<commit_message>
Added Index in Cover Removed Old Draft 2 as it is not needed anymore
</commit_message>
<xml_diff>
--- a/Report/Report_Cover [DRAFT_FINAL].docx
+++ b/Report/Report_Cover [DRAFT_FINAL].docx
@@ -624,8 +624,8 @@
     <w:tbl>
       <w:tblPr>
         <w:tblStyle w:val="a"/>
-        <w:tblW w:w="5160" w:type="dxa"/>
-        <w:tblInd w:w="2638" w:type="dxa"/>
+        <w:tblW w:w="5670" w:type="dxa"/>
+        <w:tblInd w:w="2542" w:type="dxa"/>
         <w:tblBorders>
           <w:top w:val="single" w:sz="4" w:space="0" w:color="000000"/>
           <w:left w:val="single" w:sz="4" w:space="0" w:color="000000"/>
@@ -638,8 +638,8 @@
         <w:tblLook w:val="0400" w:firstRow="0" w:lastRow="0" w:firstColumn="0" w:lastColumn="0" w:noHBand="0" w:noVBand="1"/>
       </w:tblPr>
       <w:tblGrid>
-        <w:gridCol w:w="3465"/>
-        <w:gridCol w:w="1695"/>
+        <w:gridCol w:w="4394"/>
+        <w:gridCol w:w="1276"/>
       </w:tblGrid>
       <w:tr>
         <w:trPr>
@@ -647,7 +647,77 @@
         </w:trPr>
         <w:tc>
           <w:tcPr>
-            <w:tcW w:w="3465" w:type="dxa"/>
+            <w:tcW w:w="4394" w:type="dxa"/>
+            <w:tcBorders>
+              <w:top w:val="single" w:sz="8" w:space="0" w:color="000000"/>
+              <w:left w:val="single" w:sz="8" w:space="0" w:color="000000"/>
+              <w:bottom w:val="single" w:sz="8" w:space="0" w:color="000000"/>
+              <w:right w:val="single" w:sz="8" w:space="0" w:color="000000"/>
+            </w:tcBorders>
+            <w:tcMar>
+              <w:left w:w="108" w:type="dxa"/>
+              <w:right w:w="108" w:type="dxa"/>
+            </w:tcMar>
+          </w:tcPr>
+          <w:p>
+            <w:pPr>
+              <w:spacing w:before="0"/>
+              <w:ind w:left="0" w:right="-600"/>
+              <w:rPr>
+                <w:rFonts w:ascii="Times New Roman" w:eastAsia="Times" w:hAnsi="Times New Roman" w:cs="Times New Roman"/>
+                <w:b/>
+              </w:rPr>
+            </w:pPr>
+            <w:r>
+              <w:rPr>
+                <w:rFonts w:ascii="Times New Roman" w:eastAsia="Times" w:hAnsi="Times New Roman" w:cs="Times New Roman"/>
+                <w:b/>
+              </w:rPr>
+              <w:t>ANAGHA R</w:t>
+            </w:r>
+          </w:p>
+        </w:tc>
+        <w:tc>
+          <w:tcPr>
+            <w:tcW w:w="1276" w:type="dxa"/>
+            <w:tcBorders>
+              <w:top w:val="single" w:sz="8" w:space="0" w:color="000000"/>
+              <w:left w:val="single" w:sz="8" w:space="0" w:color="000000"/>
+              <w:bottom w:val="single" w:sz="8" w:space="0" w:color="000000"/>
+              <w:right w:val="single" w:sz="8" w:space="0" w:color="000000"/>
+            </w:tcBorders>
+            <w:tcMar>
+              <w:left w:w="108" w:type="dxa"/>
+              <w:right w:w="108" w:type="dxa"/>
+            </w:tcMar>
+          </w:tcPr>
+          <w:p>
+            <w:pPr>
+              <w:spacing w:before="0"/>
+              <w:ind w:left="0" w:right="-600"/>
+              <w:rPr>
+                <w:rFonts w:ascii="Times New Roman" w:eastAsia="Times" w:hAnsi="Times New Roman" w:cs="Times New Roman"/>
+              </w:rPr>
+            </w:pPr>
+            <w:r>
+              <w:rPr>
+                <w:rFonts w:ascii="Times New Roman" w:eastAsia="Times" w:hAnsi="Times New Roman" w:cs="Times New Roman"/>
+                <w:b/>
+                <w:sz w:val="20"/>
+                <w:szCs w:val="20"/>
+              </w:rPr>
+              <w:t>1DS22IS017</w:t>
+            </w:r>
+          </w:p>
+        </w:tc>
+      </w:tr>
+      <w:tr>
+        <w:trPr>
+          <w:trHeight w:val="300"/>
+        </w:trPr>
+        <w:tc>
+          <w:tcPr>
+            <w:tcW w:w="4394" w:type="dxa"/>
             <w:tcBorders>
               <w:top w:val="single" w:sz="8" w:space="0" w:color="000000"/>
               <w:left w:val="single" w:sz="8" w:space="0" w:color="000000"/>
@@ -680,7 +750,7 @@
         </w:tc>
         <w:tc>
           <w:tcPr>
-            <w:tcW w:w="1695" w:type="dxa"/>
+            <w:tcW w:w="1276" w:type="dxa"/>
             <w:tcBorders>
               <w:top w:val="single" w:sz="8" w:space="0" w:color="000000"/>
               <w:left w:val="single" w:sz="8" w:space="0" w:color="000000"/>
@@ -718,7 +788,39 @@
         </w:trPr>
         <w:tc>
           <w:tcPr>
-            <w:tcW w:w="3465" w:type="dxa"/>
+            <w:tcW w:w="4394" w:type="dxa"/>
+            <w:tcBorders>
+              <w:top w:val="single" w:sz="8" w:space="0" w:color="000000"/>
+              <w:left w:val="single" w:sz="8" w:space="0" w:color="000000"/>
+              <w:bottom w:val="single" w:sz="8" w:space="0" w:color="000000"/>
+              <w:right w:val="single" w:sz="8" w:space="0" w:color="000000"/>
+            </w:tcBorders>
+            <w:tcMar>
+              <w:left w:w="108" w:type="dxa"/>
+              <w:right w:w="108" w:type="dxa"/>
+            </w:tcMar>
+          </w:tcPr>
+          <w:p>
+            <w:pPr>
+              <w:spacing w:before="0"/>
+              <w:ind w:left="0" w:right="-600"/>
+              <w:rPr>
+                <w:rFonts w:ascii="Times New Roman" w:eastAsia="Times" w:hAnsi="Times New Roman" w:cs="Times New Roman"/>
+                <w:b/>
+              </w:rPr>
+            </w:pPr>
+            <w:r>
+              <w:rPr>
+                <w:rFonts w:ascii="Times New Roman" w:eastAsia="Times" w:hAnsi="Times New Roman" w:cs="Times New Roman"/>
+                <w:b/>
+              </w:rPr>
+              <w:t>VAIBHAV S MAGDUM</w:t>
+            </w:r>
+          </w:p>
+        </w:tc>
+        <w:tc>
+          <w:tcPr>
+            <w:tcW w:w="1276" w:type="dxa"/>
             <w:tcBorders>
               <w:top w:val="single" w:sz="8" w:space="0" w:color="000000"/>
               <w:left w:val="single" w:sz="8" w:space="0" w:color="000000"/>
@@ -738,11 +840,57 @@
                 <w:rFonts w:ascii="Times New Roman" w:eastAsia="Times" w:hAnsi="Times New Roman" w:cs="Times New Roman"/>
               </w:rPr>
             </w:pPr>
+            <w:r>
+              <w:rPr>
+                <w:rFonts w:ascii="Times New Roman" w:eastAsia="Times" w:hAnsi="Times New Roman" w:cs="Times New Roman"/>
+                <w:b/>
+                <w:sz w:val="20"/>
+                <w:szCs w:val="20"/>
+              </w:rPr>
+              <w:t>1DS22IS177</w:t>
+            </w:r>
+          </w:p>
+        </w:tc>
+      </w:tr>
+      <w:tr>
+        <w:trPr>
+          <w:trHeight w:val="300"/>
+        </w:trPr>
+        <w:tc>
+          <w:tcPr>
+            <w:tcW w:w="4394" w:type="dxa"/>
+            <w:tcBorders>
+              <w:top w:val="single" w:sz="8" w:space="0" w:color="000000"/>
+              <w:left w:val="single" w:sz="8" w:space="0" w:color="000000"/>
+              <w:bottom w:val="single" w:sz="8" w:space="0" w:color="000000"/>
+              <w:right w:val="single" w:sz="8" w:space="0" w:color="000000"/>
+            </w:tcBorders>
+            <w:tcMar>
+              <w:left w:w="108" w:type="dxa"/>
+              <w:right w:w="108" w:type="dxa"/>
+            </w:tcMar>
+          </w:tcPr>
+          <w:p>
+            <w:pPr>
+              <w:spacing w:before="0"/>
+              <w:ind w:left="0" w:right="-600"/>
+              <w:rPr>
+                <w:rFonts w:ascii="Times New Roman" w:eastAsia="Times" w:hAnsi="Times New Roman" w:cs="Times New Roman"/>
+                <w:b/>
+              </w:rPr>
+            </w:pPr>
+            <w:r>
+              <w:rPr>
+                <w:rFonts w:ascii="Times New Roman" w:eastAsia="Times" w:hAnsi="Times New Roman" w:cs="Times New Roman"/>
+                <w:b/>
+              </w:rPr>
+              <w:t>VEDANT RAJENDRA BALPANDE</w:t>
+            </w:r>
           </w:p>
         </w:tc>
         <w:tc>
           <w:tcPr>
-            <w:tcW w:w="1695" w:type="dxa"/>
+            <w:tcW w:w="1276" w:type="dxa"/>
             <w:tcBorders>
               <w:top w:val="single" w:sz="8" w:space="0" w:color="000000"/>
               <w:left w:val="single" w:sz="8" w:space="0" w:color="000000"/>
@@ -762,112 +910,15 @@
                 <w:rFonts w:ascii="Times New Roman" w:eastAsia="Times" w:hAnsi="Times New Roman" w:cs="Times New Roman"/>
               </w:rPr>
             </w:pPr>
-          </w:p>
-        </w:tc>
-      </w:tr>
-      <w:tr>
-        <w:trPr>
-          <w:trHeight w:val="300"/>
-        </w:trPr>
-        <w:tc>
-          <w:tcPr>
-            <w:tcW w:w="3465" w:type="dxa"/>
-            <w:tcBorders>
-              <w:top w:val="single" w:sz="8" w:space="0" w:color="000000"/>
-              <w:left w:val="single" w:sz="8" w:space="0" w:color="000000"/>
-              <w:bottom w:val="single" w:sz="8" w:space="0" w:color="000000"/>
-              <w:right w:val="single" w:sz="8" w:space="0" w:color="000000"/>
-            </w:tcBorders>
-            <w:tcMar>
-              <w:left w:w="108" w:type="dxa"/>
-              <w:right w:w="108" w:type="dxa"/>
-            </w:tcMar>
-          </w:tcPr>
-          <w:p>
-            <w:pPr>
-              <w:spacing w:before="0"/>
-              <w:ind w:left="0" w:right="-600"/>
+            <w:r>
               <w:rPr>
                 <w:rFonts w:ascii="Times New Roman" w:eastAsia="Times" w:hAnsi="Times New Roman" w:cs="Times New Roman"/>
+                <w:b/>
+                <w:sz w:val="20"/>
+                <w:szCs w:val="20"/>
               </w:rPr>
-            </w:pPr>
-          </w:p>
-        </w:tc>
-        <w:tc>
-          <w:tcPr>
-            <w:tcW w:w="1695" w:type="dxa"/>
-            <w:tcBorders>
-              <w:top w:val="single" w:sz="8" w:space="0" w:color="000000"/>
-              <w:left w:val="single" w:sz="8" w:space="0" w:color="000000"/>
-              <w:bottom w:val="single" w:sz="8" w:space="0" w:color="000000"/>
-              <w:right w:val="single" w:sz="8" w:space="0" w:color="000000"/>
-            </w:tcBorders>
-            <w:tcMar>
-              <w:left w:w="108" w:type="dxa"/>
-              <w:right w:w="108" w:type="dxa"/>
-            </w:tcMar>
-          </w:tcPr>
-          <w:p>
-            <w:pPr>
-              <w:spacing w:before="0"/>
-              <w:ind w:left="0" w:right="-600"/>
-              <w:rPr>
-                <w:rFonts w:ascii="Times New Roman" w:eastAsia="Times" w:hAnsi="Times New Roman" w:cs="Times New Roman"/>
-              </w:rPr>
-            </w:pPr>
-          </w:p>
-        </w:tc>
-      </w:tr>
-      <w:tr>
-        <w:trPr>
-          <w:trHeight w:val="300"/>
-        </w:trPr>
-        <w:tc>
-          <w:tcPr>
-            <w:tcW w:w="3465" w:type="dxa"/>
-            <w:tcBorders>
-              <w:top w:val="single" w:sz="8" w:space="0" w:color="000000"/>
-              <w:left w:val="single" w:sz="8" w:space="0" w:color="000000"/>
-              <w:bottom w:val="single" w:sz="8" w:space="0" w:color="000000"/>
-              <w:right w:val="single" w:sz="8" w:space="0" w:color="000000"/>
-            </w:tcBorders>
-            <w:tcMar>
-              <w:left w:w="108" w:type="dxa"/>
-              <w:right w:w="108" w:type="dxa"/>
-            </w:tcMar>
-          </w:tcPr>
-          <w:p>
-            <w:pPr>
-              <w:spacing w:before="0"/>
-              <w:ind w:left="0" w:right="-600"/>
-              <w:rPr>
-                <w:rFonts w:ascii="Times New Roman" w:eastAsia="Times" w:hAnsi="Times New Roman" w:cs="Times New Roman"/>
-              </w:rPr>
-            </w:pPr>
-          </w:p>
-        </w:tc>
-        <w:tc>
-          <w:tcPr>
-            <w:tcW w:w="1695" w:type="dxa"/>
-            <w:tcBorders>
-              <w:top w:val="single" w:sz="8" w:space="0" w:color="000000"/>
-              <w:left w:val="single" w:sz="8" w:space="0" w:color="000000"/>
-              <w:bottom w:val="single" w:sz="8" w:space="0" w:color="000000"/>
-              <w:right w:val="single" w:sz="8" w:space="0" w:color="000000"/>
-            </w:tcBorders>
-            <w:tcMar>
-              <w:left w:w="108" w:type="dxa"/>
-              <w:right w:w="108" w:type="dxa"/>
-            </w:tcMar>
-          </w:tcPr>
-          <w:p>
-            <w:pPr>
-              <w:spacing w:before="0"/>
-              <w:ind w:left="0" w:right="-600"/>
-              <w:rPr>
-                <w:rFonts w:ascii="Times New Roman" w:eastAsia="Times" w:hAnsi="Times New Roman" w:cs="Times New Roman"/>
-              </w:rPr>
-            </w:pPr>
+              <w:t>1DS22IS181</w:t>
+            </w:r>
           </w:p>
         </w:tc>
       </w:tr>
@@ -2378,6 +2429,8 @@
           <w:rFonts w:ascii="Times New Roman" w:eastAsia="Times" w:hAnsi="Times New Roman" w:cs="Times New Roman"/>
         </w:rPr>
       </w:pPr>
+      <w:bookmarkStart w:id="9" w:name="_GoBack"/>
+      <w:bookmarkEnd w:id="9"/>
     </w:p>
     <w:p>
       <w:pPr>
@@ -2436,6 +2489,142 @@
       <w:r>
         <w:rPr>
           <w:rFonts w:ascii="Times New Roman" w:eastAsia="Times" w:hAnsi="Times New Roman" w:cs="Times New Roman"/>
+          <w:noProof/>
+          <w:lang w:val="en-US"/>
+        </w:rPr>
+        <mc:AlternateContent>
+          <mc:Choice Requires="wps">
+            <w:drawing>
+              <wp:anchor distT="0" distB="0" distL="114300" distR="114300" simplePos="0" relativeHeight="251665408" behindDoc="0" locked="0" layoutInCell="1" allowOverlap="1">
+                <wp:simplePos x="0" y="0"/>
+                <wp:positionH relativeFrom="margin">
+                  <wp:align>center</wp:align>
+                </wp:positionH>
+                <wp:positionV relativeFrom="paragraph">
+                  <wp:posOffset>570865</wp:posOffset>
+                </wp:positionV>
+                <wp:extent cx="769544" cy="389186"/>
+                <wp:effectExtent l="0" t="0" r="12065" b="11430"/>
+                <wp:wrapNone/>
+                <wp:docPr id="2" name="Text Box 2"/>
+                <wp:cNvGraphicFramePr/>
+                <a:graphic xmlns:a="http://schemas.openxmlformats.org/drawingml/2006/main">
+                  <a:graphicData uri="http://schemas.microsoft.com/office/word/2010/wordprocessingShape">
+                    <wps:wsp>
+                      <wps:cNvSpPr txBox="1"/>
+                      <wps:spPr>
+                        <a:xfrm>
+                          <a:off x="0" y="0"/>
+                          <a:ext cx="769544" cy="389186"/>
+                        </a:xfrm>
+                        <a:prstGeom prst="rect">
+                          <a:avLst/>
+                        </a:prstGeom>
+                        <a:solidFill>
+                          <a:schemeClr val="lt1"/>
+                        </a:solidFill>
+                        <a:ln w="6350">
+                          <a:solidFill>
+                            <a:schemeClr val="bg1"/>
+                          </a:solidFill>
+                        </a:ln>
+                        <a:effectLst/>
+                      </wps:spPr>
+                      <wps:style>
+                        <a:lnRef idx="0">
+                          <a:schemeClr val="accent1"/>
+                        </a:lnRef>
+                        <a:fillRef idx="0">
+                          <a:schemeClr val="accent1"/>
+                        </a:fillRef>
+                        <a:effectRef idx="0">
+                          <a:schemeClr val="accent1"/>
+                        </a:effectRef>
+                        <a:fontRef idx="minor">
+                          <a:schemeClr val="dk1"/>
+                        </a:fontRef>
+                      </wps:style>
+                      <wps:txbx>
+                        <w:txbxContent>
+                          <w:p>
+                            <w:pPr>
+                              <w:ind w:left="0"/>
+                              <w:jc w:val="center"/>
+                              <w:rPr>
+                                <w:rFonts w:ascii="Times New Roman" w:hAnsi="Times New Roman" w:cs="Times New Roman"/>
+                                <w:lang w:val="en-IN"/>
+                              </w:rPr>
+                            </w:pPr>
+                            <w:proofErr w:type="spellStart"/>
+                            <w:proofErr w:type="gramStart"/>
+                            <w:r>
+                              <w:rPr>
+                                <w:rFonts w:ascii="Times New Roman" w:hAnsi="Times New Roman" w:cs="Times New Roman"/>
+                                <w:lang w:val="en-IN"/>
+                              </w:rPr>
+                              <w:t>i</w:t>
+                            </w:r>
+                            <w:proofErr w:type="spellEnd"/>
+                            <w:proofErr w:type="gramEnd"/>
+                          </w:p>
+                        </w:txbxContent>
+                      </wps:txbx>
+                      <wps:bodyPr rot="0" spcFirstLastPara="0" vertOverflow="overflow" horzOverflow="overflow" vert="horz" wrap="square" lIns="91440" tIns="45720" rIns="91440" bIns="45720" numCol="1" spcCol="0" rtlCol="0" fromWordArt="0" anchor="t" anchorCtr="0" forceAA="0" compatLnSpc="1">
+                        <a:prstTxWarp prst="textNoShape">
+                          <a:avLst/>
+                        </a:prstTxWarp>
+                        <a:noAutofit/>
+                      </wps:bodyPr>
+                    </wps:wsp>
+                  </a:graphicData>
+                </a:graphic>
+                <wp14:sizeRelV relativeFrom="margin">
+                  <wp14:pctHeight>0</wp14:pctHeight>
+                </wp14:sizeRelV>
+              </wp:anchor>
+            </w:drawing>
+          </mc:Choice>
+          <mc:Fallback>
+            <w:pict>
+              <v:shapetype id="_x0000_t202" coordsize="21600,21600" o:spt="202" path="m,l,21600r21600,l21600,xe">
+                <v:stroke joinstyle="miter"/>
+                <v:path gradientshapeok="t" o:connecttype="rect"/>
+              </v:shapetype>
+              <v:shape id="Text Box 2" o:spid="_x0000_s1026" type="#_x0000_t202" style="position:absolute;left:0;text-align:left;margin-left:0;margin-top:44.95pt;width:60.6pt;height:30.65pt;z-index:251665408;visibility:visible;mso-wrap-style:square;mso-height-percent:0;mso-wrap-distance-left:9pt;mso-wrap-distance-top:0;mso-wrap-distance-right:9pt;mso-wrap-distance-bottom:0;mso-position-horizontal:center;mso-position-horizontal-relative:margin;mso-position-vertical:absolute;mso-position-vertical-relative:text;mso-height-percent:0;mso-height-relative:margin;v-text-anchor:top" o:gfxdata="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" fillcolor="white [3201]" strokecolor="white [3212]" strokeweight=".5pt">
+                <v:textbox>
+                  <w:txbxContent>
+                    <w:p>
+                      <w:pPr>
+                        <w:ind w:left="0"/>
+                        <w:jc w:val="center"/>
+                        <w:rPr>
+                          <w:rFonts w:ascii="Times New Roman" w:hAnsi="Times New Roman" w:cs="Times New Roman"/>
+                          <w:lang w:val="en-IN"/>
+                        </w:rPr>
+                      </w:pPr>
+                      <w:proofErr w:type="spellStart"/>
+                      <w:proofErr w:type="gramStart"/>
+                      <w:r>
+                        <w:rPr>
+                          <w:rFonts w:ascii="Times New Roman" w:hAnsi="Times New Roman" w:cs="Times New Roman"/>
+                          <w:lang w:val="en-IN"/>
+                        </w:rPr>
+                        <w:t>i</w:t>
+                      </w:r>
+                      <w:proofErr w:type="spellEnd"/>
+                      <w:proofErr w:type="gramEnd"/>
+                    </w:p>
+                  </w:txbxContent>
+                </v:textbox>
+                <w10:wrap anchorx="margin"/>
+              </v:shape>
+            </w:pict>
+          </mc:Fallback>
+        </mc:AlternateContent>
+      </w:r>
+      <w:r>
+        <w:rPr>
+          <w:rFonts w:ascii="Times New Roman" w:eastAsia="Times" w:hAnsi="Times New Roman" w:cs="Times New Roman"/>
         </w:rPr>
         <w:t xml:space="preserve">Source : </w:t>
       </w:r>
@@ -2445,8 +2634,730 @@
         </w:rPr>
         <w:t>https://www.ncbi.nlm.nih.gov/pmc/articles/PMC4243514/</w:t>
       </w:r>
-      <w:bookmarkStart w:id="9" w:name="_GoBack"/>
-      <w:bookmarkEnd w:id="9"/>
+    </w:p>
+    <w:p>
+      <w:pPr>
+        <w:spacing w:before="0"/>
+        <w:ind w:left="0" w:right="300"/>
+        <w:jc w:val="center"/>
+        <w:rPr>
+          <w:rFonts w:ascii="Times New Roman" w:eastAsia="Times" w:hAnsi="Times New Roman" w:cs="Times New Roman"/>
+          <w:b/>
+          <w:sz w:val="36"/>
+          <w:szCs w:val="36"/>
+        </w:rPr>
+      </w:pPr>
+      <w:r>
+        <w:rPr>
+          <w:rFonts w:ascii="Times New Roman" w:eastAsia="Times" w:hAnsi="Times New Roman" w:cs="Times New Roman"/>
+          <w:b/>
+          <w:sz w:val="36"/>
+          <w:szCs w:val="36"/>
+        </w:rPr>
+        <w:lastRenderedPageBreak/>
+        <w:t>TABLE OF CONTENTS</w:t>
+      </w:r>
+    </w:p>
+    <w:p>
+      <w:pPr>
+        <w:spacing w:before="0"/>
+        <w:ind w:left="720" w:right="300"/>
+        <w:rPr>
+          <w:rFonts w:ascii="Times New Roman" w:eastAsia="Times" w:hAnsi="Times New Roman" w:cs="Times New Roman"/>
+          <w:b/>
+          <w:sz w:val="32"/>
+          <w:szCs w:val="32"/>
+        </w:rPr>
+      </w:pPr>
+    </w:p>
+    <w:p>
+      <w:pPr>
+        <w:spacing w:before="0"/>
+        <w:ind w:left="0" w:right="300"/>
+        <w:rPr>
+          <w:rFonts w:ascii="Times New Roman" w:eastAsia="Times" w:hAnsi="Times New Roman" w:cs="Times New Roman"/>
+          <w:b/>
+          <w:sz w:val="30"/>
+          <w:szCs w:val="30"/>
+        </w:rPr>
+      </w:pPr>
+      <w:r>
+        <w:rPr>
+          <w:rFonts w:ascii="Times New Roman" w:eastAsia="Times" w:hAnsi="Times New Roman" w:cs="Times New Roman"/>
+          <w:b/>
+          <w:sz w:val="30"/>
+          <w:szCs w:val="30"/>
+        </w:rPr>
+        <w:t xml:space="preserve">ABSTRACT </w:t>
+      </w:r>
+      <w:r>
+        <w:rPr>
+          <w:rFonts w:ascii="Times New Roman" w:eastAsia="Times" w:hAnsi="Times New Roman" w:cs="Times New Roman"/>
+          <w:b/>
+          <w:sz w:val="30"/>
+          <w:szCs w:val="30"/>
+        </w:rPr>
+        <w:tab/>
+      </w:r>
+      <w:r>
+        <w:rPr>
+          <w:rFonts w:ascii="Times New Roman" w:eastAsia="Times" w:hAnsi="Times New Roman" w:cs="Times New Roman"/>
+          <w:b/>
+          <w:sz w:val="30"/>
+          <w:szCs w:val="30"/>
+        </w:rPr>
+        <w:tab/>
+        <w:t xml:space="preserve">                                                                                           </w:t>
+      </w:r>
+      <w:proofErr w:type="spellStart"/>
+      <w:r>
+        <w:rPr>
+          <w:rFonts w:ascii="Times New Roman" w:eastAsia="Times" w:hAnsi="Times New Roman" w:cs="Times New Roman"/>
+          <w:b/>
+          <w:sz w:val="30"/>
+          <w:szCs w:val="30"/>
+        </w:rPr>
+        <w:t>i</w:t>
+      </w:r>
+      <w:proofErr w:type="spellEnd"/>
+    </w:p>
+    <w:p>
+      <w:pPr>
+        <w:spacing w:before="0"/>
+        <w:ind w:left="720" w:right="300"/>
+        <w:rPr>
+          <w:rFonts w:ascii="Times New Roman" w:eastAsia="Times" w:hAnsi="Times New Roman" w:cs="Times New Roman"/>
+          <w:b/>
+          <w:sz w:val="32"/>
+          <w:szCs w:val="32"/>
+        </w:rPr>
+      </w:pPr>
+    </w:p>
+    <w:p>
+      <w:pPr>
+        <w:spacing w:before="0"/>
+        <w:ind w:left="0" w:right="300"/>
+        <w:rPr>
+          <w:rFonts w:ascii="Times New Roman" w:eastAsia="Times" w:hAnsi="Times New Roman" w:cs="Times New Roman"/>
+          <w:b/>
+          <w:sz w:val="30"/>
+          <w:szCs w:val="30"/>
+        </w:rPr>
+      </w:pPr>
+      <w:r>
+        <w:rPr>
+          <w:rFonts w:ascii="Times New Roman" w:eastAsia="Times" w:hAnsi="Times New Roman" w:cs="Times New Roman"/>
+          <w:b/>
+          <w:sz w:val="30"/>
+          <w:szCs w:val="30"/>
+        </w:rPr>
+        <w:t xml:space="preserve">CHAPTER 1: INTRODUCTION                           </w:t>
+      </w:r>
+      <w:r>
+        <w:rPr>
+          <w:rFonts w:ascii="Times New Roman" w:eastAsia="Times" w:hAnsi="Times New Roman" w:cs="Times New Roman"/>
+          <w:b/>
+          <w:sz w:val="30"/>
+          <w:szCs w:val="30"/>
+        </w:rPr>
+        <w:tab/>
+      </w:r>
+      <w:r>
+        <w:rPr>
+          <w:rFonts w:ascii="Times New Roman" w:eastAsia="Times" w:hAnsi="Times New Roman" w:cs="Times New Roman"/>
+          <w:b/>
+          <w:sz w:val="30"/>
+          <w:szCs w:val="30"/>
+        </w:rPr>
+        <w:tab/>
+        <w:t xml:space="preserve">                              1-3</w:t>
+      </w:r>
+      <w:r>
+        <w:rPr>
+          <w:rFonts w:ascii="Times New Roman" w:eastAsia="Times" w:hAnsi="Times New Roman" w:cs="Times New Roman"/>
+          <w:b/>
+          <w:sz w:val="30"/>
+          <w:szCs w:val="30"/>
+        </w:rPr>
+        <w:t xml:space="preserve">   </w:t>
+      </w:r>
+    </w:p>
+    <w:p>
+      <w:pPr>
+        <w:spacing w:before="0"/>
+        <w:ind w:left="0" w:right="300"/>
+        <w:rPr>
+          <w:rFonts w:ascii="Times New Roman" w:eastAsia="Times" w:hAnsi="Times New Roman" w:cs="Times New Roman"/>
+          <w:b/>
+          <w:sz w:val="30"/>
+          <w:szCs w:val="30"/>
+        </w:rPr>
+      </w:pPr>
+      <w:r>
+        <w:rPr>
+          <w:rFonts w:ascii="Times New Roman" w:eastAsia="Times" w:hAnsi="Times New Roman" w:cs="Times New Roman"/>
+          <w:b/>
+          <w:sz w:val="30"/>
+          <w:szCs w:val="30"/>
+        </w:rPr>
+        <w:t xml:space="preserve">                                                              </w:t>
+      </w:r>
+    </w:p>
+    <w:p>
+      <w:pPr>
+        <w:spacing w:before="0"/>
+        <w:ind w:left="720" w:right="300"/>
+        <w:rPr>
+          <w:rFonts w:ascii="Times New Roman" w:eastAsia="Times" w:hAnsi="Times New Roman" w:cs="Times New Roman"/>
+          <w:sz w:val="28"/>
+          <w:szCs w:val="28"/>
+        </w:rPr>
+      </w:pPr>
+      <w:r>
+        <w:rPr>
+          <w:rFonts w:ascii="Times New Roman" w:eastAsia="Times" w:hAnsi="Times New Roman" w:cs="Times New Roman"/>
+          <w:sz w:val="28"/>
+          <w:szCs w:val="28"/>
+        </w:rPr>
+        <w:t>1.1 Literature</w:t>
+      </w:r>
+      <w:r>
+        <w:rPr>
+          <w:rFonts w:ascii="Times New Roman" w:eastAsia="Times" w:hAnsi="Times New Roman" w:cs="Times New Roman"/>
+          <w:sz w:val="28"/>
+          <w:szCs w:val="28"/>
+        </w:rPr>
+        <w:t xml:space="preserve"> review ……………………………………………………...1</w:t>
+      </w:r>
+    </w:p>
+    <w:p>
+      <w:pPr>
+        <w:spacing w:before="0"/>
+        <w:ind w:left="720" w:right="300"/>
+        <w:rPr>
+          <w:rFonts w:ascii="Times New Roman" w:eastAsia="Times" w:hAnsi="Times New Roman" w:cs="Times New Roman"/>
+          <w:sz w:val="28"/>
+          <w:szCs w:val="28"/>
+        </w:rPr>
+      </w:pPr>
+      <w:r>
+        <w:rPr>
+          <w:rFonts w:ascii="Times New Roman" w:eastAsia="Times" w:hAnsi="Times New Roman" w:cs="Times New Roman"/>
+          <w:sz w:val="28"/>
+          <w:szCs w:val="28"/>
+        </w:rPr>
+        <w:t>1.2 Moti</w:t>
+      </w:r>
+      <w:r>
+        <w:rPr>
+          <w:rFonts w:ascii="Times New Roman" w:eastAsia="Times" w:hAnsi="Times New Roman" w:cs="Times New Roman"/>
+          <w:sz w:val="28"/>
+          <w:szCs w:val="28"/>
+        </w:rPr>
+        <w:t>vation……………………………………………………………..2</w:t>
+      </w:r>
+    </w:p>
+    <w:p>
+      <w:pPr>
+        <w:spacing w:before="0"/>
+        <w:ind w:left="720" w:right="300"/>
+        <w:rPr>
+          <w:rFonts w:ascii="Times New Roman" w:eastAsia="Times" w:hAnsi="Times New Roman" w:cs="Times New Roman"/>
+          <w:sz w:val="28"/>
+          <w:szCs w:val="28"/>
+        </w:rPr>
+      </w:pPr>
+      <w:r>
+        <w:rPr>
+          <w:rFonts w:ascii="Times New Roman" w:eastAsia="Times" w:hAnsi="Times New Roman" w:cs="Times New Roman"/>
+          <w:sz w:val="28"/>
+          <w:szCs w:val="28"/>
+        </w:rPr>
+        <w:t xml:space="preserve">1.3 Problem </w:t>
+      </w:r>
+      <w:r>
+        <w:rPr>
+          <w:rFonts w:ascii="Times New Roman" w:eastAsia="Times" w:hAnsi="Times New Roman" w:cs="Times New Roman"/>
+          <w:sz w:val="28"/>
+          <w:szCs w:val="28"/>
+        </w:rPr>
+        <w:t>Definition…………………………………………………….3</w:t>
+      </w:r>
+    </w:p>
+    <w:p>
+      <w:pPr>
+        <w:spacing w:before="0"/>
+        <w:ind w:left="720" w:right="300"/>
+        <w:rPr>
+          <w:rFonts w:ascii="Times New Roman" w:eastAsia="Times" w:hAnsi="Times New Roman" w:cs="Times New Roman"/>
+          <w:sz w:val="28"/>
+          <w:szCs w:val="28"/>
+        </w:rPr>
+      </w:pPr>
+      <w:r>
+        <w:rPr>
+          <w:rFonts w:ascii="Times New Roman" w:eastAsia="Times" w:hAnsi="Times New Roman" w:cs="Times New Roman"/>
+          <w:sz w:val="28"/>
+          <w:szCs w:val="28"/>
+        </w:rPr>
+        <w:t>1.4 Objectives………………</w:t>
+      </w:r>
+      <w:r>
+        <w:rPr>
+          <w:rFonts w:ascii="Times New Roman" w:eastAsia="Times" w:hAnsi="Times New Roman" w:cs="Times New Roman"/>
+          <w:sz w:val="28"/>
+          <w:szCs w:val="28"/>
+        </w:rPr>
+        <w:t>……………………………………………...3</w:t>
+      </w:r>
+    </w:p>
+    <w:p>
+      <w:pPr>
+        <w:spacing w:before="0"/>
+        <w:ind w:left="720" w:right="300"/>
+        <w:rPr>
+          <w:rFonts w:ascii="Times New Roman" w:eastAsia="Times" w:hAnsi="Times New Roman" w:cs="Times New Roman"/>
+          <w:sz w:val="28"/>
+          <w:szCs w:val="28"/>
+        </w:rPr>
+      </w:pPr>
+      <w:r>
+        <w:rPr>
+          <w:rFonts w:ascii="Times New Roman" w:eastAsia="Times" w:hAnsi="Times New Roman" w:cs="Times New Roman"/>
+          <w:sz w:val="28"/>
+          <w:szCs w:val="28"/>
+        </w:rPr>
+        <w:t>1.5 Expect</w:t>
+      </w:r>
+      <w:r>
+        <w:rPr>
+          <w:rFonts w:ascii="Times New Roman" w:eastAsia="Times" w:hAnsi="Times New Roman" w:cs="Times New Roman"/>
+          <w:sz w:val="28"/>
+          <w:szCs w:val="28"/>
+        </w:rPr>
+        <w:t>ed Outcomes……………………………………………………3</w:t>
+      </w:r>
+    </w:p>
+    <w:p>
+      <w:pPr>
+        <w:spacing w:before="0"/>
+        <w:ind w:left="720" w:right="300"/>
+        <w:rPr>
+          <w:rFonts w:ascii="Times New Roman" w:eastAsia="Times" w:hAnsi="Times New Roman" w:cs="Times New Roman"/>
+          <w:b/>
+          <w:sz w:val="30"/>
+          <w:szCs w:val="30"/>
+        </w:rPr>
+      </w:pPr>
+    </w:p>
+    <w:p>
+      <w:pPr>
+        <w:spacing w:before="0"/>
+        <w:ind w:left="0" w:right="300"/>
+        <w:rPr>
+          <w:rFonts w:ascii="Times New Roman" w:eastAsia="Times" w:hAnsi="Times New Roman" w:cs="Times New Roman"/>
+          <w:b/>
+          <w:sz w:val="30"/>
+          <w:szCs w:val="30"/>
+        </w:rPr>
+      </w:pPr>
+      <w:r>
+        <w:rPr>
+          <w:rFonts w:ascii="Times New Roman" w:eastAsia="Times" w:hAnsi="Times New Roman" w:cs="Times New Roman"/>
+          <w:b/>
+          <w:sz w:val="30"/>
+          <w:szCs w:val="30"/>
+        </w:rPr>
+        <w:t xml:space="preserve">CHAPTER 2: PROPOSED METHODOLOGY   </w:t>
+      </w:r>
+      <w:r>
+        <w:rPr>
+          <w:rFonts w:ascii="Times New Roman" w:eastAsia="Times" w:hAnsi="Times New Roman" w:cs="Times New Roman"/>
+          <w:b/>
+          <w:sz w:val="30"/>
+          <w:szCs w:val="30"/>
+        </w:rPr>
+        <w:t xml:space="preserve">          </w:t>
+      </w:r>
+      <w:r>
+        <w:rPr>
+          <w:rFonts w:ascii="Times New Roman" w:eastAsia="Times" w:hAnsi="Times New Roman" w:cs="Times New Roman"/>
+          <w:b/>
+          <w:sz w:val="30"/>
+          <w:szCs w:val="30"/>
+        </w:rPr>
+        <w:tab/>
+      </w:r>
+      <w:r>
+        <w:rPr>
+          <w:rFonts w:ascii="Times New Roman" w:eastAsia="Times" w:hAnsi="Times New Roman" w:cs="Times New Roman"/>
+          <w:b/>
+          <w:sz w:val="30"/>
+          <w:szCs w:val="30"/>
+        </w:rPr>
+        <w:tab/>
+        <w:t xml:space="preserve">                  4-12</w:t>
+      </w:r>
+    </w:p>
+    <w:p>
+      <w:pPr>
+        <w:spacing w:before="0"/>
+        <w:ind w:left="0" w:right="300"/>
+        <w:rPr>
+          <w:rFonts w:ascii="Times New Roman" w:eastAsia="Times" w:hAnsi="Times New Roman" w:cs="Times New Roman"/>
+          <w:b/>
+          <w:sz w:val="30"/>
+          <w:szCs w:val="30"/>
+        </w:rPr>
+      </w:pPr>
+    </w:p>
+    <w:p>
+      <w:pPr>
+        <w:spacing w:before="0"/>
+        <w:ind w:left="720" w:right="300"/>
+        <w:rPr>
+          <w:rFonts w:ascii="Times New Roman" w:eastAsia="Times" w:hAnsi="Times New Roman" w:cs="Times New Roman"/>
+          <w:sz w:val="28"/>
+          <w:szCs w:val="28"/>
+        </w:rPr>
+      </w:pPr>
+      <w:r>
+        <w:rPr>
+          <w:rFonts w:ascii="Times New Roman" w:eastAsia="Times" w:hAnsi="Times New Roman" w:cs="Times New Roman"/>
+          <w:sz w:val="28"/>
+          <w:szCs w:val="28"/>
+        </w:rPr>
+        <w:t>2.1 Algo</w:t>
+      </w:r>
+      <w:r>
+        <w:rPr>
+          <w:rFonts w:ascii="Times New Roman" w:eastAsia="Times" w:hAnsi="Times New Roman" w:cs="Times New Roman"/>
+          <w:sz w:val="28"/>
+          <w:szCs w:val="28"/>
+        </w:rPr>
+        <w:t>rithms…………………………………………………………….5</w:t>
+      </w:r>
+      <w:r>
+        <w:rPr>
+          <w:rFonts w:ascii="Times New Roman" w:eastAsia="Times" w:hAnsi="Times New Roman" w:cs="Times New Roman"/>
+          <w:sz w:val="28"/>
+          <w:szCs w:val="28"/>
+        </w:rPr>
+        <w:t xml:space="preserve">   </w:t>
+      </w:r>
+    </w:p>
+    <w:p>
+      <w:pPr>
+        <w:spacing w:before="0"/>
+        <w:ind w:left="720" w:right="300"/>
+        <w:rPr>
+          <w:rFonts w:ascii="Times New Roman" w:eastAsia="Times" w:hAnsi="Times New Roman" w:cs="Times New Roman"/>
+          <w:sz w:val="28"/>
+          <w:szCs w:val="28"/>
+        </w:rPr>
+      </w:pPr>
+      <w:r>
+        <w:rPr>
+          <w:rFonts w:ascii="Times New Roman" w:eastAsia="Times" w:hAnsi="Times New Roman" w:cs="Times New Roman"/>
+          <w:sz w:val="28"/>
+          <w:szCs w:val="28"/>
+        </w:rPr>
+        <w:t>2.2 Flow</w:t>
+      </w:r>
+      <w:r>
+        <w:rPr>
+          <w:rFonts w:ascii="Times New Roman" w:eastAsia="Times" w:hAnsi="Times New Roman" w:cs="Times New Roman"/>
+          <w:sz w:val="28"/>
+          <w:szCs w:val="28"/>
+        </w:rPr>
+        <w:t xml:space="preserve"> Chart…………………………………………………………….7</w:t>
+      </w:r>
+      <w:r>
+        <w:rPr>
+          <w:rFonts w:ascii="Times New Roman" w:eastAsia="Times" w:hAnsi="Times New Roman" w:cs="Times New Roman"/>
+          <w:sz w:val="28"/>
+          <w:szCs w:val="28"/>
+        </w:rPr>
+        <w:t xml:space="preserve">                                                          </w:t>
+      </w:r>
+    </w:p>
+    <w:p>
+      <w:pPr>
+        <w:spacing w:before="0"/>
+        <w:ind w:left="720" w:right="300"/>
+        <w:rPr>
+          <w:rFonts w:ascii="Times New Roman" w:eastAsia="Times" w:hAnsi="Times New Roman" w:cs="Times New Roman"/>
+          <w:sz w:val="28"/>
+          <w:szCs w:val="28"/>
+        </w:rPr>
+      </w:pPr>
+      <w:r>
+        <w:rPr>
+          <w:rFonts w:ascii="Times New Roman" w:eastAsia="Times" w:hAnsi="Times New Roman" w:cs="Times New Roman"/>
+          <w:sz w:val="28"/>
+          <w:szCs w:val="28"/>
+        </w:rPr>
+        <w:t>2.3 Impleme</w:t>
+      </w:r>
+      <w:r>
+        <w:rPr>
+          <w:rFonts w:ascii="Times New Roman" w:eastAsia="Times" w:hAnsi="Times New Roman" w:cs="Times New Roman"/>
+          <w:sz w:val="28"/>
+          <w:szCs w:val="28"/>
+        </w:rPr>
+        <w:t>ntation………………………………………………………..8</w:t>
+      </w:r>
+    </w:p>
+    <w:p>
+      <w:pPr>
+        <w:spacing w:before="0"/>
+        <w:ind w:left="720" w:right="300"/>
+        <w:rPr>
+          <w:rFonts w:ascii="Times New Roman" w:eastAsia="Times" w:hAnsi="Times New Roman" w:cs="Times New Roman"/>
+          <w:sz w:val="28"/>
+          <w:szCs w:val="28"/>
+        </w:rPr>
+      </w:pPr>
+      <w:r>
+        <w:rPr>
+          <w:rFonts w:ascii="Times New Roman" w:eastAsia="Times" w:hAnsi="Times New Roman" w:cs="Times New Roman"/>
+          <w:sz w:val="28"/>
+          <w:szCs w:val="28"/>
+        </w:rPr>
+        <w:t>2.4 Compo</w:t>
+      </w:r>
+      <w:r>
+        <w:rPr>
+          <w:rFonts w:ascii="Times New Roman" w:eastAsia="Times" w:hAnsi="Times New Roman" w:cs="Times New Roman"/>
+          <w:sz w:val="28"/>
+          <w:szCs w:val="28"/>
+        </w:rPr>
+        <w:t>nents…………………………………………………………...10</w:t>
+      </w:r>
+    </w:p>
+    <w:p>
+      <w:pPr>
+        <w:spacing w:before="0"/>
+        <w:ind w:left="720" w:right="300"/>
+        <w:rPr>
+          <w:rFonts w:ascii="Times New Roman" w:eastAsia="Times" w:hAnsi="Times New Roman" w:cs="Times New Roman"/>
+          <w:b/>
+          <w:sz w:val="30"/>
+          <w:szCs w:val="30"/>
+        </w:rPr>
+      </w:pPr>
+    </w:p>
+    <w:p>
+      <w:pPr>
+        <w:spacing w:before="0"/>
+        <w:ind w:left="0" w:right="300"/>
+        <w:rPr>
+          <w:rFonts w:ascii="Times New Roman" w:eastAsia="Times" w:hAnsi="Times New Roman" w:cs="Times New Roman"/>
+          <w:b/>
+          <w:sz w:val="30"/>
+          <w:szCs w:val="30"/>
+        </w:rPr>
+      </w:pPr>
+      <w:r>
+        <w:rPr>
+          <w:rFonts w:ascii="Times New Roman" w:eastAsia="Times" w:hAnsi="Times New Roman" w:cs="Times New Roman"/>
+          <w:b/>
+          <w:sz w:val="30"/>
+          <w:szCs w:val="30"/>
+        </w:rPr>
+        <w:t>CHAPTER 3: CONCLUSION AND LEA</w:t>
+      </w:r>
+      <w:r>
+        <w:rPr>
+          <w:rFonts w:ascii="Times New Roman" w:eastAsia="Times" w:hAnsi="Times New Roman" w:cs="Times New Roman"/>
+          <w:b/>
+          <w:sz w:val="30"/>
+          <w:szCs w:val="30"/>
+        </w:rPr>
+        <w:t>RNING OUTCOME                 13-14</w:t>
+      </w:r>
+    </w:p>
+    <w:p>
+      <w:pPr>
+        <w:spacing w:before="0"/>
+        <w:ind w:left="0" w:right="300"/>
+        <w:rPr>
+          <w:rFonts w:ascii="Times New Roman" w:eastAsia="Times" w:hAnsi="Times New Roman" w:cs="Times New Roman"/>
+          <w:b/>
+          <w:sz w:val="30"/>
+          <w:szCs w:val="30"/>
+        </w:rPr>
+      </w:pPr>
+    </w:p>
+    <w:p>
+      <w:pPr>
+        <w:spacing w:before="0"/>
+        <w:ind w:left="720" w:right="300"/>
+        <w:rPr>
+          <w:rFonts w:ascii="Times New Roman" w:eastAsia="Times" w:hAnsi="Times New Roman" w:cs="Times New Roman"/>
+          <w:sz w:val="28"/>
+          <w:szCs w:val="28"/>
+        </w:rPr>
+      </w:pPr>
+      <w:r>
+        <w:rPr>
+          <w:rFonts w:ascii="Times New Roman" w:eastAsia="Times" w:hAnsi="Times New Roman" w:cs="Times New Roman"/>
+          <w:sz w:val="28"/>
+          <w:szCs w:val="28"/>
+        </w:rPr>
+        <w:t>3.1 Co</w:t>
+      </w:r>
+      <w:r>
+        <w:rPr>
+          <w:rFonts w:ascii="Times New Roman" w:eastAsia="Times" w:hAnsi="Times New Roman" w:cs="Times New Roman"/>
+          <w:sz w:val="28"/>
+          <w:szCs w:val="28"/>
+        </w:rPr>
+        <w:t>nclusion…………………………………………………………13</w:t>
+      </w:r>
+    </w:p>
+    <w:p>
+      <w:pPr>
+        <w:spacing w:before="0"/>
+        <w:ind w:left="720" w:right="300"/>
+        <w:rPr>
+          <w:rFonts w:ascii="Times New Roman" w:eastAsia="Times" w:hAnsi="Times New Roman" w:cs="Times New Roman"/>
+          <w:sz w:val="28"/>
+          <w:szCs w:val="28"/>
+        </w:rPr>
+      </w:pPr>
+      <w:r>
+        <w:rPr>
+          <w:rFonts w:ascii="Times New Roman" w:eastAsia="Times" w:hAnsi="Times New Roman" w:cs="Times New Roman"/>
+          <w:sz w:val="28"/>
+          <w:szCs w:val="28"/>
+        </w:rPr>
+        <w:t>3.2 Learning Outcome…………………………………………………1</w:t>
+      </w:r>
+      <w:r>
+        <w:rPr>
+          <w:rFonts w:ascii="Times New Roman" w:eastAsia="Times" w:hAnsi="Times New Roman" w:cs="Times New Roman"/>
+          <w:sz w:val="28"/>
+          <w:szCs w:val="28"/>
+        </w:rPr>
+        <w:t>4</w:t>
+      </w:r>
+    </w:p>
+    <w:p>
+      <w:pPr>
+        <w:spacing w:before="0"/>
+        <w:ind w:left="0" w:right="300"/>
+        <w:rPr>
+          <w:rFonts w:ascii="Times New Roman" w:eastAsia="Times" w:hAnsi="Times New Roman" w:cs="Times New Roman"/>
+          <w:b/>
+          <w:sz w:val="30"/>
+          <w:szCs w:val="30"/>
+        </w:rPr>
+      </w:pPr>
+    </w:p>
+    <w:p>
+      <w:pPr>
+        <w:spacing w:before="0"/>
+        <w:ind w:left="0" w:right="300"/>
+        <w:rPr>
+          <w:rFonts w:ascii="Times New Roman" w:eastAsia="Times" w:hAnsi="Times New Roman" w:cs="Times New Roman"/>
+          <w:b/>
+          <w:sz w:val="30"/>
+          <w:szCs w:val="30"/>
+        </w:rPr>
+      </w:pPr>
+      <w:r>
+        <w:rPr>
+          <w:rFonts w:ascii="Times New Roman" w:eastAsia="Times" w:hAnsi="Times New Roman" w:cs="Times New Roman"/>
+          <w:b/>
+          <w:sz w:val="30"/>
+          <w:szCs w:val="30"/>
+        </w:rPr>
+        <w:t xml:space="preserve">REFERENCES                                                       </w:t>
+      </w:r>
+      <w:r>
+        <w:rPr>
+          <w:rFonts w:ascii="Times New Roman" w:eastAsia="Times" w:hAnsi="Times New Roman" w:cs="Times New Roman"/>
+          <w:b/>
+          <w:sz w:val="30"/>
+          <w:szCs w:val="30"/>
+        </w:rPr>
+        <w:t xml:space="preserve">            </w:t>
+      </w:r>
+      <w:r>
+        <w:rPr>
+          <w:rFonts w:ascii="Times New Roman" w:eastAsia="Times" w:hAnsi="Times New Roman" w:cs="Times New Roman"/>
+          <w:b/>
+          <w:sz w:val="30"/>
+          <w:szCs w:val="30"/>
+        </w:rPr>
+        <w:tab/>
+      </w:r>
+      <w:r>
+        <w:rPr>
+          <w:rFonts w:ascii="Times New Roman" w:eastAsia="Times" w:hAnsi="Times New Roman" w:cs="Times New Roman"/>
+          <w:b/>
+          <w:sz w:val="30"/>
+          <w:szCs w:val="30"/>
+        </w:rPr>
+        <w:tab/>
+        <w:t xml:space="preserve">                15</w:t>
+      </w:r>
+    </w:p>
+    <w:p>
+      <w:pPr>
+        <w:spacing w:before="0"/>
+        <w:ind w:left="0" w:right="300"/>
+        <w:rPr>
+          <w:rFonts w:ascii="Times New Roman" w:eastAsia="Times" w:hAnsi="Times New Roman" w:cs="Times New Roman"/>
+          <w:b/>
+          <w:sz w:val="32"/>
+          <w:szCs w:val="32"/>
+        </w:rPr>
+      </w:pPr>
+    </w:p>
+    <w:p>
+      <w:pPr>
+        <w:spacing w:before="0"/>
+        <w:ind w:left="0" w:right="570"/>
+        <w:rPr>
+          <w:rFonts w:ascii="Times New Roman" w:eastAsia="Times" w:hAnsi="Times New Roman" w:cs="Times New Roman"/>
+          <w:b/>
+          <w:sz w:val="32"/>
+          <w:szCs w:val="32"/>
+        </w:rPr>
+      </w:pPr>
+      <w:r>
+        <w:rPr>
+          <w:rFonts w:ascii="Times New Roman" w:eastAsia="Times" w:hAnsi="Times New Roman" w:cs="Times New Roman"/>
+          <w:b/>
+          <w:sz w:val="32"/>
+          <w:szCs w:val="32"/>
+        </w:rPr>
+        <w:t xml:space="preserve">   </w:t>
+      </w:r>
+    </w:p>
+    <w:p>
+      <w:pPr>
+        <w:spacing w:before="0"/>
+        <w:ind w:left="0" w:right="570"/>
+        <w:rPr>
+          <w:rFonts w:ascii="Times New Roman" w:eastAsia="Times" w:hAnsi="Times New Roman" w:cs="Times New Roman"/>
+          <w:b/>
+          <w:sz w:val="32"/>
+          <w:szCs w:val="32"/>
+        </w:rPr>
+      </w:pPr>
+    </w:p>
+    <w:p>
+      <w:pPr>
+        <w:spacing w:before="0"/>
+        <w:ind w:left="0" w:right="300"/>
+        <w:jc w:val="both"/>
+        <w:rPr>
+          <w:rFonts w:ascii="Times New Roman" w:eastAsia="Times" w:hAnsi="Times New Roman" w:cs="Times New Roman"/>
+        </w:rPr>
+      </w:pPr>
     </w:p>
     <w:sectPr>
       <w:footerReference w:type="default" r:id="rId9"/>

</xml_diff>

<commit_message>
Added new algo and updated report
</commit_message>
<xml_diff>
--- a/Report/Report_Cover [DRAFT_FINAL].docx
+++ b/Report/Report_Cover [DRAFT_FINAL].docx
@@ -2,14 +2,6 @@
 <file path=word/document.xml><?xml version="1.0" encoding="utf-8"?>
 <w:document xmlns:wpc="http://schemas.microsoft.com/office/word/2010/wordprocessingCanvas" xmlns:mc="http://schemas.openxmlformats.org/markup-compatibility/2006" xmlns:o="urn:schemas-microsoft-com:office:office" xmlns:r="http://schemas.openxmlformats.org/officeDocument/2006/relationships" xmlns:m="http://schemas.openxmlformats.org/officeDocument/2006/math" xmlns:v="urn:schemas-microsoft-com:vml" xmlns:wp14="http://schemas.microsoft.com/office/word/2010/wordprocessingDrawing" xmlns:wp="http://schemas.openxmlformats.org/drawingml/2006/wordprocessingDrawing" xmlns:w10="urn:schemas-microsoft-com:office:word" xmlns:w="http://schemas.openxmlformats.org/wordprocessingml/2006/main" xmlns:w14="http://schemas.microsoft.com/office/word/2010/wordml" xmlns:w15="http://schemas.microsoft.com/office/word/2012/wordml" xmlns:wpg="http://schemas.microsoft.com/office/word/2010/wordprocessingGroup" xmlns:wpi="http://schemas.microsoft.com/office/word/2010/wordprocessingInk" xmlns:wne="http://schemas.microsoft.com/office/word/2006/wordml" xmlns:wps="http://schemas.microsoft.com/office/word/2010/wordprocessingShape" mc:Ignorable="w14 w15 wp14">
   <w:body>
-    <w:p>
-      <w:pPr>
-        <w:ind w:left="0"/>
-        <w:rPr>
-          <w:rFonts w:ascii="Times New Roman" w:hAnsi="Times New Roman" w:cs="Times New Roman"/>
-        </w:rPr>
-      </w:pPr>
-    </w:p>
     <w:p>
       <w:pPr>
         <w:pStyle w:val="Title"/>
@@ -29,7 +21,7 @@
           <w:szCs w:val="44"/>
         </w:rPr>
       </w:pPr>
-      <w:bookmarkStart w:id="0" w:name="_mbjsiz6n6jlo" w:colFirst="0" w:colLast="0"/>
+      <w:bookmarkStart w:id="0" w:name="_mbjsiz6n6jlo"/>
       <w:bookmarkEnd w:id="0"/>
       <w:r>
         <w:rPr>
@@ -38,27 +30,7 @@
           <w:sz w:val="40"/>
           <w:szCs w:val="44"/>
         </w:rPr>
-        <w:t xml:space="preserve"> </w:t>
-      </w:r>
-      <w:proofErr w:type="spellStart"/>
-      <w:r>
-        <w:rPr>
-          <w:rFonts w:ascii="Times New Roman" w:eastAsia="Times" w:hAnsi="Times New Roman" w:cs="Times New Roman"/>
-          <w:b/>
-          <w:sz w:val="40"/>
-          <w:szCs w:val="44"/>
-        </w:rPr>
-        <w:t>Visvesvaraya</w:t>
-      </w:r>
-      <w:proofErr w:type="spellEnd"/>
-      <w:r>
-        <w:rPr>
-          <w:rFonts w:ascii="Times New Roman" w:eastAsia="Times" w:hAnsi="Times New Roman" w:cs="Times New Roman"/>
-          <w:b/>
-          <w:sz w:val="40"/>
-          <w:szCs w:val="44"/>
-        </w:rPr>
-        <w:t xml:space="preserve"> Technological University</w:t>
+        <w:t>Visvesvaraya Technological University</w:t>
       </w:r>
     </w:p>
     <w:p>
@@ -82,7 +54,6 @@
       </w:pPr>
       <w:bookmarkStart w:id="1" w:name="_vb8p0lepu9vn" w:colFirst="0" w:colLast="0"/>
       <w:bookmarkEnd w:id="1"/>
-      <w:proofErr w:type="spellStart"/>
       <w:r>
         <w:rPr>
           <w:rFonts w:ascii="Times New Roman" w:eastAsia="Times" w:hAnsi="Times New Roman" w:cs="Times New Roman"/>
@@ -90,17 +61,7 @@
           <w:sz w:val="32"/>
           <w:szCs w:val="44"/>
         </w:rPr>
-        <w:t>Belagavi</w:t>
-      </w:r>
-      <w:proofErr w:type="spellEnd"/>
-      <w:r>
-        <w:rPr>
-          <w:rFonts w:ascii="Times New Roman" w:eastAsia="Times" w:hAnsi="Times New Roman" w:cs="Times New Roman"/>
-          <w:color w:val="000000"/>
-          <w:sz w:val="32"/>
-          <w:szCs w:val="44"/>
-        </w:rPr>
-        <w:t>,</w:t>
+        <w:t>Belagavi,</w:t>
       </w:r>
       <w:r>
         <w:rPr>
@@ -401,7 +362,7 @@
           <w:sz w:val="30"/>
           <w:szCs w:val="30"/>
         </w:rPr>
-        <w:t xml:space="preserve">“Solution to Traffic Problem in Congested Area” </w:t>
+        <w:t xml:space="preserve">“Solution to Traffic Problem” </w:t>
       </w:r>
     </w:p>
     <w:p>
@@ -462,12 +423,122 @@
         </w:rPr>
         <w:t xml:space="preserve"> </w:t>
       </w:r>
-    </w:p>
-    <w:p>
-      <w:pPr>
-        <w:pStyle w:val="Heading2"/>
-        <w:keepNext/>
-        <w:keepLines/>
+      <w:bookmarkStart w:id="8" w:name="_ryyl1a50w6zn" w:colFirst="0" w:colLast="0"/>
+      <w:bookmarkEnd w:id="8"/>
+      <w:r>
+        <w:rPr>
+          <w:rFonts w:ascii="Times New Roman" w:eastAsia="Times" w:hAnsi="Times New Roman" w:cs="Times New Roman"/>
+          <w:b w:val="0"/>
+        </w:rPr>
+        <w:t>o</w:t>
+      </w:r>
+      <w:r>
+        <w:rPr>
+          <w:rFonts w:ascii="Times New Roman" w:eastAsia="Times" w:hAnsi="Times New Roman" w:cs="Times New Roman"/>
+          <w:b w:val="0"/>
+        </w:rPr>
+        <w:t>f</w:t>
+      </w:r>
+    </w:p>
+    <w:p>
+      <w:pPr>
+        <w:spacing w:before="0" w:line="240" w:lineRule="auto"/>
+        <w:ind w:right="-600"/>
+        <w:jc w:val="center"/>
+        <w:rPr>
+          <w:rFonts w:ascii="Times New Roman" w:eastAsia="Times" w:hAnsi="Times New Roman" w:cs="Times New Roman"/>
+          <w:b/>
+          <w:sz w:val="26"/>
+          <w:szCs w:val="26"/>
+        </w:rPr>
+      </w:pPr>
+      <w:r>
+        <w:rPr>
+          <w:rFonts w:ascii="Times New Roman" w:eastAsia="Times" w:hAnsi="Times New Roman" w:cs="Times New Roman"/>
+          <w:b/>
+          <w:sz w:val="26"/>
+          <w:szCs w:val="26"/>
+        </w:rPr>
+        <w:t>BACHELOR OF ENGINEERING</w:t>
+      </w:r>
+    </w:p>
+    <w:p>
+      <w:pPr>
+        <w:spacing w:before="0" w:line="240" w:lineRule="auto"/>
+        <w:ind w:right="-600"/>
+        <w:jc w:val="center"/>
+        <w:rPr>
+          <w:rFonts w:ascii="Times New Roman" w:eastAsia="Times" w:hAnsi="Times New Roman" w:cs="Times New Roman"/>
+          <w:sz w:val="26"/>
+          <w:szCs w:val="26"/>
+        </w:rPr>
+      </w:pPr>
+      <w:r>
+        <w:rPr>
+          <w:rFonts w:ascii="Times New Roman" w:eastAsia="Times" w:hAnsi="Times New Roman" w:cs="Times New Roman"/>
+          <w:sz w:val="26"/>
+          <w:szCs w:val="26"/>
+        </w:rPr>
+        <w:t>In</w:t>
+      </w:r>
+    </w:p>
+    <w:p>
+      <w:pPr>
+        <w:spacing w:before="0" w:line="240" w:lineRule="auto"/>
+        <w:ind w:right="-600"/>
+        <w:jc w:val="center"/>
+        <w:rPr>
+          <w:rFonts w:ascii="Times New Roman" w:eastAsia="Times" w:hAnsi="Times New Roman" w:cs="Times New Roman"/>
+          <w:b/>
+          <w:sz w:val="26"/>
+          <w:szCs w:val="26"/>
+        </w:rPr>
+      </w:pPr>
+      <w:r>
+        <w:rPr>
+          <w:rFonts w:ascii="Times New Roman" w:eastAsia="Times" w:hAnsi="Times New Roman" w:cs="Times New Roman"/>
+          <w:b/>
+          <w:sz w:val="26"/>
+          <w:szCs w:val="26"/>
+        </w:rPr>
+        <w:t>INFORMATION SCIENCE AND ENGINEERING</w:t>
+      </w:r>
+    </w:p>
+    <w:p>
+      <w:pPr>
+        <w:spacing w:before="0" w:line="240" w:lineRule="auto"/>
+        <w:ind w:right="-600"/>
+        <w:jc w:val="center"/>
+        <w:rPr>
+          <w:rFonts w:ascii="Times New Roman" w:eastAsia="Times" w:hAnsi="Times New Roman" w:cs="Times New Roman"/>
+          <w:sz w:val="26"/>
+          <w:szCs w:val="26"/>
+        </w:rPr>
+      </w:pPr>
+      <w:r>
+        <w:rPr>
+          <w:rFonts w:ascii="Times New Roman" w:eastAsia="Times" w:hAnsi="Times New Roman" w:cs="Times New Roman"/>
+          <w:sz w:val="26"/>
+          <w:szCs w:val="26"/>
+        </w:rPr>
+        <w:t>ACCREDITED BY NBA</w:t>
+      </w:r>
+    </w:p>
+    <w:p>
+      <w:pPr>
+        <w:spacing w:before="0" w:line="240" w:lineRule="auto"/>
+        <w:ind w:right="-600"/>
+        <w:jc w:val="center"/>
+        <w:rPr>
+          <w:rFonts w:ascii="Times New Roman" w:eastAsia="Times" w:hAnsi="Times New Roman" w:cs="Times New Roman"/>
+          <w:b/>
+          <w:sz w:val="26"/>
+          <w:szCs w:val="26"/>
+        </w:rPr>
+      </w:pPr>
+    </w:p>
+    <w:p>
+      <w:pPr>
         <w:pBdr>
           <w:top w:val="nil"/>
           <w:left w:val="nil"/>
@@ -480,35 +551,6 @@
         <w:jc w:val="center"/>
         <w:rPr>
           <w:rFonts w:ascii="Times New Roman" w:eastAsia="Times" w:hAnsi="Times New Roman" w:cs="Times New Roman"/>
-          <w:b w:val="0"/>
-        </w:rPr>
-      </w:pPr>
-      <w:bookmarkStart w:id="8" w:name="_ryyl1a50w6zn" w:colFirst="0" w:colLast="0"/>
-      <w:bookmarkEnd w:id="8"/>
-      <w:proofErr w:type="gramStart"/>
-      <w:r>
-        <w:rPr>
-          <w:rFonts w:ascii="Times New Roman" w:eastAsia="Times" w:hAnsi="Times New Roman" w:cs="Times New Roman"/>
-          <w:b w:val="0"/>
-        </w:rPr>
-        <w:t>o</w:t>
-      </w:r>
-      <w:r>
-        <w:rPr>
-          <w:rFonts w:ascii="Times New Roman" w:eastAsia="Times" w:hAnsi="Times New Roman" w:cs="Times New Roman"/>
-          <w:b w:val="0"/>
-        </w:rPr>
-        <w:t>f</w:t>
-      </w:r>
-      <w:proofErr w:type="gramEnd"/>
-    </w:p>
-    <w:p>
-      <w:pPr>
-        <w:spacing w:before="0" w:line="240" w:lineRule="auto"/>
-        <w:ind w:right="-600"/>
-        <w:jc w:val="center"/>
-        <w:rPr>
-          <w:rFonts w:ascii="Times New Roman" w:eastAsia="Times" w:hAnsi="Times New Roman" w:cs="Times New Roman"/>
           <w:b/>
           <w:sz w:val="26"/>
           <w:szCs w:val="26"/>
@@ -521,75 +563,8 @@
           <w:sz w:val="26"/>
           <w:szCs w:val="26"/>
         </w:rPr>
-        <w:t>BACHELOR OF ENGINEERING</w:t>
-      </w:r>
-    </w:p>
-    <w:p>
-      <w:pPr>
-        <w:spacing w:before="0" w:line="240" w:lineRule="auto"/>
-        <w:ind w:right="-600"/>
-        <w:jc w:val="center"/>
-        <w:rPr>
-          <w:rFonts w:ascii="Times New Roman" w:eastAsia="Times" w:hAnsi="Times New Roman" w:cs="Times New Roman"/>
-          <w:sz w:val="26"/>
-          <w:szCs w:val="26"/>
-        </w:rPr>
-      </w:pPr>
-    </w:p>
-    <w:p>
-      <w:pPr>
-        <w:spacing w:before="0" w:line="240" w:lineRule="auto"/>
-        <w:ind w:right="-600"/>
-        <w:jc w:val="center"/>
-        <w:rPr>
-          <w:rFonts w:ascii="Times New Roman" w:eastAsia="Times" w:hAnsi="Times New Roman" w:cs="Times New Roman"/>
-          <w:b/>
-          <w:sz w:val="26"/>
-          <w:szCs w:val="26"/>
-        </w:rPr>
-      </w:pPr>
-      <w:r>
-        <w:rPr>
-          <w:rFonts w:ascii="Times New Roman" w:eastAsia="Times" w:hAnsi="Times New Roman" w:cs="Times New Roman"/>
-          <w:b/>
-          <w:sz w:val="26"/>
-          <w:szCs w:val="26"/>
-        </w:rPr>
-        <w:t>INFORMATION SCIENCE AND ENGINEERING</w:t>
-      </w:r>
-    </w:p>
-    <w:p>
-      <w:pPr>
-        <w:spacing w:before="0" w:line="240" w:lineRule="auto"/>
-        <w:ind w:right="-600"/>
-        <w:jc w:val="center"/>
-        <w:rPr>
-          <w:rFonts w:ascii="Times New Roman" w:eastAsia="Times" w:hAnsi="Times New Roman" w:cs="Times New Roman"/>
-          <w:sz w:val="26"/>
-          <w:szCs w:val="26"/>
-        </w:rPr>
-      </w:pPr>
-      <w:r>
-        <w:rPr>
-          <w:rFonts w:ascii="Times New Roman" w:eastAsia="Times" w:hAnsi="Times New Roman" w:cs="Times New Roman"/>
-          <w:sz w:val="26"/>
-          <w:szCs w:val="26"/>
-        </w:rPr>
-        <w:t>ACCREDITED BY NBA</w:t>
-      </w:r>
-    </w:p>
-    <w:p>
-      <w:pPr>
-        <w:spacing w:before="0" w:line="240" w:lineRule="auto"/>
-        <w:ind w:right="-600"/>
-        <w:jc w:val="center"/>
-        <w:rPr>
-          <w:rFonts w:ascii="Times New Roman" w:eastAsia="Times" w:hAnsi="Times New Roman" w:cs="Times New Roman"/>
-          <w:b/>
-          <w:sz w:val="26"/>
-          <w:szCs w:val="26"/>
-        </w:rPr>
-      </w:pPr>
+        <w:t>Submitted by</w:t>
+      </w:r>
     </w:p>
     <w:p>
       <w:pPr>
@@ -611,397 +586,296 @@
           <w:szCs w:val="28"/>
         </w:rPr>
       </w:pPr>
-      <w:r>
-        <w:rPr>
-          <w:rFonts w:ascii="Times New Roman" w:eastAsia="Times" w:hAnsi="Times New Roman" w:cs="Times New Roman"/>
-          <w:b/>
+      <w:bookmarkStart w:id="9" w:name="_GoBack"/>
+      <w:bookmarkEnd w:id="9"/>
+    </w:p>
+    <w:p>
+      <w:pPr>
+        <w:spacing w:before="0" w:line="240" w:lineRule="auto"/>
+        <w:ind w:left="0" w:right="-600"/>
+        <w:jc w:val="center"/>
+        <w:rPr>
+          <w:rFonts w:ascii="Times New Roman" w:hAnsi="Times New Roman" w:cs="Times New Roman"/>
           <w:sz w:val="26"/>
           <w:szCs w:val="26"/>
         </w:rPr>
-        <w:t>Submitted by</w:t>
-      </w:r>
-    </w:p>
-    <w:tbl>
-      <w:tblPr>
-        <w:tblStyle w:val="a"/>
-        <w:tblW w:w="5670" w:type="dxa"/>
-        <w:tblInd w:w="2542" w:type="dxa"/>
-        <w:tblBorders>
-          <w:top w:val="single" w:sz="4" w:space="0" w:color="000000"/>
-          <w:left w:val="single" w:sz="4" w:space="0" w:color="000000"/>
-          <w:bottom w:val="single" w:sz="4" w:space="0" w:color="000000"/>
-          <w:right w:val="single" w:sz="4" w:space="0" w:color="000000"/>
-          <w:insideH w:val="single" w:sz="4" w:space="0" w:color="000000"/>
-          <w:insideV w:val="single" w:sz="4" w:space="0" w:color="000000"/>
-        </w:tblBorders>
-        <w:tblLayout w:type="fixed"/>
-        <w:tblLook w:val="0400" w:firstRow="0" w:lastRow="0" w:firstColumn="0" w:lastColumn="0" w:noHBand="0" w:noVBand="1"/>
-      </w:tblPr>
-      <w:tblGrid>
-        <w:gridCol w:w="4394"/>
-        <w:gridCol w:w="1276"/>
-      </w:tblGrid>
-      <w:tr>
-        <w:trPr>
-          <w:trHeight w:val="300"/>
-        </w:trPr>
-        <w:tc>
-          <w:tcPr>
-            <w:tcW w:w="4394" w:type="dxa"/>
-            <w:tcBorders>
-              <w:top w:val="single" w:sz="8" w:space="0" w:color="000000"/>
-              <w:left w:val="single" w:sz="8" w:space="0" w:color="000000"/>
-              <w:bottom w:val="single" w:sz="8" w:space="0" w:color="000000"/>
-              <w:right w:val="single" w:sz="8" w:space="0" w:color="000000"/>
-            </w:tcBorders>
-            <w:tcMar>
-              <w:left w:w="108" w:type="dxa"/>
-              <w:right w:w="108" w:type="dxa"/>
-            </w:tcMar>
-          </w:tcPr>
-          <w:p>
-            <w:pPr>
-              <w:spacing w:before="0"/>
-              <w:ind w:left="0" w:right="-600"/>
-              <w:rPr>
-                <w:rFonts w:ascii="Times New Roman" w:eastAsia="Times" w:hAnsi="Times New Roman" w:cs="Times New Roman"/>
-                <w:b/>
-              </w:rPr>
-            </w:pPr>
-            <w:r>
-              <w:rPr>
-                <w:rFonts w:ascii="Times New Roman" w:eastAsia="Times" w:hAnsi="Times New Roman" w:cs="Times New Roman"/>
-                <w:b/>
-              </w:rPr>
-              <w:t>ANAGHA R</w:t>
-            </w:r>
-          </w:p>
-        </w:tc>
-        <w:tc>
-          <w:tcPr>
-            <w:tcW w:w="1276" w:type="dxa"/>
-            <w:tcBorders>
-              <w:top w:val="single" w:sz="8" w:space="0" w:color="000000"/>
-              <w:left w:val="single" w:sz="8" w:space="0" w:color="000000"/>
-              <w:bottom w:val="single" w:sz="8" w:space="0" w:color="000000"/>
-              <w:right w:val="single" w:sz="8" w:space="0" w:color="000000"/>
-            </w:tcBorders>
-            <w:tcMar>
-              <w:left w:w="108" w:type="dxa"/>
-              <w:right w:w="108" w:type="dxa"/>
-            </w:tcMar>
-          </w:tcPr>
-          <w:p>
-            <w:pPr>
-              <w:spacing w:before="0"/>
-              <w:ind w:left="0" w:right="-600"/>
-              <w:rPr>
-                <w:rFonts w:ascii="Times New Roman" w:eastAsia="Times" w:hAnsi="Times New Roman" w:cs="Times New Roman"/>
-              </w:rPr>
-            </w:pPr>
-            <w:r>
-              <w:rPr>
-                <w:rFonts w:ascii="Times New Roman" w:eastAsia="Times" w:hAnsi="Times New Roman" w:cs="Times New Roman"/>
-                <w:b/>
-                <w:sz w:val="20"/>
-                <w:szCs w:val="20"/>
-              </w:rPr>
-              <w:t>1DS22IS017</w:t>
-            </w:r>
-          </w:p>
-        </w:tc>
-      </w:tr>
-      <w:tr>
-        <w:trPr>
-          <w:trHeight w:val="300"/>
-        </w:trPr>
-        <w:tc>
-          <w:tcPr>
-            <w:tcW w:w="4394" w:type="dxa"/>
-            <w:tcBorders>
-              <w:top w:val="single" w:sz="8" w:space="0" w:color="000000"/>
-              <w:left w:val="single" w:sz="8" w:space="0" w:color="000000"/>
-              <w:bottom w:val="single" w:sz="8" w:space="0" w:color="000000"/>
-              <w:right w:val="single" w:sz="8" w:space="0" w:color="000000"/>
-            </w:tcBorders>
-            <w:tcMar>
-              <w:left w:w="108" w:type="dxa"/>
-              <w:right w:w="108" w:type="dxa"/>
-            </w:tcMar>
-          </w:tcPr>
-          <w:p>
-            <w:pPr>
-              <w:spacing w:before="0"/>
-              <w:ind w:left="0" w:right="-600"/>
-              <w:rPr>
-                <w:rFonts w:ascii="Times New Roman" w:eastAsia="Times" w:hAnsi="Times New Roman" w:cs="Times New Roman"/>
-              </w:rPr>
-            </w:pPr>
-            <w:r>
-              <w:rPr>
-                <w:rFonts w:ascii="Times New Roman" w:eastAsia="Times" w:hAnsi="Times New Roman" w:cs="Times New Roman"/>
-                <w:b/>
-                <w:sz w:val="20"/>
-                <w:szCs w:val="20"/>
-              </w:rPr>
-              <w:t>SUVAN BANERJEE</w:t>
-            </w:r>
-          </w:p>
-        </w:tc>
-        <w:tc>
-          <w:tcPr>
-            <w:tcW w:w="1276" w:type="dxa"/>
-            <w:tcBorders>
-              <w:top w:val="single" w:sz="8" w:space="0" w:color="000000"/>
-              <w:left w:val="single" w:sz="8" w:space="0" w:color="000000"/>
-              <w:bottom w:val="single" w:sz="8" w:space="0" w:color="000000"/>
-              <w:right w:val="single" w:sz="8" w:space="0" w:color="000000"/>
-            </w:tcBorders>
-            <w:tcMar>
-              <w:left w:w="108" w:type="dxa"/>
-              <w:right w:w="108" w:type="dxa"/>
-            </w:tcMar>
-          </w:tcPr>
-          <w:p>
-            <w:pPr>
-              <w:spacing w:before="0"/>
-              <w:ind w:left="0" w:right="-600"/>
-              <w:rPr>
-                <w:rFonts w:ascii="Times New Roman" w:eastAsia="Times" w:hAnsi="Times New Roman" w:cs="Times New Roman"/>
-              </w:rPr>
-            </w:pPr>
-            <w:r>
-              <w:rPr>
-                <w:rFonts w:ascii="Times New Roman" w:eastAsia="Times" w:hAnsi="Times New Roman" w:cs="Times New Roman"/>
-                <w:b/>
-                <w:sz w:val="20"/>
-                <w:szCs w:val="20"/>
-              </w:rPr>
-              <w:t>1DS22IS168</w:t>
-            </w:r>
-          </w:p>
-        </w:tc>
-      </w:tr>
-      <w:tr>
-        <w:trPr>
-          <w:trHeight w:val="300"/>
-        </w:trPr>
-        <w:tc>
-          <w:tcPr>
-            <w:tcW w:w="4394" w:type="dxa"/>
-            <w:tcBorders>
-              <w:top w:val="single" w:sz="8" w:space="0" w:color="000000"/>
-              <w:left w:val="single" w:sz="8" w:space="0" w:color="000000"/>
-              <w:bottom w:val="single" w:sz="8" w:space="0" w:color="000000"/>
-              <w:right w:val="single" w:sz="8" w:space="0" w:color="000000"/>
-            </w:tcBorders>
-            <w:tcMar>
-              <w:left w:w="108" w:type="dxa"/>
-              <w:right w:w="108" w:type="dxa"/>
-            </w:tcMar>
-          </w:tcPr>
-          <w:p>
-            <w:pPr>
-              <w:spacing w:before="0"/>
-              <w:ind w:left="0" w:right="-600"/>
-              <w:rPr>
-                <w:rFonts w:ascii="Times New Roman" w:eastAsia="Times" w:hAnsi="Times New Roman" w:cs="Times New Roman"/>
-                <w:b/>
-              </w:rPr>
-            </w:pPr>
-            <w:r>
-              <w:rPr>
-                <w:rFonts w:ascii="Times New Roman" w:eastAsia="Times" w:hAnsi="Times New Roman" w:cs="Times New Roman"/>
-                <w:b/>
-              </w:rPr>
-              <w:t>VAIBHAV S MAGDUM</w:t>
-            </w:r>
-          </w:p>
-        </w:tc>
-        <w:tc>
-          <w:tcPr>
-            <w:tcW w:w="1276" w:type="dxa"/>
-            <w:tcBorders>
-              <w:top w:val="single" w:sz="8" w:space="0" w:color="000000"/>
-              <w:left w:val="single" w:sz="8" w:space="0" w:color="000000"/>
-              <w:bottom w:val="single" w:sz="8" w:space="0" w:color="000000"/>
-              <w:right w:val="single" w:sz="8" w:space="0" w:color="000000"/>
-            </w:tcBorders>
-            <w:tcMar>
-              <w:left w:w="108" w:type="dxa"/>
-              <w:right w:w="108" w:type="dxa"/>
-            </w:tcMar>
-          </w:tcPr>
-          <w:p>
-            <w:pPr>
-              <w:spacing w:before="0"/>
-              <w:ind w:left="0" w:right="-600"/>
-              <w:rPr>
-                <w:rFonts w:ascii="Times New Roman" w:eastAsia="Times" w:hAnsi="Times New Roman" w:cs="Times New Roman"/>
-              </w:rPr>
-            </w:pPr>
-            <w:r>
-              <w:rPr>
-                <w:rFonts w:ascii="Times New Roman" w:eastAsia="Times" w:hAnsi="Times New Roman" w:cs="Times New Roman"/>
-                <w:b/>
-                <w:sz w:val="20"/>
-                <w:szCs w:val="20"/>
-              </w:rPr>
-              <w:t>1DS22IS177</w:t>
-            </w:r>
-          </w:p>
-        </w:tc>
-      </w:tr>
-      <w:tr>
-        <w:trPr>
-          <w:trHeight w:val="300"/>
-        </w:trPr>
-        <w:tc>
-          <w:tcPr>
-            <w:tcW w:w="4394" w:type="dxa"/>
-            <w:tcBorders>
-              <w:top w:val="single" w:sz="8" w:space="0" w:color="000000"/>
-              <w:left w:val="single" w:sz="8" w:space="0" w:color="000000"/>
-              <w:bottom w:val="single" w:sz="8" w:space="0" w:color="000000"/>
-              <w:right w:val="single" w:sz="8" w:space="0" w:color="000000"/>
-            </w:tcBorders>
-            <w:tcMar>
-              <w:left w:w="108" w:type="dxa"/>
-              <w:right w:w="108" w:type="dxa"/>
-            </w:tcMar>
-          </w:tcPr>
-          <w:p>
-            <w:pPr>
-              <w:spacing w:before="0"/>
-              <w:ind w:left="0" w:right="-600"/>
-              <w:rPr>
-                <w:rFonts w:ascii="Times New Roman" w:eastAsia="Times" w:hAnsi="Times New Roman" w:cs="Times New Roman"/>
-                <w:b/>
-              </w:rPr>
-            </w:pPr>
-            <w:r>
-              <w:rPr>
-                <w:rFonts w:ascii="Times New Roman" w:eastAsia="Times" w:hAnsi="Times New Roman" w:cs="Times New Roman"/>
-                <w:b/>
-              </w:rPr>
-              <w:t>VEDANT RAJENDRA BALPANDE</w:t>
-            </w:r>
-          </w:p>
-        </w:tc>
-        <w:tc>
-          <w:tcPr>
-            <w:tcW w:w="1276" w:type="dxa"/>
-            <w:tcBorders>
-              <w:top w:val="single" w:sz="8" w:space="0" w:color="000000"/>
-              <w:left w:val="single" w:sz="8" w:space="0" w:color="000000"/>
-              <w:bottom w:val="single" w:sz="8" w:space="0" w:color="000000"/>
-              <w:right w:val="single" w:sz="8" w:space="0" w:color="000000"/>
-            </w:tcBorders>
-            <w:tcMar>
-              <w:left w:w="108" w:type="dxa"/>
-              <w:right w:w="108" w:type="dxa"/>
-            </w:tcMar>
-          </w:tcPr>
-          <w:p>
-            <w:pPr>
-              <w:spacing w:before="0"/>
-              <w:ind w:left="0" w:right="-600"/>
-              <w:rPr>
-                <w:rFonts w:ascii="Times New Roman" w:eastAsia="Times" w:hAnsi="Times New Roman" w:cs="Times New Roman"/>
-              </w:rPr>
-            </w:pPr>
-            <w:r>
-              <w:rPr>
-                <w:rFonts w:ascii="Times New Roman" w:eastAsia="Times" w:hAnsi="Times New Roman" w:cs="Times New Roman"/>
-                <w:b/>
-                <w:sz w:val="20"/>
-                <w:szCs w:val="20"/>
-              </w:rPr>
-              <w:t>1DS22IS181</w:t>
-            </w:r>
-          </w:p>
-        </w:tc>
-      </w:tr>
-    </w:tbl>
-    <w:p>
-      <w:pPr>
-        <w:spacing w:before="0"/>
+      </w:pPr>
+      <w:r>
+        <w:rPr>
+          <w:rFonts w:ascii="Times New Roman" w:hAnsi="Times New Roman" w:cs="Times New Roman"/>
+          <w:b/>
+          <w:sz w:val="26"/>
+          <w:szCs w:val="26"/>
+        </w:rPr>
+        <w:t>ANAGHA R</w:t>
+      </w:r>
+      <w:r>
+        <w:rPr>
+          <w:rFonts w:ascii="Times New Roman" w:hAnsi="Times New Roman" w:cs="Times New Roman"/>
+          <w:sz w:val="26"/>
+          <w:szCs w:val="26"/>
+        </w:rPr>
+        <w:t xml:space="preserve"> </w:t>
+      </w:r>
+      <w:r>
+        <w:rPr>
+          <w:rFonts w:ascii="Times New Roman" w:hAnsi="Times New Roman" w:cs="Times New Roman"/>
+          <w:sz w:val="26"/>
+          <w:szCs w:val="26"/>
+        </w:rPr>
+        <w:t>(</w:t>
+      </w:r>
+      <w:r>
+        <w:rPr>
+          <w:rFonts w:ascii="Times New Roman" w:hAnsi="Times New Roman" w:cs="Times New Roman"/>
+          <w:sz w:val="26"/>
+          <w:szCs w:val="26"/>
+        </w:rPr>
+        <w:t>1DS22IS017</w:t>
+      </w:r>
+      <w:r>
+        <w:rPr>
+          <w:rFonts w:ascii="Times New Roman" w:hAnsi="Times New Roman" w:cs="Times New Roman"/>
+          <w:sz w:val="26"/>
+          <w:szCs w:val="26"/>
+        </w:rPr>
+        <w:t>)</w:t>
+      </w:r>
+    </w:p>
+    <w:p>
+      <w:pPr>
+        <w:spacing w:before="0" w:line="240" w:lineRule="auto"/>
         <w:ind w:left="0" w:right="-600"/>
         <w:jc w:val="center"/>
         <w:rPr>
-          <w:rFonts w:ascii="Times New Roman" w:eastAsia="Times" w:hAnsi="Times New Roman" w:cs="Times New Roman"/>
-        </w:rPr>
-      </w:pPr>
-    </w:p>
-    <w:p>
-      <w:pPr>
-        <w:spacing w:before="0"/>
+          <w:rFonts w:ascii="Times New Roman" w:hAnsi="Times New Roman" w:cs="Times New Roman"/>
+          <w:sz w:val="26"/>
+          <w:szCs w:val="26"/>
+        </w:rPr>
+      </w:pPr>
+      <w:r>
+        <w:rPr>
+          <w:rFonts w:ascii="Times New Roman" w:hAnsi="Times New Roman" w:cs="Times New Roman"/>
+          <w:sz w:val="26"/>
+          <w:szCs w:val="26"/>
+        </w:rPr>
+        <w:t xml:space="preserve"> </w:t>
+      </w:r>
+      <w:r>
+        <w:rPr>
+          <w:rFonts w:ascii="Times New Roman" w:hAnsi="Times New Roman" w:cs="Times New Roman"/>
+          <w:b/>
+          <w:sz w:val="26"/>
+          <w:szCs w:val="26"/>
+        </w:rPr>
+        <w:t>SUVAN BANERJEE</w:t>
+      </w:r>
+      <w:r>
+        <w:rPr>
+          <w:rFonts w:ascii="Times New Roman" w:hAnsi="Times New Roman" w:cs="Times New Roman"/>
+          <w:sz w:val="26"/>
+          <w:szCs w:val="26"/>
+        </w:rPr>
+        <w:t xml:space="preserve"> </w:t>
+      </w:r>
+      <w:r>
+        <w:rPr>
+          <w:rFonts w:ascii="Times New Roman" w:hAnsi="Times New Roman" w:cs="Times New Roman"/>
+          <w:sz w:val="26"/>
+          <w:szCs w:val="26"/>
+        </w:rPr>
+        <w:t>(</w:t>
+      </w:r>
+      <w:r>
+        <w:rPr>
+          <w:rFonts w:ascii="Times New Roman" w:hAnsi="Times New Roman" w:cs="Times New Roman"/>
+          <w:sz w:val="26"/>
+          <w:szCs w:val="26"/>
+        </w:rPr>
+        <w:t>1DS22IS168</w:t>
+      </w:r>
+      <w:r>
+        <w:rPr>
+          <w:rFonts w:ascii="Times New Roman" w:hAnsi="Times New Roman" w:cs="Times New Roman"/>
+          <w:sz w:val="26"/>
+          <w:szCs w:val="26"/>
+        </w:rPr>
+        <w:t>)</w:t>
+      </w:r>
+    </w:p>
+    <w:p>
+      <w:pPr>
+        <w:spacing w:before="0" w:line="240" w:lineRule="auto"/>
         <w:ind w:left="0" w:right="-600"/>
         <w:jc w:val="center"/>
         <w:rPr>
-          <w:rFonts w:ascii="Times New Roman" w:eastAsia="Times" w:hAnsi="Times New Roman" w:cs="Times New Roman"/>
+          <w:rFonts w:ascii="Times New Roman" w:hAnsi="Times New Roman" w:cs="Times New Roman"/>
           <w:sz w:val="26"/>
           <w:szCs w:val="26"/>
         </w:rPr>
       </w:pPr>
       <w:r>
         <w:rPr>
-          <w:rFonts w:ascii="Times New Roman" w:eastAsia="Times" w:hAnsi="Times New Roman" w:cs="Times New Roman"/>
+          <w:rFonts w:ascii="Times New Roman" w:hAnsi="Times New Roman" w:cs="Times New Roman"/>
           <w:sz w:val="26"/>
           <w:szCs w:val="26"/>
         </w:rPr>
-        <w:t xml:space="preserve">Under the Guidance of </w:t>
-      </w:r>
-    </w:p>
-    <w:p>
-      <w:pPr>
-        <w:spacing w:before="0"/>
+        <w:t xml:space="preserve"> </w:t>
+      </w:r>
+      <w:r>
+        <w:rPr>
+          <w:rFonts w:ascii="Times New Roman" w:hAnsi="Times New Roman" w:cs="Times New Roman"/>
+          <w:b/>
+          <w:sz w:val="26"/>
+          <w:szCs w:val="26"/>
+        </w:rPr>
+        <w:t>VAIBHAV S MAGDUM</w:t>
+      </w:r>
+      <w:r>
+        <w:rPr>
+          <w:rFonts w:ascii="Times New Roman" w:hAnsi="Times New Roman" w:cs="Times New Roman"/>
+          <w:sz w:val="26"/>
+          <w:szCs w:val="26"/>
+        </w:rPr>
+        <w:t xml:space="preserve"> </w:t>
+      </w:r>
+      <w:r>
+        <w:rPr>
+          <w:rFonts w:ascii="Times New Roman" w:hAnsi="Times New Roman" w:cs="Times New Roman"/>
+          <w:sz w:val="26"/>
+          <w:szCs w:val="26"/>
+        </w:rPr>
+        <w:t>(</w:t>
+      </w:r>
+      <w:r>
+        <w:rPr>
+          <w:rFonts w:ascii="Times New Roman" w:hAnsi="Times New Roman" w:cs="Times New Roman"/>
+          <w:sz w:val="26"/>
+          <w:szCs w:val="26"/>
+        </w:rPr>
+        <w:t>1DS22IS177</w:t>
+      </w:r>
+      <w:r>
+        <w:rPr>
+          <w:rFonts w:ascii="Times New Roman" w:hAnsi="Times New Roman" w:cs="Times New Roman"/>
+          <w:sz w:val="26"/>
+          <w:szCs w:val="26"/>
+        </w:rPr>
+        <w:t>)</w:t>
+      </w:r>
+    </w:p>
+    <w:p>
+      <w:pPr>
+        <w:spacing w:before="0" w:line="240" w:lineRule="auto"/>
         <w:ind w:left="0" w:right="-600"/>
         <w:jc w:val="center"/>
         <w:rPr>
-          <w:rFonts w:ascii="Times New Roman" w:eastAsia="Times" w:hAnsi="Times New Roman" w:cs="Times New Roman"/>
-          <w:b/>
+          <w:rFonts w:ascii="Times New Roman" w:hAnsi="Times New Roman" w:cs="Times New Roman"/>
           <w:sz w:val="26"/>
           <w:szCs w:val="26"/>
         </w:rPr>
       </w:pPr>
       <w:r>
         <w:rPr>
-          <w:rFonts w:ascii="Times New Roman" w:eastAsia="Times" w:hAnsi="Times New Roman" w:cs="Times New Roman"/>
+          <w:rFonts w:ascii="Times New Roman" w:hAnsi="Times New Roman" w:cs="Times New Roman"/>
           <w:b/>
           <w:sz w:val="26"/>
           <w:szCs w:val="26"/>
         </w:rPr>
-        <w:t>DR</w:t>
-      </w:r>
-      <w:r>
-        <w:rPr>
-          <w:rFonts w:ascii="Times New Roman" w:eastAsia="Times" w:hAnsi="Times New Roman" w:cs="Times New Roman"/>
-          <w:b/>
+        <w:t xml:space="preserve"> VEDANT RAJENDRA BALPANDE</w:t>
+      </w:r>
+      <w:r>
+        <w:rPr>
+          <w:rFonts w:ascii="Times New Roman" w:hAnsi="Times New Roman" w:cs="Times New Roman"/>
           <w:sz w:val="26"/>
           <w:szCs w:val="26"/>
         </w:rPr>
-        <w:t xml:space="preserve">. </w:t>
-      </w:r>
-      <w:proofErr w:type="spellStart"/>
-      <w:r>
-        <w:rPr>
-          <w:rFonts w:ascii="Times New Roman" w:eastAsia="Times" w:hAnsi="Times New Roman" w:cs="Times New Roman"/>
-          <w:b/>
+        <w:t xml:space="preserve"> </w:t>
+      </w:r>
+      <w:r>
+        <w:rPr>
+          <w:rFonts w:ascii="Times New Roman" w:hAnsi="Times New Roman" w:cs="Times New Roman"/>
           <w:sz w:val="26"/>
           <w:szCs w:val="26"/>
         </w:rPr>
-        <w:t>Varaprasad</w:t>
-      </w:r>
-      <w:proofErr w:type="spellEnd"/>
-      <w:r>
-        <w:rPr>
-          <w:rFonts w:ascii="Times New Roman" w:eastAsia="Times" w:hAnsi="Times New Roman" w:cs="Times New Roman"/>
-          <w:b/>
+        <w:t>(</w:t>
+      </w:r>
+      <w:r>
+        <w:rPr>
+          <w:rFonts w:ascii="Times New Roman" w:hAnsi="Times New Roman" w:cs="Times New Roman"/>
           <w:sz w:val="26"/>
           <w:szCs w:val="26"/>
         </w:rPr>
-        <w:t xml:space="preserve"> B K S V L </w:t>
+        <w:t>1DS22IS181</w:t>
+      </w:r>
+      <w:r>
+        <w:rPr>
+          <w:rFonts w:ascii="Times New Roman" w:hAnsi="Times New Roman" w:cs="Times New Roman"/>
+          <w:sz w:val="26"/>
+          <w:szCs w:val="26"/>
+        </w:rPr>
+        <w:t>)</w:t>
+      </w:r>
+    </w:p>
+    <w:p>
+      <w:pPr>
+        <w:spacing w:before="0"/>
+        <w:ind w:left="0" w:right="-600"/>
+        <w:jc w:val="center"/>
+        <w:rPr>
+          <w:rFonts w:ascii="Times New Roman" w:eastAsia="Times" w:hAnsi="Times New Roman" w:cs="Times New Roman"/>
+        </w:rPr>
+      </w:pPr>
+    </w:p>
+    <w:p>
+      <w:pPr>
+        <w:spacing w:before="0"/>
+        <w:ind w:left="0" w:right="-600"/>
+        <w:jc w:val="center"/>
+        <w:rPr>
+          <w:rFonts w:ascii="Times New Roman" w:eastAsia="Times" w:hAnsi="Times New Roman" w:cs="Times New Roman"/>
+          <w:sz w:val="26"/>
+          <w:szCs w:val="26"/>
+        </w:rPr>
+      </w:pPr>
+      <w:r>
+        <w:rPr>
+          <w:rFonts w:ascii="Times New Roman" w:eastAsia="Times" w:hAnsi="Times New Roman" w:cs="Times New Roman"/>
+          <w:sz w:val="26"/>
+          <w:szCs w:val="26"/>
+        </w:rPr>
+        <w:t xml:space="preserve">Under the Guidance of </w:t>
+      </w:r>
+    </w:p>
+    <w:p>
+      <w:pPr>
+        <w:spacing w:before="0"/>
+        <w:ind w:left="0" w:right="-600"/>
+        <w:jc w:val="center"/>
+        <w:rPr>
+          <w:rFonts w:ascii="Times New Roman" w:eastAsia="Times" w:hAnsi="Times New Roman" w:cs="Times New Roman"/>
+          <w:b/>
+          <w:sz w:val="26"/>
+          <w:szCs w:val="26"/>
+        </w:rPr>
+      </w:pPr>
+      <w:r>
+        <w:rPr>
+          <w:rFonts w:ascii="Times New Roman" w:eastAsia="Times" w:hAnsi="Times New Roman" w:cs="Times New Roman"/>
+          <w:b/>
+          <w:sz w:val="26"/>
+          <w:szCs w:val="26"/>
+        </w:rPr>
+        <w:t>DR</w:t>
+      </w:r>
+      <w:r>
+        <w:rPr>
+          <w:rFonts w:ascii="Times New Roman" w:eastAsia="Times" w:hAnsi="Times New Roman" w:cs="Times New Roman"/>
+          <w:b/>
+          <w:sz w:val="26"/>
+          <w:szCs w:val="26"/>
+        </w:rPr>
+        <w:t xml:space="preserve">. Varaprasad B K S V L </w:t>
       </w:r>
     </w:p>
     <w:p>
@@ -1285,21 +1159,7 @@
         <w:rPr>
           <w:rFonts w:ascii="Times New Roman" w:eastAsia="Times" w:hAnsi="Times New Roman" w:cs="Times New Roman"/>
         </w:rPr>
-        <w:t xml:space="preserve"> (An Autonomous Institute affiliated to VTU, </w:t>
-      </w:r>
-      <w:proofErr w:type="spellStart"/>
-      <w:r>
-        <w:rPr>
-          <w:rFonts w:ascii="Times New Roman" w:eastAsia="Times" w:hAnsi="Times New Roman" w:cs="Times New Roman"/>
-        </w:rPr>
-        <w:t>Belagavi</w:t>
-      </w:r>
-      <w:proofErr w:type="spellEnd"/>
-      <w:r>
-        <w:rPr>
-          <w:rFonts w:ascii="Times New Roman" w:eastAsia="Times" w:hAnsi="Times New Roman" w:cs="Times New Roman"/>
-        </w:rPr>
-        <w:t>, Approved by AICTE &amp; ISO 9001:2008 Certified) Accredited by National Assessment &amp; Accreditation Council (NAAC) with ‘A’ grade,</w:t>
+        <w:t xml:space="preserve"> (An Autonomous Institute affiliated to VTU, Belagavi, Approved by AICTE &amp; ISO 9001:2008 Certified) Accredited by National Assessment &amp; Accreditation Council (NAAC) with ‘A’ grade,</w:t>
       </w:r>
     </w:p>
     <w:p>
@@ -1315,57 +1175,7 @@
         <w:rPr>
           <w:rFonts w:ascii="Times New Roman" w:eastAsia="Times" w:hAnsi="Times New Roman" w:cs="Times New Roman"/>
         </w:rPr>
-        <w:t xml:space="preserve"> </w:t>
-      </w:r>
-      <w:proofErr w:type="spellStart"/>
-      <w:r>
-        <w:rPr>
-          <w:rFonts w:ascii="Times New Roman" w:eastAsia="Times" w:hAnsi="Times New Roman" w:cs="Times New Roman"/>
-        </w:rPr>
-        <w:t>Shavige</w:t>
-      </w:r>
-      <w:proofErr w:type="spellEnd"/>
-      <w:r>
-        <w:rPr>
-          <w:rFonts w:ascii="Times New Roman" w:eastAsia="Times" w:hAnsi="Times New Roman" w:cs="Times New Roman"/>
-        </w:rPr>
-        <w:t xml:space="preserve"> </w:t>
-      </w:r>
-      <w:proofErr w:type="spellStart"/>
-      <w:r>
-        <w:rPr>
-          <w:rFonts w:ascii="Times New Roman" w:eastAsia="Times" w:hAnsi="Times New Roman" w:cs="Times New Roman"/>
-        </w:rPr>
-        <w:t>Malleshwara</w:t>
-      </w:r>
-      <w:proofErr w:type="spellEnd"/>
-      <w:r>
-        <w:rPr>
-          <w:rFonts w:ascii="Times New Roman" w:eastAsia="Times" w:hAnsi="Times New Roman" w:cs="Times New Roman"/>
-        </w:rPr>
-        <w:t xml:space="preserve"> </w:t>
-      </w:r>
-      <w:proofErr w:type="spellStart"/>
-      <w:r>
-        <w:rPr>
-          <w:rFonts w:ascii="Times New Roman" w:eastAsia="Times" w:hAnsi="Times New Roman" w:cs="Times New Roman"/>
-        </w:rPr>
-        <w:t>Hills</w:t>
-      </w:r>
-      <w:proofErr w:type="gramStart"/>
-      <w:r>
-        <w:rPr>
-          <w:rFonts w:ascii="Times New Roman" w:eastAsia="Times" w:hAnsi="Times New Roman" w:cs="Times New Roman"/>
-        </w:rPr>
-        <w:t>,Kumaraswamy</w:t>
-      </w:r>
-      <w:proofErr w:type="spellEnd"/>
-      <w:proofErr w:type="gramEnd"/>
-      <w:r>
-        <w:rPr>
-          <w:rFonts w:ascii="Times New Roman" w:eastAsia="Times" w:hAnsi="Times New Roman" w:cs="Times New Roman"/>
-        </w:rPr>
-        <w:t xml:space="preserve"> Layout, Bengaluru-560078.</w:t>
+        <w:t xml:space="preserve"> Shavige Malleshwara Hills,Kumaraswamy Layout, Bengaluru-560078.</w:t>
       </w:r>
     </w:p>
     <w:p>
@@ -1543,915 +1353,903 @@
         <w:rPr>
           <w:rFonts w:ascii="Times New Roman" w:eastAsia="Times" w:hAnsi="Times New Roman" w:cs="Times New Roman"/>
           <w:b/>
+          <w:sz w:val="32"/>
+          <w:szCs w:val="30"/>
+        </w:rPr>
+      </w:pPr>
+    </w:p>
+    <w:p>
+      <w:pPr>
+        <w:spacing w:line="240" w:lineRule="auto"/>
+        <w:jc w:val="both"/>
+        <w:rPr>
+          <w:rFonts w:ascii="Times New Roman" w:eastAsia="Times New Roman" w:hAnsi="Times New Roman" w:cs="Times New Roman"/>
+          <w:color w:val="000000"/>
+          <w:sz w:val="32"/>
+          <w:szCs w:val="28"/>
+        </w:rPr>
+      </w:pPr>
+      <w:r>
+        <w:rPr>
+          <w:rFonts w:ascii="Times New Roman" w:eastAsia="Times" w:hAnsi="Times New Roman" w:cs="Times New Roman"/>
+          <w:sz w:val="24"/>
+        </w:rPr>
+        <w:t xml:space="preserve">This is to certify that the Mini Project work done on </w:t>
+      </w:r>
+      <w:r>
+        <w:rPr>
+          <w:rFonts w:ascii="Times New Roman" w:eastAsia="Times" w:hAnsi="Times New Roman" w:cs="Times New Roman"/>
+          <w:b/>
+          <w:sz w:val="24"/>
+        </w:rPr>
+        <w:t>“Solution to T</w:t>
+      </w:r>
+      <w:r>
+        <w:rPr>
+          <w:rFonts w:ascii="Times New Roman" w:eastAsia="Times" w:hAnsi="Times New Roman" w:cs="Times New Roman"/>
+          <w:b/>
+          <w:sz w:val="24"/>
+        </w:rPr>
+        <w:t>raffic Problem</w:t>
+      </w:r>
+      <w:r>
+        <w:rPr>
+          <w:rFonts w:ascii="Times New Roman" w:eastAsia="Times" w:hAnsi="Times New Roman" w:cs="Times New Roman"/>
+          <w:b/>
+          <w:sz w:val="24"/>
+        </w:rPr>
+        <w:t>”</w:t>
+      </w:r>
+      <w:r>
+        <w:rPr>
+          <w:rFonts w:ascii="Times New Roman" w:eastAsia="Times" w:hAnsi="Times New Roman" w:cs="Times New Roman"/>
+          <w:sz w:val="24"/>
+        </w:rPr>
+        <w:t xml:space="preserve"> </w:t>
+      </w:r>
+      <w:r>
+        <w:rPr>
+          <w:rFonts w:ascii="Times New Roman" w:eastAsia="Times New Roman" w:hAnsi="Times New Roman" w:cs="Times New Roman"/>
+          <w:color w:val="000000"/>
+          <w:sz w:val="24"/>
+        </w:rPr>
+        <w:t>is a bonafide work carried out by</w:t>
+      </w:r>
+      <w:r>
+        <w:rPr>
+          <w:rFonts w:ascii="Times New Roman" w:eastAsia="Times" w:hAnsi="Times New Roman" w:cs="Times New Roman"/>
+          <w:sz w:val="24"/>
+        </w:rPr>
+        <w:t xml:space="preserve"> </w:t>
+      </w:r>
+      <w:r>
+        <w:rPr>
+          <w:rFonts w:ascii="Times New Roman" w:eastAsia="Times" w:hAnsi="Times New Roman" w:cs="Times New Roman"/>
+          <w:b/>
+          <w:sz w:val="24"/>
+        </w:rPr>
+        <w:t>Anagha R (1DS22IS017), Suvan Banerjee (1DS22IS168), Vaibhav S  Magdum (1DS22IS177), Vedant Rajendra Balpande (1DS22IS181)</w:t>
+      </w:r>
+      <w:r>
+        <w:rPr>
+          <w:rFonts w:ascii="Times New Roman" w:eastAsia="Times" w:hAnsi="Times New Roman" w:cs="Times New Roman"/>
+          <w:sz w:val="24"/>
+        </w:rPr>
+        <w:t>, in the partial fulfillment of II semester of Bachelor of Engineering in Information Science &amp; Engineering of the Visvesvaraya Technological University, Belagavi during the academic year 2022-2023</w:t>
+      </w:r>
+      <w:r>
+        <w:rPr>
+          <w:rFonts w:ascii="Times New Roman" w:eastAsia="Times" w:hAnsi="Times New Roman" w:cs="Times New Roman"/>
+          <w:sz w:val="24"/>
+        </w:rPr>
+        <w:t xml:space="preserve">. </w:t>
+      </w:r>
+      <w:r>
+        <w:rPr>
+          <w:rFonts w:ascii="Times New Roman" w:eastAsia="Times New Roman" w:hAnsi="Times New Roman" w:cs="Times New Roman"/>
+          <w:color w:val="000000"/>
+          <w:sz w:val="24"/>
+        </w:rPr>
+        <w:t xml:space="preserve">The </w:t>
+      </w:r>
+      <w:r>
+        <w:rPr>
+          <w:rFonts w:ascii="Times New Roman" w:eastAsia="Times New Roman" w:hAnsi="Times New Roman" w:cs="Times New Roman"/>
+          <w:color w:val="000000"/>
+          <w:sz w:val="24"/>
+        </w:rPr>
+        <w:t>Project report</w:t>
+      </w:r>
+      <w:r>
+        <w:rPr>
+          <w:rFonts w:ascii="Times New Roman" w:eastAsia="Times New Roman" w:hAnsi="Times New Roman" w:cs="Times New Roman"/>
+          <w:color w:val="000000"/>
+          <w:sz w:val="24"/>
+        </w:rPr>
+        <w:t xml:space="preserve"> has been approved as it satisfies the academics prescribed for the Bachelor of Engineering degree.</w:t>
+      </w:r>
+      <w:r>
+        <w:rPr>
+          <w:rFonts w:ascii="Times New Roman" w:eastAsia="Times New Roman" w:hAnsi="Times New Roman" w:cs="Times New Roman"/>
+          <w:color w:val="000000"/>
+          <w:sz w:val="32"/>
+          <w:szCs w:val="28"/>
+        </w:rPr>
+        <w:t xml:space="preserve"> </w:t>
+      </w:r>
+    </w:p>
+    <w:p>
+      <w:pPr>
+        <w:spacing w:before="0"/>
+        <w:ind w:left="720" w:right="390"/>
+        <w:jc w:val="both"/>
+        <w:rPr>
+          <w:rFonts w:ascii="Times New Roman" w:eastAsia="Times" w:hAnsi="Times New Roman" w:cs="Times New Roman"/>
+        </w:rPr>
+      </w:pPr>
+    </w:p>
+    <w:p>
+      <w:pPr>
+        <w:spacing w:before="0"/>
+        <w:ind w:left="720" w:right="300"/>
+        <w:jc w:val="both"/>
+        <w:rPr>
+          <w:rFonts w:ascii="Times New Roman" w:eastAsia="Times" w:hAnsi="Times New Roman" w:cs="Times New Roman"/>
+        </w:rPr>
+      </w:pPr>
+    </w:p>
+    <w:p>
+      <w:pPr>
+        <w:spacing w:before="0"/>
+        <w:ind w:left="720" w:right="300"/>
+        <w:jc w:val="both"/>
+        <w:rPr>
+          <w:rFonts w:ascii="Times New Roman" w:eastAsia="Times" w:hAnsi="Times New Roman" w:cs="Times New Roman"/>
+        </w:rPr>
+      </w:pPr>
+    </w:p>
+    <w:p>
+      <w:pPr>
+        <w:spacing w:before="0"/>
+        <w:ind w:left="720" w:right="300"/>
+        <w:jc w:val="both"/>
+        <w:rPr>
+          <w:rFonts w:ascii="Times New Roman" w:eastAsia="Times" w:hAnsi="Times New Roman" w:cs="Times New Roman"/>
+        </w:rPr>
+      </w:pPr>
+    </w:p>
+    <w:p>
+      <w:pPr>
+        <w:spacing w:before="0"/>
+        <w:ind w:left="720" w:right="300"/>
+        <w:jc w:val="both"/>
+        <w:rPr>
+          <w:rFonts w:ascii="Times New Roman" w:eastAsia="Times" w:hAnsi="Times New Roman" w:cs="Times New Roman"/>
+        </w:rPr>
+      </w:pPr>
+    </w:p>
+    <w:p>
+      <w:pPr>
+        <w:spacing w:before="0"/>
+        <w:ind w:left="720" w:right="300"/>
+        <w:jc w:val="both"/>
+        <w:rPr>
+          <w:rFonts w:ascii="Times New Roman" w:eastAsia="Times" w:hAnsi="Times New Roman" w:cs="Times New Roman"/>
+        </w:rPr>
+      </w:pPr>
+    </w:p>
+    <w:p>
+      <w:pPr>
+        <w:spacing w:before="0"/>
+        <w:ind w:left="720" w:right="300"/>
+        <w:jc w:val="both"/>
+        <w:rPr>
+          <w:rFonts w:ascii="Times New Roman" w:eastAsia="Times" w:hAnsi="Times New Roman" w:cs="Times New Roman"/>
+        </w:rPr>
+      </w:pPr>
+    </w:p>
+    <w:p>
+      <w:pPr>
+        <w:spacing w:before="0"/>
+        <w:ind w:left="720" w:right="300"/>
+        <w:jc w:val="both"/>
+        <w:rPr>
+          <w:rFonts w:ascii="Times New Roman" w:eastAsia="Times" w:hAnsi="Times New Roman" w:cs="Times New Roman"/>
+        </w:rPr>
+      </w:pPr>
+      <w:r>
+        <w:rPr>
+          <w:rFonts w:ascii="Times New Roman" w:eastAsia="Times" w:hAnsi="Times New Roman" w:cs="Times New Roman"/>
+        </w:rPr>
+        <w:t>Signature of the Guide                                                                                            Signature of HOD</w:t>
+      </w:r>
+    </w:p>
+    <w:p>
+      <w:pPr>
+        <w:spacing w:before="0"/>
+        <w:ind w:left="720" w:right="300"/>
+        <w:jc w:val="both"/>
+        <w:rPr>
+          <w:rFonts w:ascii="Times New Roman" w:eastAsia="Times" w:hAnsi="Times New Roman" w:cs="Times New Roman"/>
+        </w:rPr>
+      </w:pPr>
+      <w:r>
+        <w:rPr>
+          <w:rFonts w:ascii="Times New Roman" w:eastAsia="Times" w:hAnsi="Times New Roman" w:cs="Times New Roman"/>
+        </w:rPr>
+        <w:t>DR</w:t>
+      </w:r>
+      <w:r>
+        <w:rPr>
+          <w:rFonts w:ascii="Times New Roman" w:eastAsia="Times" w:hAnsi="Times New Roman" w:cs="Times New Roman"/>
+        </w:rPr>
+        <w:t xml:space="preserve">. Varaprasad B K S V L                                                        </w:t>
+      </w:r>
+      <w:r>
+        <w:rPr>
+          <w:rFonts w:ascii="Times New Roman" w:eastAsia="Times" w:hAnsi="Times New Roman" w:cs="Times New Roman"/>
+        </w:rPr>
+        <w:t xml:space="preserve">                              DR</w:t>
+      </w:r>
+      <w:r>
+        <w:rPr>
+          <w:rFonts w:ascii="Times New Roman" w:eastAsia="Times" w:hAnsi="Times New Roman" w:cs="Times New Roman"/>
+        </w:rPr>
+        <w:t xml:space="preserve">. </w:t>
+      </w:r>
+      <w:r>
+        <w:rPr>
+          <w:rFonts w:ascii="Times New Roman" w:eastAsia="Times" w:hAnsi="Times New Roman" w:cs="Times New Roman"/>
+        </w:rPr>
+        <w:t>Rajeshwari J</w:t>
+      </w:r>
+    </w:p>
+    <w:p>
+      <w:pPr>
+        <w:spacing w:before="0"/>
+        <w:ind w:left="0" w:right="300"/>
+        <w:jc w:val="both"/>
+        <w:rPr>
+          <w:rFonts w:ascii="Times New Roman" w:eastAsia="Times" w:hAnsi="Times New Roman" w:cs="Times New Roman"/>
+        </w:rPr>
+      </w:pPr>
+    </w:p>
+    <w:p>
+      <w:pPr>
+        <w:spacing w:before="0"/>
+        <w:ind w:left="0" w:right="300"/>
+        <w:jc w:val="both"/>
+        <w:rPr>
+          <w:rFonts w:ascii="Times New Roman" w:eastAsia="Times" w:hAnsi="Times New Roman" w:cs="Times New Roman"/>
+        </w:rPr>
+      </w:pPr>
+      <w:r>
+        <w:rPr>
+          <w:rFonts w:ascii="Times New Roman" w:eastAsia="Times" w:hAnsi="Times New Roman" w:cs="Times New Roman"/>
+        </w:rPr>
+        <w:t xml:space="preserve">        </w:t>
+      </w:r>
+    </w:p>
+    <w:p>
+      <w:pPr>
+        <w:spacing w:before="0"/>
+        <w:ind w:left="720" w:right="300"/>
+        <w:jc w:val="both"/>
+        <w:rPr>
+          <w:rFonts w:ascii="Times New Roman" w:eastAsia="Times" w:hAnsi="Times New Roman" w:cs="Times New Roman"/>
+        </w:rPr>
+      </w:pPr>
+      <w:r>
+        <w:rPr>
+          <w:rFonts w:ascii="Times New Roman" w:eastAsia="Times" w:hAnsi="Times New Roman" w:cs="Times New Roman"/>
+        </w:rPr>
+        <w:t xml:space="preserve"> Name of the Examiners                       </w:t>
+      </w:r>
+      <w:r>
+        <w:rPr>
+          <w:rFonts w:ascii="Times New Roman" w:eastAsia="Times" w:hAnsi="Times New Roman" w:cs="Times New Roman"/>
+        </w:rPr>
+        <w:tab/>
+      </w:r>
+      <w:r>
+        <w:rPr>
+          <w:rFonts w:ascii="Times New Roman" w:eastAsia="Times" w:hAnsi="Times New Roman" w:cs="Times New Roman"/>
+        </w:rPr>
+        <w:tab/>
+      </w:r>
+      <w:r>
+        <w:rPr>
+          <w:rFonts w:ascii="Times New Roman" w:eastAsia="Times" w:hAnsi="Times New Roman" w:cs="Times New Roman"/>
+        </w:rPr>
+        <w:tab/>
+      </w:r>
+      <w:r>
+        <w:rPr>
+          <w:rFonts w:ascii="Times New Roman" w:eastAsia="Times" w:hAnsi="Times New Roman" w:cs="Times New Roman"/>
+        </w:rPr>
+        <w:tab/>
+      </w:r>
+      <w:r>
+        <w:rPr>
+          <w:rFonts w:ascii="Times New Roman" w:eastAsia="Times" w:hAnsi="Times New Roman" w:cs="Times New Roman"/>
+        </w:rPr>
+        <w:tab/>
+        <w:t xml:space="preserve">         Signature and Date</w:t>
+      </w:r>
+    </w:p>
+    <w:p>
+      <w:pPr>
+        <w:spacing w:before="0"/>
+        <w:ind w:left="0" w:right="300"/>
+        <w:jc w:val="both"/>
+        <w:rPr>
+          <w:rFonts w:ascii="Times New Roman" w:eastAsia="Times" w:hAnsi="Times New Roman" w:cs="Times New Roman"/>
+        </w:rPr>
+      </w:pPr>
+      <w:r>
+        <w:rPr>
+          <w:rFonts w:ascii="Times New Roman" w:eastAsia="Times" w:hAnsi="Times New Roman" w:cs="Times New Roman"/>
+        </w:rPr>
+        <w:t xml:space="preserve">            </w:t>
+      </w:r>
+      <w:r>
+        <w:rPr>
+          <w:rFonts w:ascii="Times New Roman" w:eastAsia="Times" w:hAnsi="Times New Roman" w:cs="Times New Roman"/>
+        </w:rPr>
+        <w:t xml:space="preserve">  </w:t>
+      </w:r>
+      <w:r>
+        <w:rPr>
+          <w:rFonts w:ascii="Times New Roman" w:eastAsia="Times" w:hAnsi="Times New Roman" w:cs="Times New Roman"/>
+        </w:rPr>
+        <w:t xml:space="preserve">  1.</w:t>
+      </w:r>
+    </w:p>
+    <w:p>
+      <w:pPr>
+        <w:spacing w:before="0"/>
+        <w:ind w:left="0" w:right="300"/>
+        <w:jc w:val="both"/>
+        <w:rPr>
+          <w:rFonts w:ascii="Times New Roman" w:eastAsia="Times" w:hAnsi="Times New Roman" w:cs="Times New Roman"/>
+        </w:rPr>
+      </w:pPr>
+      <w:r>
+        <w:rPr>
+          <w:rFonts w:ascii="Times New Roman" w:eastAsia="Times" w:hAnsi="Times New Roman" w:cs="Times New Roman"/>
+        </w:rPr>
+        <w:t xml:space="preserve">             </w:t>
+      </w:r>
+      <w:r>
+        <w:rPr>
+          <w:rFonts w:ascii="Times New Roman" w:eastAsia="Times" w:hAnsi="Times New Roman" w:cs="Times New Roman"/>
+        </w:rPr>
+        <w:t xml:space="preserve">  </w:t>
+      </w:r>
+      <w:r>
+        <w:rPr>
+          <w:rFonts w:ascii="Times New Roman" w:eastAsia="Times" w:hAnsi="Times New Roman" w:cs="Times New Roman"/>
+        </w:rPr>
+        <w:t xml:space="preserve"> 2.</w:t>
+      </w:r>
+    </w:p>
+    <w:p>
+      <w:pPr>
+        <w:spacing w:before="0"/>
+        <w:ind w:left="0" w:right="300"/>
+        <w:jc w:val="both"/>
+        <w:rPr>
+          <w:rFonts w:ascii="Times New Roman" w:eastAsia="Times" w:hAnsi="Times New Roman" w:cs="Times New Roman"/>
+        </w:rPr>
+      </w:pPr>
+    </w:p>
+    <w:p>
+      <w:pPr>
+        <w:spacing w:before="0"/>
+        <w:ind w:left="0" w:right="300"/>
+        <w:jc w:val="both"/>
+        <w:rPr>
+          <w:rFonts w:ascii="Times New Roman" w:eastAsia="Times" w:hAnsi="Times New Roman" w:cs="Times New Roman"/>
+        </w:rPr>
+      </w:pPr>
+    </w:p>
+    <w:p>
+      <w:pPr>
+        <w:spacing w:before="0"/>
+        <w:ind w:left="0" w:right="300"/>
+        <w:jc w:val="both"/>
+        <w:rPr>
+          <w:rFonts w:ascii="Times New Roman" w:eastAsia="Times" w:hAnsi="Times New Roman" w:cs="Times New Roman"/>
+        </w:rPr>
+      </w:pPr>
+    </w:p>
+    <w:p>
+      <w:pPr>
+        <w:spacing w:before="0"/>
+        <w:ind w:left="0" w:right="300"/>
+        <w:jc w:val="center"/>
+        <w:rPr>
+          <w:rFonts w:ascii="Times New Roman" w:eastAsia="Times" w:hAnsi="Times New Roman" w:cs="Times New Roman"/>
+          <w:b/>
+          <w:sz w:val="32"/>
+          <w:szCs w:val="36"/>
+        </w:rPr>
+      </w:pPr>
+      <w:r>
+        <w:rPr>
+          <w:rFonts w:ascii="Times New Roman" w:eastAsia="Times" w:hAnsi="Times New Roman" w:cs="Times New Roman"/>
+          <w:b/>
+          <w:sz w:val="32"/>
+          <w:szCs w:val="36"/>
+        </w:rPr>
+        <w:lastRenderedPageBreak/>
+        <w:t>ABSTRACT</w:t>
+      </w:r>
+    </w:p>
+    <w:p>
+      <w:pPr>
+        <w:spacing w:before="0" w:line="240" w:lineRule="auto"/>
+        <w:ind w:left="0" w:right="300"/>
+        <w:jc w:val="both"/>
+        <w:rPr>
+          <w:rFonts w:ascii="Times New Roman" w:eastAsia="Times" w:hAnsi="Times New Roman" w:cs="Times New Roman"/>
+          <w:b/>
+          <w:sz w:val="40"/>
+          <w:szCs w:val="36"/>
+        </w:rPr>
+      </w:pPr>
+    </w:p>
+    <w:p>
+      <w:pPr>
+        <w:spacing w:before="0" w:line="240" w:lineRule="auto"/>
+        <w:ind w:left="0" w:right="300"/>
+        <w:jc w:val="both"/>
+        <w:rPr>
+          <w:rFonts w:ascii="Times New Roman" w:eastAsia="Times" w:hAnsi="Times New Roman" w:cs="Times New Roman"/>
+          <w:b/>
+          <w:sz w:val="40"/>
+          <w:szCs w:val="36"/>
+        </w:rPr>
+      </w:pPr>
+      <w:r>
+        <w:rPr>
+          <w:rFonts w:ascii="Times New Roman" w:hAnsi="Times New Roman" w:cs="Times New Roman"/>
+          <w:sz w:val="24"/>
+        </w:rPr>
+        <w:t>The optimization of the existing traffic light system represents a critical step toward mitigating urban traffic-related issues. By integrating advanced methodologies and technologies discussed in [1], we aim to alleviate the challenges posed by the conventional traffic control system. The inadequacies of the current system become evident in its limited adaptability to real-time traffic conditions and its lack of consideration for various factors such as traffic volume, patterns, and emergency vehicle prioritization. This deficiency leads to prolonged travel times for commuters and jeopardizes the timely response of emergency services, potentially endangering lives. Our project introduces a dynamic traffic management approach, utilizing real-time data to adjust signal timings according to the changing traffic density. By doing so, we anticipate a significant reduction in traffic, shorter travel durations, and an overall enhancement in the quality of life for urban residents. The project's positive outcomes extend beyond individual commuters to encompass the broader community and local authorities. It promises a more efficient transportation system, reduced environmental impact, and the potential for substantial cost savings in the long term. These improvements align with the shared goal of creating safer, more sustainable, and highly functional urban environments.</w:t>
+      </w:r>
+    </w:p>
+    <w:p>
+      <w:pPr>
+        <w:spacing w:before="0"/>
+        <w:ind w:left="0" w:right="300"/>
+        <w:jc w:val="both"/>
+        <w:rPr>
+          <w:rFonts w:ascii="Times New Roman" w:eastAsia="Times" w:hAnsi="Times New Roman" w:cs="Times New Roman"/>
+        </w:rPr>
+      </w:pPr>
+    </w:p>
+    <w:p>
+      <w:pPr>
+        <w:spacing w:before="0"/>
+        <w:ind w:left="0" w:right="300"/>
+        <w:jc w:val="both"/>
+        <w:rPr>
+          <w:rFonts w:ascii="Times New Roman" w:eastAsia="Times" w:hAnsi="Times New Roman" w:cs="Times New Roman"/>
+        </w:rPr>
+      </w:pPr>
+    </w:p>
+    <w:p>
+      <w:pPr>
+        <w:spacing w:before="0"/>
+        <w:ind w:left="0" w:right="300"/>
+        <w:jc w:val="both"/>
+        <w:rPr>
+          <w:rFonts w:ascii="Times New Roman" w:eastAsia="Times" w:hAnsi="Times New Roman" w:cs="Times New Roman"/>
+        </w:rPr>
+      </w:pPr>
+    </w:p>
+    <w:p>
+      <w:pPr>
+        <w:spacing w:before="0"/>
+        <w:ind w:left="0" w:right="300"/>
+        <w:jc w:val="both"/>
+        <w:rPr>
+          <w:rFonts w:ascii="Times New Roman" w:eastAsia="Times" w:hAnsi="Times New Roman" w:cs="Times New Roman"/>
+        </w:rPr>
+      </w:pPr>
+    </w:p>
+    <w:p>
+      <w:pPr>
+        <w:spacing w:before="0"/>
+        <w:ind w:left="0" w:right="300"/>
+        <w:jc w:val="both"/>
+        <w:rPr>
+          <w:rFonts w:ascii="Times New Roman" w:eastAsia="Times" w:hAnsi="Times New Roman" w:cs="Times New Roman"/>
+        </w:rPr>
+      </w:pPr>
+    </w:p>
+    <w:p>
+      <w:pPr>
+        <w:spacing w:before="0"/>
+        <w:ind w:left="0" w:right="300"/>
+        <w:jc w:val="both"/>
+        <w:rPr>
+          <w:rFonts w:ascii="Times New Roman" w:eastAsia="Times" w:hAnsi="Times New Roman" w:cs="Times New Roman"/>
+        </w:rPr>
+      </w:pPr>
+    </w:p>
+    <w:p>
+      <w:pPr>
+        <w:spacing w:before="0"/>
+        <w:ind w:left="0" w:right="300"/>
+        <w:jc w:val="both"/>
+        <w:rPr>
+          <w:rFonts w:ascii="Times New Roman" w:eastAsia="Times" w:hAnsi="Times New Roman" w:cs="Times New Roman"/>
+        </w:rPr>
+      </w:pPr>
+    </w:p>
+    <w:p>
+      <w:pPr>
+        <w:spacing w:before="0"/>
+        <w:ind w:left="0" w:right="300"/>
+        <w:jc w:val="both"/>
+        <w:rPr>
+          <w:rFonts w:ascii="Times New Roman" w:eastAsia="Times" w:hAnsi="Times New Roman" w:cs="Times New Roman"/>
+        </w:rPr>
+      </w:pPr>
+    </w:p>
+    <w:p>
+      <w:pPr>
+        <w:spacing w:before="0"/>
+        <w:ind w:left="0" w:right="300"/>
+        <w:jc w:val="both"/>
+        <w:rPr>
+          <w:rFonts w:ascii="Times New Roman" w:eastAsia="Times" w:hAnsi="Times New Roman" w:cs="Times New Roman"/>
+        </w:rPr>
+      </w:pPr>
+    </w:p>
+    <w:p>
+      <w:pPr>
+        <w:spacing w:before="0"/>
+        <w:ind w:left="0" w:right="300"/>
+        <w:jc w:val="both"/>
+        <w:rPr>
+          <w:rFonts w:ascii="Times New Roman" w:eastAsia="Times" w:hAnsi="Times New Roman" w:cs="Times New Roman"/>
+        </w:rPr>
+      </w:pPr>
+    </w:p>
+    <w:p>
+      <w:pPr>
+        <w:spacing w:before="0"/>
+        <w:ind w:left="0" w:right="300"/>
+        <w:jc w:val="both"/>
+        <w:rPr>
+          <w:rFonts w:ascii="Times New Roman" w:eastAsia="Times" w:hAnsi="Times New Roman" w:cs="Times New Roman"/>
+        </w:rPr>
+      </w:pPr>
+    </w:p>
+    <w:p>
+      <w:pPr>
+        <w:spacing w:before="0"/>
+        <w:ind w:left="0" w:right="300"/>
+        <w:jc w:val="both"/>
+        <w:rPr>
+          <w:rFonts w:ascii="Times New Roman" w:eastAsia="Times" w:hAnsi="Times New Roman" w:cs="Times New Roman"/>
+        </w:rPr>
+      </w:pPr>
+    </w:p>
+    <w:p>
+      <w:pPr>
+        <w:spacing w:before="0"/>
+        <w:ind w:left="0" w:right="300"/>
+        <w:jc w:val="both"/>
+        <w:rPr>
+          <w:rFonts w:ascii="Times New Roman" w:eastAsia="Times" w:hAnsi="Times New Roman" w:cs="Times New Roman"/>
+        </w:rPr>
+      </w:pPr>
+    </w:p>
+    <w:p>
+      <w:pPr>
+        <w:spacing w:before="0"/>
+        <w:ind w:left="0" w:right="300"/>
+        <w:jc w:val="both"/>
+        <w:rPr>
+          <w:rFonts w:ascii="Times New Roman" w:eastAsia="Times" w:hAnsi="Times New Roman" w:cs="Times New Roman"/>
+        </w:rPr>
+      </w:pPr>
+    </w:p>
+    <w:p>
+      <w:pPr>
+        <w:spacing w:before="0"/>
+        <w:ind w:left="0" w:right="300"/>
+        <w:jc w:val="both"/>
+        <w:rPr>
+          <w:rFonts w:ascii="Times New Roman" w:eastAsia="Times" w:hAnsi="Times New Roman" w:cs="Times New Roman"/>
+        </w:rPr>
+      </w:pPr>
+    </w:p>
+    <w:p>
+      <w:pPr>
+        <w:spacing w:before="0"/>
+        <w:ind w:left="0" w:right="300"/>
+        <w:jc w:val="both"/>
+        <w:rPr>
+          <w:rFonts w:ascii="Times New Roman" w:eastAsia="Times" w:hAnsi="Times New Roman" w:cs="Times New Roman"/>
+        </w:rPr>
+      </w:pPr>
+    </w:p>
+    <w:p>
+      <w:pPr>
+        <w:spacing w:before="0"/>
+        <w:ind w:left="0" w:right="300"/>
+        <w:jc w:val="both"/>
+        <w:rPr>
+          <w:rFonts w:ascii="Times New Roman" w:eastAsia="Times" w:hAnsi="Times New Roman" w:cs="Times New Roman"/>
+        </w:rPr>
+      </w:pPr>
+    </w:p>
+    <w:p>
+      <w:pPr>
+        <w:spacing w:before="0"/>
+        <w:ind w:left="0" w:right="300"/>
+        <w:jc w:val="both"/>
+        <w:rPr>
+          <w:rFonts w:ascii="Times New Roman" w:eastAsia="Times" w:hAnsi="Times New Roman" w:cs="Times New Roman"/>
+        </w:rPr>
+      </w:pPr>
+    </w:p>
+    <w:p>
+      <w:pPr>
+        <w:spacing w:before="0"/>
+        <w:ind w:left="0" w:right="300"/>
+        <w:jc w:val="both"/>
+        <w:rPr>
+          <w:rFonts w:ascii="Times New Roman" w:eastAsia="Times" w:hAnsi="Times New Roman" w:cs="Times New Roman"/>
+        </w:rPr>
+      </w:pPr>
+    </w:p>
+    <w:p>
+      <w:pPr>
+        <w:spacing w:before="0"/>
+        <w:ind w:left="0" w:right="300"/>
+        <w:jc w:val="both"/>
+        <w:rPr>
+          <w:rFonts w:ascii="Times New Roman" w:eastAsia="Times" w:hAnsi="Times New Roman" w:cs="Times New Roman"/>
+        </w:rPr>
+      </w:pPr>
+    </w:p>
+    <w:p>
+      <w:pPr>
+        <w:spacing w:before="0"/>
+        <w:ind w:left="0" w:right="300"/>
+        <w:jc w:val="both"/>
+        <w:rPr>
+          <w:rFonts w:ascii="Times New Roman" w:eastAsia="Times" w:hAnsi="Times New Roman" w:cs="Times New Roman"/>
+        </w:rPr>
+      </w:pPr>
+    </w:p>
+    <w:p>
+      <w:pPr>
+        <w:spacing w:before="0"/>
+        <w:ind w:left="0" w:right="300"/>
+        <w:jc w:val="both"/>
+        <w:rPr>
+          <w:rFonts w:ascii="Times New Roman" w:eastAsia="Times" w:hAnsi="Times New Roman" w:cs="Times New Roman"/>
+        </w:rPr>
+      </w:pPr>
+    </w:p>
+    <w:p>
+      <w:pPr>
+        <w:spacing w:before="0"/>
+        <w:ind w:left="0" w:right="300"/>
+        <w:jc w:val="both"/>
+        <w:rPr>
+          <w:rFonts w:ascii="Times New Roman" w:eastAsia="Times" w:hAnsi="Times New Roman" w:cs="Times New Roman"/>
+        </w:rPr>
+      </w:pPr>
+    </w:p>
+    <w:p>
+      <w:pPr>
+        <w:spacing w:before="0"/>
+        <w:ind w:left="0" w:right="300"/>
+        <w:jc w:val="both"/>
+        <w:rPr>
+          <w:rFonts w:ascii="Times New Roman" w:eastAsia="Times" w:hAnsi="Times New Roman" w:cs="Times New Roman"/>
+        </w:rPr>
+      </w:pPr>
+    </w:p>
+    <w:p>
+      <w:pPr>
+        <w:spacing w:before="0"/>
+        <w:ind w:left="0" w:right="300"/>
+        <w:jc w:val="both"/>
+        <w:rPr>
+          <w:rFonts w:ascii="Times New Roman" w:eastAsia="Times" w:hAnsi="Times New Roman" w:cs="Times New Roman"/>
+        </w:rPr>
+      </w:pPr>
+    </w:p>
+    <w:p>
+      <w:pPr>
+        <w:spacing w:before="0"/>
+        <w:ind w:left="0" w:right="300"/>
+        <w:jc w:val="both"/>
+        <w:rPr>
+          <w:rFonts w:ascii="Times New Roman" w:eastAsia="Times" w:hAnsi="Times New Roman" w:cs="Times New Roman"/>
+        </w:rPr>
+      </w:pPr>
+    </w:p>
+    <w:p>
+      <w:pPr>
+        <w:spacing w:before="0"/>
+        <w:ind w:left="0" w:right="300"/>
+        <w:jc w:val="both"/>
+        <w:rPr>
+          <w:rFonts w:ascii="Times New Roman" w:eastAsia="Times" w:hAnsi="Times New Roman" w:cs="Times New Roman"/>
+        </w:rPr>
+      </w:pPr>
+    </w:p>
+    <w:p>
+      <w:pPr>
+        <w:spacing w:before="0"/>
+        <w:ind w:left="0" w:right="300"/>
+        <w:jc w:val="both"/>
+        <w:rPr>
+          <w:rFonts w:ascii="Times New Roman" w:eastAsia="Times" w:hAnsi="Times New Roman" w:cs="Times New Roman"/>
+        </w:rPr>
+      </w:pPr>
+    </w:p>
+    <w:p>
+      <w:pPr>
+        <w:spacing w:before="0"/>
+        <w:ind w:left="0" w:right="300"/>
+        <w:jc w:val="center"/>
+        <w:rPr>
+          <w:rFonts w:ascii="Times New Roman" w:eastAsia="Times" w:hAnsi="Times New Roman" w:cs="Times New Roman"/>
+          <w:b/>
+          <w:sz w:val="36"/>
+          <w:szCs w:val="36"/>
+        </w:rPr>
+      </w:pPr>
+      <w:r>
+        <w:rPr>
+          <w:rFonts w:ascii="Times New Roman" w:eastAsia="Times" w:hAnsi="Times New Roman" w:cs="Times New Roman"/>
+          <w:b/>
+          <w:sz w:val="36"/>
+          <w:szCs w:val="36"/>
+        </w:rPr>
+        <w:t>TABLE OF CONTENTS</w:t>
+      </w:r>
+    </w:p>
+    <w:p>
+      <w:pPr>
+        <w:spacing w:before="0"/>
+        <w:ind w:left="720" w:right="300"/>
+        <w:rPr>
+          <w:rFonts w:ascii="Times New Roman" w:eastAsia="Times" w:hAnsi="Times New Roman" w:cs="Times New Roman"/>
+          <w:b/>
+          <w:sz w:val="32"/>
+          <w:szCs w:val="32"/>
+        </w:rPr>
+      </w:pPr>
+    </w:p>
+    <w:p>
+      <w:pPr>
+        <w:spacing w:before="0"/>
+        <w:ind w:left="0" w:right="300"/>
+        <w:rPr>
+          <w:rFonts w:ascii="Times New Roman" w:eastAsia="Times" w:hAnsi="Times New Roman" w:cs="Times New Roman"/>
+          <w:b/>
           <w:sz w:val="30"/>
           <w:szCs w:val="30"/>
         </w:rPr>
       </w:pPr>
-    </w:p>
-    <w:p>
-      <w:pPr>
-        <w:spacing w:before="0"/>
-        <w:ind w:left="720" w:right="390"/>
-        <w:jc w:val="both"/>
-        <w:rPr>
-          <w:rFonts w:ascii="Times New Roman" w:eastAsia="Times" w:hAnsi="Times New Roman" w:cs="Times New Roman"/>
-        </w:rPr>
-      </w:pPr>
-      <w:r>
-        <w:rPr>
-          <w:rFonts w:ascii="Times New Roman" w:eastAsia="Times" w:hAnsi="Times New Roman" w:cs="Times New Roman"/>
-        </w:rPr>
-        <w:t xml:space="preserve">This is to certify that the Mini Project work done on </w:t>
-      </w:r>
-      <w:r>
-        <w:rPr>
-          <w:rFonts w:ascii="Times New Roman" w:eastAsia="Times" w:hAnsi="Times New Roman" w:cs="Times New Roman"/>
-          <w:b/>
-        </w:rPr>
-        <w:t>“Solution to T</w:t>
-      </w:r>
-      <w:r>
-        <w:rPr>
-          <w:rFonts w:ascii="Times New Roman" w:eastAsia="Times" w:hAnsi="Times New Roman" w:cs="Times New Roman"/>
-          <w:b/>
-        </w:rPr>
-        <w:t>raffic Problem</w:t>
-      </w:r>
-      <w:r>
-        <w:rPr>
-          <w:rFonts w:ascii="Times New Roman" w:eastAsia="Times" w:hAnsi="Times New Roman" w:cs="Times New Roman"/>
-          <w:b/>
-        </w:rPr>
-        <w:t>”</w:t>
-      </w:r>
-      <w:r>
-        <w:rPr>
-          <w:rFonts w:ascii="Times New Roman" w:eastAsia="Times" w:hAnsi="Times New Roman" w:cs="Times New Roman"/>
-        </w:rPr>
-        <w:t xml:space="preserve"> is being submitted by </w:t>
-      </w:r>
-      <w:proofErr w:type="spellStart"/>
-      <w:r>
-        <w:rPr>
-          <w:rFonts w:ascii="Times New Roman" w:eastAsia="Times" w:hAnsi="Times New Roman" w:cs="Times New Roman"/>
-          <w:b/>
-        </w:rPr>
-        <w:t>Anagha</w:t>
-      </w:r>
-      <w:proofErr w:type="spellEnd"/>
-      <w:r>
-        <w:rPr>
-          <w:rFonts w:ascii="Times New Roman" w:eastAsia="Times" w:hAnsi="Times New Roman" w:cs="Times New Roman"/>
-          <w:b/>
-        </w:rPr>
-        <w:t xml:space="preserve"> R (1DS22IS017), Suvan Banerjee (1DS22IS168), </w:t>
-      </w:r>
-      <w:proofErr w:type="spellStart"/>
-      <w:r>
-        <w:rPr>
-          <w:rFonts w:ascii="Times New Roman" w:eastAsia="Times" w:hAnsi="Times New Roman" w:cs="Times New Roman"/>
-          <w:b/>
-        </w:rPr>
-        <w:t>Vaibhav</w:t>
-      </w:r>
-      <w:proofErr w:type="spellEnd"/>
-      <w:r>
-        <w:rPr>
-          <w:rFonts w:ascii="Times New Roman" w:eastAsia="Times" w:hAnsi="Times New Roman" w:cs="Times New Roman"/>
-          <w:b/>
-        </w:rPr>
-        <w:t xml:space="preserve"> S  </w:t>
-      </w:r>
-      <w:proofErr w:type="spellStart"/>
-      <w:r>
-        <w:rPr>
-          <w:rFonts w:ascii="Times New Roman" w:eastAsia="Times" w:hAnsi="Times New Roman" w:cs="Times New Roman"/>
-          <w:b/>
-        </w:rPr>
-        <w:t>Magdum</w:t>
-      </w:r>
-      <w:proofErr w:type="spellEnd"/>
-      <w:r>
-        <w:rPr>
-          <w:rFonts w:ascii="Times New Roman" w:eastAsia="Times" w:hAnsi="Times New Roman" w:cs="Times New Roman"/>
-          <w:b/>
-        </w:rPr>
-        <w:t xml:space="preserve"> (1DS22IS177), </w:t>
-      </w:r>
-      <w:proofErr w:type="spellStart"/>
-      <w:r>
-        <w:rPr>
-          <w:rFonts w:ascii="Times New Roman" w:eastAsia="Times" w:hAnsi="Times New Roman" w:cs="Times New Roman"/>
-          <w:b/>
-        </w:rPr>
-        <w:t>Vedant</w:t>
-      </w:r>
-      <w:proofErr w:type="spellEnd"/>
-      <w:r>
-        <w:rPr>
-          <w:rFonts w:ascii="Times New Roman" w:eastAsia="Times" w:hAnsi="Times New Roman" w:cs="Times New Roman"/>
-          <w:b/>
-        </w:rPr>
-        <w:t xml:space="preserve"> </w:t>
-      </w:r>
-      <w:proofErr w:type="spellStart"/>
-      <w:r>
-        <w:rPr>
-          <w:rFonts w:ascii="Times New Roman" w:eastAsia="Times" w:hAnsi="Times New Roman" w:cs="Times New Roman"/>
-          <w:b/>
-        </w:rPr>
-        <w:t>Rajendra</w:t>
-      </w:r>
-      <w:proofErr w:type="spellEnd"/>
-      <w:r>
-        <w:rPr>
-          <w:rFonts w:ascii="Times New Roman" w:eastAsia="Times" w:hAnsi="Times New Roman" w:cs="Times New Roman"/>
-          <w:b/>
-        </w:rPr>
-        <w:t xml:space="preserve"> </w:t>
-      </w:r>
-      <w:proofErr w:type="spellStart"/>
-      <w:r>
-        <w:rPr>
-          <w:rFonts w:ascii="Times New Roman" w:eastAsia="Times" w:hAnsi="Times New Roman" w:cs="Times New Roman"/>
-          <w:b/>
-        </w:rPr>
-        <w:t>Balpande</w:t>
-      </w:r>
-      <w:proofErr w:type="spellEnd"/>
-      <w:r>
-        <w:rPr>
-          <w:rFonts w:ascii="Times New Roman" w:eastAsia="Times" w:hAnsi="Times New Roman" w:cs="Times New Roman"/>
-          <w:b/>
-        </w:rPr>
-        <w:t xml:space="preserve"> (1DS22IS181)</w:t>
-      </w:r>
-      <w:r>
-        <w:rPr>
-          <w:rFonts w:ascii="Times New Roman" w:eastAsia="Times" w:hAnsi="Times New Roman" w:cs="Times New Roman"/>
-        </w:rPr>
-        <w:t xml:space="preserve">, in the partial fulfillment of II semester of Bachelor of Engineering in Information Science &amp; Engineering of the </w:t>
-      </w:r>
-      <w:proofErr w:type="spellStart"/>
-      <w:r>
-        <w:rPr>
-          <w:rFonts w:ascii="Times New Roman" w:eastAsia="Times" w:hAnsi="Times New Roman" w:cs="Times New Roman"/>
-        </w:rPr>
-        <w:t>Visvesvaraya</w:t>
-      </w:r>
-      <w:proofErr w:type="spellEnd"/>
-      <w:r>
-        <w:rPr>
-          <w:rFonts w:ascii="Times New Roman" w:eastAsia="Times" w:hAnsi="Times New Roman" w:cs="Times New Roman"/>
-        </w:rPr>
-        <w:t xml:space="preserve"> Technological University, </w:t>
-      </w:r>
-      <w:proofErr w:type="spellStart"/>
-      <w:r>
-        <w:rPr>
-          <w:rFonts w:ascii="Times New Roman" w:eastAsia="Times" w:hAnsi="Times New Roman" w:cs="Times New Roman"/>
-        </w:rPr>
-        <w:t>Belagavi</w:t>
-      </w:r>
-      <w:proofErr w:type="spellEnd"/>
-      <w:r>
-        <w:rPr>
-          <w:rFonts w:ascii="Times New Roman" w:eastAsia="Times" w:hAnsi="Times New Roman" w:cs="Times New Roman"/>
-        </w:rPr>
-        <w:t xml:space="preserve"> during the academic year 2022-2023. The Project progress report has been approved as it satisfies the academic requirements under the rules prescribed for the Bachelor of Engineering Degree.</w:t>
+      <w:r>
+        <w:rPr>
+          <w:rFonts w:ascii="Times New Roman" w:eastAsia="Times" w:hAnsi="Times New Roman" w:cs="Times New Roman"/>
+          <w:b/>
+          <w:sz w:val="30"/>
+          <w:szCs w:val="30"/>
+        </w:rPr>
+        <w:t xml:space="preserve">ABSTRACT </w:t>
+      </w:r>
+      <w:r>
+        <w:rPr>
+          <w:rFonts w:ascii="Times New Roman" w:eastAsia="Times" w:hAnsi="Times New Roman" w:cs="Times New Roman"/>
+          <w:b/>
+          <w:sz w:val="30"/>
+          <w:szCs w:val="30"/>
+        </w:rPr>
+        <w:tab/>
+      </w:r>
+      <w:r>
+        <w:rPr>
+          <w:rFonts w:ascii="Times New Roman" w:eastAsia="Times" w:hAnsi="Times New Roman" w:cs="Times New Roman"/>
+          <w:b/>
+          <w:sz w:val="30"/>
+          <w:szCs w:val="30"/>
+        </w:rPr>
+        <w:tab/>
+        <w:t xml:space="preserve">                                                                                           i</w:t>
       </w:r>
     </w:p>
     <w:p>
       <w:pPr>
         <w:spacing w:before="0"/>
         <w:ind w:left="720" w:right="300"/>
-        <w:jc w:val="both"/>
-        <w:rPr>
-          <w:rFonts w:ascii="Times New Roman" w:eastAsia="Times" w:hAnsi="Times New Roman" w:cs="Times New Roman"/>
-        </w:rPr>
-      </w:pPr>
+        <w:rPr>
+          <w:rFonts w:ascii="Times New Roman" w:eastAsia="Times" w:hAnsi="Times New Roman" w:cs="Times New Roman"/>
+          <w:b/>
+          <w:sz w:val="32"/>
+          <w:szCs w:val="32"/>
+        </w:rPr>
+      </w:pPr>
+    </w:p>
+    <w:p>
+      <w:pPr>
+        <w:spacing w:before="0"/>
+        <w:ind w:left="0" w:right="300"/>
+        <w:rPr>
+          <w:rFonts w:ascii="Times New Roman" w:eastAsia="Times" w:hAnsi="Times New Roman" w:cs="Times New Roman"/>
+          <w:b/>
+          <w:sz w:val="30"/>
+          <w:szCs w:val="30"/>
+        </w:rPr>
+      </w:pPr>
+      <w:r>
+        <w:rPr>
+          <w:rFonts w:ascii="Times New Roman" w:eastAsia="Times" w:hAnsi="Times New Roman" w:cs="Times New Roman"/>
+          <w:b/>
+          <w:sz w:val="30"/>
+          <w:szCs w:val="30"/>
+        </w:rPr>
+        <w:t xml:space="preserve">CHAPTER 1: INTRODUCTION                           </w:t>
+      </w:r>
+      <w:r>
+        <w:rPr>
+          <w:rFonts w:ascii="Times New Roman" w:eastAsia="Times" w:hAnsi="Times New Roman" w:cs="Times New Roman"/>
+          <w:b/>
+          <w:sz w:val="30"/>
+          <w:szCs w:val="30"/>
+        </w:rPr>
+        <w:tab/>
+      </w:r>
+      <w:r>
+        <w:rPr>
+          <w:rFonts w:ascii="Times New Roman" w:eastAsia="Times" w:hAnsi="Times New Roman" w:cs="Times New Roman"/>
+          <w:b/>
+          <w:sz w:val="30"/>
+          <w:szCs w:val="30"/>
+        </w:rPr>
+        <w:tab/>
+        <w:t xml:space="preserve">                              1-3    </w:t>
+      </w:r>
+    </w:p>
+    <w:p>
+      <w:pPr>
+        <w:spacing w:before="0"/>
+        <w:ind w:left="0" w:right="300"/>
+        <w:rPr>
+          <w:rFonts w:ascii="Times New Roman" w:eastAsia="Times" w:hAnsi="Times New Roman" w:cs="Times New Roman"/>
+          <w:b/>
+          <w:sz w:val="30"/>
+          <w:szCs w:val="30"/>
+        </w:rPr>
+      </w:pPr>
+      <w:r>
+        <w:rPr>
+          <w:rFonts w:ascii="Times New Roman" w:eastAsia="Times" w:hAnsi="Times New Roman" w:cs="Times New Roman"/>
+          <w:b/>
+          <w:sz w:val="30"/>
+          <w:szCs w:val="30"/>
+        </w:rPr>
+        <w:t xml:space="preserve">                                         </w:t>
+      </w:r>
     </w:p>
     <w:p>
       <w:pPr>
         <w:spacing w:before="0"/>
         <w:ind w:left="720" w:right="300"/>
-        <w:jc w:val="both"/>
-        <w:rPr>
-          <w:rFonts w:ascii="Times New Roman" w:eastAsia="Times" w:hAnsi="Times New Roman" w:cs="Times New Roman"/>
-        </w:rPr>
-      </w:pPr>
-    </w:p>
-    <w:p>
-      <w:pPr>
-        <w:spacing w:before="0"/>
-        <w:ind w:left="720" w:right="300"/>
-        <w:jc w:val="both"/>
-        <w:rPr>
-          <w:rFonts w:ascii="Times New Roman" w:eastAsia="Times" w:hAnsi="Times New Roman" w:cs="Times New Roman"/>
-        </w:rPr>
-      </w:pPr>
-    </w:p>
-    <w:p>
-      <w:pPr>
-        <w:spacing w:before="0"/>
-        <w:ind w:left="720" w:right="300"/>
-        <w:jc w:val="both"/>
-        <w:rPr>
-          <w:rFonts w:ascii="Times New Roman" w:eastAsia="Times" w:hAnsi="Times New Roman" w:cs="Times New Roman"/>
-        </w:rPr>
-      </w:pPr>
-    </w:p>
-    <w:p>
-      <w:pPr>
-        <w:spacing w:before="0"/>
-        <w:ind w:left="720" w:right="300"/>
-        <w:jc w:val="both"/>
-        <w:rPr>
-          <w:rFonts w:ascii="Times New Roman" w:eastAsia="Times" w:hAnsi="Times New Roman" w:cs="Times New Roman"/>
-        </w:rPr>
-      </w:pPr>
-    </w:p>
-    <w:p>
-      <w:pPr>
-        <w:spacing w:before="0"/>
-        <w:ind w:left="720" w:right="300"/>
-        <w:jc w:val="both"/>
-        <w:rPr>
-          <w:rFonts w:ascii="Times New Roman" w:eastAsia="Times" w:hAnsi="Times New Roman" w:cs="Times New Roman"/>
-        </w:rPr>
-      </w:pPr>
-    </w:p>
-    <w:p>
-      <w:pPr>
-        <w:spacing w:before="0"/>
-        <w:ind w:left="720" w:right="300"/>
-        <w:jc w:val="both"/>
-        <w:rPr>
-          <w:rFonts w:ascii="Times New Roman" w:eastAsia="Times" w:hAnsi="Times New Roman" w:cs="Times New Roman"/>
-        </w:rPr>
-      </w:pPr>
-      <w:r>
-        <w:rPr>
-          <w:rFonts w:ascii="Times New Roman" w:eastAsia="Times" w:hAnsi="Times New Roman" w:cs="Times New Roman"/>
-        </w:rPr>
-        <w:t>Signature of the Guide                                                                                            Signature of HOD</w:t>
-      </w:r>
-    </w:p>
-    <w:p>
-      <w:pPr>
-        <w:spacing w:before="0"/>
-        <w:ind w:left="720" w:right="300"/>
-        <w:jc w:val="both"/>
-        <w:rPr>
-          <w:rFonts w:ascii="Times New Roman" w:eastAsia="Times" w:hAnsi="Times New Roman" w:cs="Times New Roman"/>
-        </w:rPr>
-      </w:pPr>
-      <w:r>
-        <w:rPr>
-          <w:rFonts w:ascii="Times New Roman" w:eastAsia="Times" w:hAnsi="Times New Roman" w:cs="Times New Roman"/>
-        </w:rPr>
-        <w:t>DR</w:t>
-      </w:r>
-      <w:r>
-        <w:rPr>
-          <w:rFonts w:ascii="Times New Roman" w:eastAsia="Times" w:hAnsi="Times New Roman" w:cs="Times New Roman"/>
-        </w:rPr>
-        <w:t xml:space="preserve">. </w:t>
-      </w:r>
-      <w:proofErr w:type="spellStart"/>
-      <w:r>
-        <w:rPr>
-          <w:rFonts w:ascii="Times New Roman" w:eastAsia="Times" w:hAnsi="Times New Roman" w:cs="Times New Roman"/>
-        </w:rPr>
-        <w:t>Varaprasad</w:t>
-      </w:r>
-      <w:proofErr w:type="spellEnd"/>
-      <w:r>
-        <w:rPr>
-          <w:rFonts w:ascii="Times New Roman" w:eastAsia="Times" w:hAnsi="Times New Roman" w:cs="Times New Roman"/>
-        </w:rPr>
-        <w:t xml:space="preserve"> B K S V L                                                        </w:t>
-      </w:r>
-      <w:r>
-        <w:rPr>
-          <w:rFonts w:ascii="Times New Roman" w:eastAsia="Times" w:hAnsi="Times New Roman" w:cs="Times New Roman"/>
-        </w:rPr>
-        <w:t xml:space="preserve">                              DR</w:t>
-      </w:r>
-      <w:r>
-        <w:rPr>
-          <w:rFonts w:ascii="Times New Roman" w:eastAsia="Times" w:hAnsi="Times New Roman" w:cs="Times New Roman"/>
-        </w:rPr>
-        <w:t xml:space="preserve">. </w:t>
-      </w:r>
-      <w:proofErr w:type="spellStart"/>
-      <w:r>
-        <w:rPr>
-          <w:rFonts w:ascii="Times New Roman" w:eastAsia="Times" w:hAnsi="Times New Roman" w:cs="Times New Roman"/>
-        </w:rPr>
-        <w:t>Rajeshwari</w:t>
-      </w:r>
-      <w:proofErr w:type="spellEnd"/>
-      <w:r>
-        <w:rPr>
-          <w:rFonts w:ascii="Times New Roman" w:eastAsia="Times" w:hAnsi="Times New Roman" w:cs="Times New Roman"/>
-        </w:rPr>
-        <w:t xml:space="preserve"> J</w:t>
-      </w:r>
-    </w:p>
-    <w:p>
-      <w:pPr>
-        <w:spacing w:before="0"/>
-        <w:ind w:left="0" w:right="300"/>
-        <w:jc w:val="both"/>
-        <w:rPr>
-          <w:rFonts w:ascii="Times New Roman" w:eastAsia="Times" w:hAnsi="Times New Roman" w:cs="Times New Roman"/>
-        </w:rPr>
-      </w:pPr>
-    </w:p>
-    <w:p>
-      <w:pPr>
-        <w:spacing w:before="0"/>
-        <w:ind w:left="0" w:right="300"/>
-        <w:jc w:val="both"/>
-        <w:rPr>
-          <w:rFonts w:ascii="Times New Roman" w:eastAsia="Times" w:hAnsi="Times New Roman" w:cs="Times New Roman"/>
-        </w:rPr>
-      </w:pPr>
-      <w:r>
-        <w:rPr>
-          <w:rFonts w:ascii="Times New Roman" w:eastAsia="Times" w:hAnsi="Times New Roman" w:cs="Times New Roman"/>
-        </w:rPr>
-        <w:t xml:space="preserve">        </w:t>
-      </w:r>
-    </w:p>
-    <w:p>
-      <w:pPr>
-        <w:spacing w:before="0"/>
-        <w:ind w:left="720" w:right="300"/>
-        <w:jc w:val="both"/>
-        <w:rPr>
-          <w:rFonts w:ascii="Times New Roman" w:eastAsia="Times" w:hAnsi="Times New Roman" w:cs="Times New Roman"/>
-        </w:rPr>
-      </w:pPr>
-      <w:r>
-        <w:rPr>
-          <w:rFonts w:ascii="Times New Roman" w:eastAsia="Times" w:hAnsi="Times New Roman" w:cs="Times New Roman"/>
-        </w:rPr>
-        <w:t xml:space="preserve"> Name of the Examiners                       </w:t>
-      </w:r>
-      <w:r>
-        <w:rPr>
-          <w:rFonts w:ascii="Times New Roman" w:eastAsia="Times" w:hAnsi="Times New Roman" w:cs="Times New Roman"/>
-        </w:rPr>
-        <w:tab/>
-      </w:r>
-      <w:r>
-        <w:rPr>
-          <w:rFonts w:ascii="Times New Roman" w:eastAsia="Times" w:hAnsi="Times New Roman" w:cs="Times New Roman"/>
-        </w:rPr>
-        <w:tab/>
-      </w:r>
-      <w:r>
-        <w:rPr>
-          <w:rFonts w:ascii="Times New Roman" w:eastAsia="Times" w:hAnsi="Times New Roman" w:cs="Times New Roman"/>
-        </w:rPr>
-        <w:tab/>
-      </w:r>
-      <w:r>
-        <w:rPr>
-          <w:rFonts w:ascii="Times New Roman" w:eastAsia="Times" w:hAnsi="Times New Roman" w:cs="Times New Roman"/>
-        </w:rPr>
-        <w:tab/>
-      </w:r>
-      <w:r>
-        <w:rPr>
-          <w:rFonts w:ascii="Times New Roman" w:eastAsia="Times" w:hAnsi="Times New Roman" w:cs="Times New Roman"/>
-        </w:rPr>
-        <w:tab/>
-        <w:t xml:space="preserve">         Signature and Date</w:t>
-      </w:r>
-    </w:p>
-    <w:p>
-      <w:pPr>
-        <w:spacing w:before="0"/>
-        <w:ind w:left="0" w:right="300"/>
-        <w:jc w:val="both"/>
-        <w:rPr>
-          <w:rFonts w:ascii="Times New Roman" w:eastAsia="Times" w:hAnsi="Times New Roman" w:cs="Times New Roman"/>
-        </w:rPr>
-      </w:pPr>
-      <w:r>
-        <w:rPr>
-          <w:rFonts w:ascii="Times New Roman" w:eastAsia="Times" w:hAnsi="Times New Roman" w:cs="Times New Roman"/>
-        </w:rPr>
-        <w:t xml:space="preserve">            </w:t>
-      </w:r>
-      <w:r>
-        <w:rPr>
-          <w:rFonts w:ascii="Times New Roman" w:eastAsia="Times" w:hAnsi="Times New Roman" w:cs="Times New Roman"/>
-        </w:rPr>
-        <w:t xml:space="preserve">  </w:t>
-      </w:r>
-      <w:r>
-        <w:rPr>
-          <w:rFonts w:ascii="Times New Roman" w:eastAsia="Times" w:hAnsi="Times New Roman" w:cs="Times New Roman"/>
-        </w:rPr>
-        <w:t xml:space="preserve">  1.</w:t>
-      </w:r>
-    </w:p>
-    <w:p>
-      <w:pPr>
-        <w:spacing w:before="0"/>
-        <w:ind w:left="0" w:right="300"/>
-        <w:jc w:val="both"/>
-        <w:rPr>
-          <w:rFonts w:ascii="Times New Roman" w:eastAsia="Times" w:hAnsi="Times New Roman" w:cs="Times New Roman"/>
-        </w:rPr>
-      </w:pPr>
-      <w:r>
-        <w:rPr>
-          <w:rFonts w:ascii="Times New Roman" w:eastAsia="Times" w:hAnsi="Times New Roman" w:cs="Times New Roman"/>
-        </w:rPr>
-        <w:t xml:space="preserve">             </w:t>
-      </w:r>
-      <w:r>
-        <w:rPr>
-          <w:rFonts w:ascii="Times New Roman" w:eastAsia="Times" w:hAnsi="Times New Roman" w:cs="Times New Roman"/>
-        </w:rPr>
-        <w:t xml:space="preserve">  </w:t>
-      </w:r>
-      <w:r>
-        <w:rPr>
-          <w:rFonts w:ascii="Times New Roman" w:eastAsia="Times" w:hAnsi="Times New Roman" w:cs="Times New Roman"/>
-        </w:rPr>
-        <w:t xml:space="preserve"> 2.</w:t>
-      </w:r>
-    </w:p>
-    <w:p>
-      <w:pPr>
-        <w:spacing w:before="0"/>
-        <w:ind w:left="0" w:right="300"/>
-        <w:jc w:val="both"/>
-        <w:rPr>
-          <w:rFonts w:ascii="Times New Roman" w:eastAsia="Times" w:hAnsi="Times New Roman" w:cs="Times New Roman"/>
-        </w:rPr>
-      </w:pPr>
-    </w:p>
-    <w:p>
-      <w:pPr>
-        <w:spacing w:before="0"/>
-        <w:ind w:left="0" w:right="300"/>
-        <w:jc w:val="both"/>
-        <w:rPr>
-          <w:rFonts w:ascii="Times New Roman" w:eastAsia="Times" w:hAnsi="Times New Roman" w:cs="Times New Roman"/>
-        </w:rPr>
-      </w:pPr>
-    </w:p>
-    <w:p>
-      <w:pPr>
-        <w:spacing w:before="0"/>
-        <w:ind w:left="0" w:right="300"/>
-        <w:jc w:val="both"/>
-        <w:rPr>
-          <w:rFonts w:ascii="Times New Roman" w:eastAsia="Times" w:hAnsi="Times New Roman" w:cs="Times New Roman"/>
-        </w:rPr>
-      </w:pPr>
-    </w:p>
-    <w:p>
-      <w:pPr>
-        <w:spacing w:before="0"/>
-        <w:ind w:left="0" w:right="300"/>
-        <w:jc w:val="center"/>
-        <w:rPr>
-          <w:rFonts w:ascii="Times New Roman" w:eastAsia="Times" w:hAnsi="Times New Roman" w:cs="Times New Roman"/>
-          <w:b/>
-          <w:sz w:val="32"/>
-          <w:szCs w:val="36"/>
-        </w:rPr>
-      </w:pPr>
-      <w:r>
-        <w:rPr>
-          <w:rFonts w:ascii="Times New Roman" w:eastAsia="Times" w:hAnsi="Times New Roman" w:cs="Times New Roman"/>
-          <w:b/>
-          <w:sz w:val="32"/>
-          <w:szCs w:val="36"/>
-        </w:rPr>
-        <w:lastRenderedPageBreak/>
-        <w:t>ABSTRACT</w:t>
-      </w:r>
-    </w:p>
-    <w:p>
-      <w:pPr>
-        <w:spacing w:before="0"/>
-        <w:ind w:left="0" w:right="300"/>
-        <w:jc w:val="center"/>
-        <w:rPr>
-          <w:rFonts w:ascii="Times New Roman" w:eastAsia="Times" w:hAnsi="Times New Roman" w:cs="Times New Roman"/>
-          <w:b/>
-          <w:sz w:val="36"/>
-          <w:szCs w:val="36"/>
-        </w:rPr>
-      </w:pPr>
-    </w:p>
-    <w:p>
-      <w:pPr>
-        <w:widowControl w:val="0"/>
-        <w:spacing w:before="0" w:line="240" w:lineRule="auto"/>
-        <w:ind w:left="720" w:right="390"/>
-        <w:jc w:val="both"/>
-        <w:rPr>
-          <w:rFonts w:ascii="Times New Roman" w:eastAsia="Times" w:hAnsi="Times New Roman" w:cs="Times New Roman"/>
-          <w:sz w:val="24"/>
-          <w:szCs w:val="30"/>
-        </w:rPr>
-      </w:pPr>
-      <w:r>
-        <w:rPr>
-          <w:rFonts w:ascii="Times New Roman" w:eastAsia="Times" w:hAnsi="Times New Roman" w:cs="Times New Roman"/>
-          <w:sz w:val="24"/>
-          <w:szCs w:val="30"/>
-        </w:rPr>
-        <w:t xml:space="preserve">This project aims to make an existing system of traffic lights better by applying methods discussed in the mentioned </w:t>
-      </w:r>
-      <w:r>
-        <w:rPr>
-          <w:rFonts w:ascii="Times New Roman" w:eastAsia="Times" w:hAnsi="Times New Roman" w:cs="Times New Roman"/>
-          <w:sz w:val="24"/>
-          <w:szCs w:val="30"/>
-        </w:rPr>
-        <w:t>article</w:t>
-      </w:r>
-      <w:r>
-        <w:rPr>
-          <w:rFonts w:ascii="Times New Roman" w:eastAsia="Times" w:hAnsi="Times New Roman" w:cs="Times New Roman"/>
-          <w:sz w:val="24"/>
-          <w:szCs w:val="30"/>
-          <w:vertAlign w:val="superscript"/>
-        </w:rPr>
-        <w:t>1</w:t>
-      </w:r>
-      <w:r>
-        <w:rPr>
-          <w:rFonts w:ascii="Times New Roman" w:eastAsia="Times" w:hAnsi="Times New Roman" w:cs="Times New Roman"/>
-          <w:sz w:val="24"/>
-          <w:szCs w:val="30"/>
-        </w:rPr>
-        <w:t xml:space="preserve">. </w:t>
-      </w:r>
-      <w:r>
-        <w:rPr>
-          <w:rFonts w:ascii="Times New Roman" w:eastAsia="Times" w:hAnsi="Times New Roman" w:cs="Times New Roman"/>
-          <w:sz w:val="24"/>
-          <w:szCs w:val="30"/>
-        </w:rPr>
-        <w:t xml:space="preserve">The primary objective is to make traffic more streamline in urban areas, addressing a drawback associated with the classic traffic light system. The existing system is slow and doesn't consider a lot of factors and has timed signals which causes traffic congestion, which can cause delays in emergency services like ambulances and has a greater environmental </w:t>
-      </w:r>
-      <w:r>
-        <w:rPr>
-          <w:rFonts w:ascii="Times New Roman" w:eastAsia="Times" w:hAnsi="Times New Roman" w:cs="Times New Roman"/>
-          <w:sz w:val="24"/>
-          <w:szCs w:val="30"/>
-        </w:rPr>
-        <w:t>impact</w:t>
-      </w:r>
-      <w:r>
-        <w:rPr>
-          <w:rFonts w:ascii="Times New Roman" w:eastAsia="Times" w:hAnsi="Times New Roman" w:cs="Times New Roman"/>
-          <w:sz w:val="24"/>
-          <w:szCs w:val="30"/>
-          <w:vertAlign w:val="superscript"/>
-        </w:rPr>
-        <w:t>2</w:t>
-      </w:r>
-      <w:r>
-        <w:rPr>
-          <w:rFonts w:ascii="Times New Roman" w:eastAsia="Times" w:hAnsi="Times New Roman" w:cs="Times New Roman"/>
-          <w:sz w:val="24"/>
-          <w:szCs w:val="30"/>
-        </w:rPr>
-        <w:t xml:space="preserve">. </w:t>
-      </w:r>
-      <w:r>
-        <w:rPr>
-          <w:rFonts w:ascii="Times New Roman" w:eastAsia="Times" w:hAnsi="Times New Roman" w:cs="Times New Roman"/>
-          <w:sz w:val="24"/>
-          <w:szCs w:val="30"/>
-        </w:rPr>
-        <w:t>By us</w:t>
-      </w:r>
-      <w:r>
-        <w:rPr>
-          <w:rFonts w:ascii="Times New Roman" w:eastAsia="Times" w:hAnsi="Times New Roman" w:cs="Times New Roman"/>
-          <w:sz w:val="24"/>
-          <w:szCs w:val="30"/>
-        </w:rPr>
-        <w:t xml:space="preserve">ing </w:t>
-      </w:r>
-      <w:r>
-        <w:rPr>
-          <w:rFonts w:ascii="Times New Roman" w:eastAsia="Times" w:hAnsi="Times New Roman" w:cs="Times New Roman"/>
-          <w:sz w:val="24"/>
-          <w:szCs w:val="30"/>
-        </w:rPr>
-        <w:t>our project we provide a better traffic flow and reduced waiting time. The results of this project will benefit the individuals and authorities.</w:t>
-      </w:r>
-    </w:p>
-    <w:p>
-      <w:pPr>
-        <w:spacing w:before="0"/>
-        <w:ind w:left="0" w:right="300"/>
-        <w:jc w:val="center"/>
-        <w:rPr>
-          <w:rFonts w:ascii="Times New Roman" w:eastAsia="Times" w:hAnsi="Times New Roman" w:cs="Times New Roman"/>
-          <w:b/>
-          <w:sz w:val="36"/>
-          <w:szCs w:val="36"/>
-        </w:rPr>
-      </w:pPr>
-    </w:p>
-    <w:p>
-      <w:pPr>
-        <w:spacing w:before="0"/>
-        <w:ind w:left="0" w:right="300"/>
-        <w:jc w:val="both"/>
-        <w:rPr>
-          <w:rFonts w:ascii="Times New Roman" w:eastAsia="Times" w:hAnsi="Times New Roman" w:cs="Times New Roman"/>
-        </w:rPr>
-      </w:pPr>
-    </w:p>
-    <w:p>
-      <w:pPr>
-        <w:spacing w:before="0"/>
-        <w:ind w:left="0" w:right="300"/>
-        <w:jc w:val="both"/>
-        <w:rPr>
-          <w:rFonts w:ascii="Times New Roman" w:eastAsia="Times" w:hAnsi="Times New Roman" w:cs="Times New Roman"/>
-        </w:rPr>
-      </w:pPr>
-    </w:p>
-    <w:p>
-      <w:pPr>
-        <w:spacing w:before="0"/>
-        <w:ind w:left="0" w:right="300"/>
-        <w:jc w:val="both"/>
-        <w:rPr>
-          <w:rFonts w:ascii="Times New Roman" w:eastAsia="Times" w:hAnsi="Times New Roman" w:cs="Times New Roman"/>
-        </w:rPr>
-      </w:pPr>
-    </w:p>
-    <w:p>
-      <w:pPr>
-        <w:spacing w:before="0"/>
-        <w:ind w:left="0" w:right="300"/>
-        <w:jc w:val="both"/>
-        <w:rPr>
-          <w:rFonts w:ascii="Times New Roman" w:eastAsia="Times" w:hAnsi="Times New Roman" w:cs="Times New Roman"/>
-        </w:rPr>
-      </w:pPr>
-    </w:p>
-    <w:p>
-      <w:pPr>
-        <w:spacing w:before="0"/>
-        <w:ind w:left="0" w:right="300"/>
-        <w:jc w:val="both"/>
-        <w:rPr>
-          <w:rFonts w:ascii="Times New Roman" w:eastAsia="Times" w:hAnsi="Times New Roman" w:cs="Times New Roman"/>
-        </w:rPr>
-      </w:pPr>
-    </w:p>
-    <w:p>
-      <w:pPr>
-        <w:spacing w:before="0"/>
-        <w:ind w:left="0" w:right="300"/>
-        <w:jc w:val="both"/>
-        <w:rPr>
-          <w:rFonts w:ascii="Times New Roman" w:eastAsia="Times" w:hAnsi="Times New Roman" w:cs="Times New Roman"/>
-        </w:rPr>
-      </w:pPr>
-    </w:p>
-    <w:p>
-      <w:pPr>
-        <w:spacing w:before="0"/>
-        <w:ind w:left="0" w:right="300"/>
-        <w:jc w:val="both"/>
-        <w:rPr>
-          <w:rFonts w:ascii="Times New Roman" w:eastAsia="Times" w:hAnsi="Times New Roman" w:cs="Times New Roman"/>
-        </w:rPr>
-      </w:pPr>
-    </w:p>
-    <w:p>
-      <w:pPr>
-        <w:spacing w:before="0"/>
-        <w:ind w:left="0" w:right="300"/>
-        <w:jc w:val="both"/>
-        <w:rPr>
-          <w:rFonts w:ascii="Times New Roman" w:eastAsia="Times" w:hAnsi="Times New Roman" w:cs="Times New Roman"/>
-        </w:rPr>
-      </w:pPr>
-    </w:p>
-    <w:p>
-      <w:pPr>
-        <w:spacing w:before="0"/>
-        <w:ind w:left="0" w:right="300"/>
-        <w:jc w:val="both"/>
-        <w:rPr>
-          <w:rFonts w:ascii="Times New Roman" w:eastAsia="Times" w:hAnsi="Times New Roman" w:cs="Times New Roman"/>
-        </w:rPr>
-      </w:pPr>
-    </w:p>
-    <w:p>
-      <w:pPr>
-        <w:spacing w:before="0"/>
-        <w:ind w:left="0" w:right="300"/>
-        <w:jc w:val="both"/>
-        <w:rPr>
-          <w:rFonts w:ascii="Times New Roman" w:eastAsia="Times" w:hAnsi="Times New Roman" w:cs="Times New Roman"/>
-        </w:rPr>
-      </w:pPr>
-    </w:p>
-    <w:p>
-      <w:pPr>
-        <w:spacing w:before="0"/>
-        <w:ind w:left="0" w:right="300"/>
-        <w:jc w:val="both"/>
-        <w:rPr>
-          <w:rFonts w:ascii="Times New Roman" w:eastAsia="Times" w:hAnsi="Times New Roman" w:cs="Times New Roman"/>
-        </w:rPr>
-      </w:pPr>
-    </w:p>
-    <w:p>
-      <w:pPr>
-        <w:spacing w:before="0"/>
-        <w:ind w:left="0" w:right="300"/>
-        <w:jc w:val="both"/>
-        <w:rPr>
-          <w:rFonts w:ascii="Times New Roman" w:eastAsia="Times" w:hAnsi="Times New Roman" w:cs="Times New Roman"/>
-        </w:rPr>
-      </w:pPr>
-    </w:p>
-    <w:p>
-      <w:pPr>
-        <w:spacing w:before="0"/>
-        <w:ind w:left="0" w:right="300"/>
-        <w:jc w:val="both"/>
-        <w:rPr>
-          <w:rFonts w:ascii="Times New Roman" w:eastAsia="Times" w:hAnsi="Times New Roman" w:cs="Times New Roman"/>
-        </w:rPr>
-      </w:pPr>
-    </w:p>
-    <w:p>
-      <w:pPr>
-        <w:spacing w:before="0"/>
-        <w:ind w:left="0" w:right="300"/>
-        <w:jc w:val="both"/>
-        <w:rPr>
-          <w:rFonts w:ascii="Times New Roman" w:eastAsia="Times" w:hAnsi="Times New Roman" w:cs="Times New Roman"/>
-        </w:rPr>
-      </w:pPr>
-    </w:p>
-    <w:p>
-      <w:pPr>
-        <w:spacing w:before="0"/>
-        <w:ind w:left="0" w:right="300"/>
-        <w:jc w:val="both"/>
-        <w:rPr>
-          <w:rFonts w:ascii="Times New Roman" w:eastAsia="Times" w:hAnsi="Times New Roman" w:cs="Times New Roman"/>
-        </w:rPr>
-      </w:pPr>
-    </w:p>
-    <w:p>
-      <w:pPr>
-        <w:spacing w:before="0"/>
-        <w:ind w:left="0" w:right="300"/>
-        <w:jc w:val="both"/>
-        <w:rPr>
-          <w:rFonts w:ascii="Times New Roman" w:eastAsia="Times" w:hAnsi="Times New Roman" w:cs="Times New Roman"/>
-        </w:rPr>
-      </w:pPr>
-    </w:p>
-    <w:p>
-      <w:pPr>
-        <w:spacing w:before="0"/>
-        <w:ind w:left="0" w:right="300"/>
-        <w:jc w:val="both"/>
-        <w:rPr>
-          <w:rFonts w:ascii="Times New Roman" w:eastAsia="Times" w:hAnsi="Times New Roman" w:cs="Times New Roman"/>
-        </w:rPr>
-      </w:pPr>
-    </w:p>
-    <w:p>
-      <w:pPr>
-        <w:spacing w:before="0"/>
-        <w:ind w:left="0" w:right="300"/>
-        <w:jc w:val="both"/>
-        <w:rPr>
-          <w:rFonts w:ascii="Times New Roman" w:eastAsia="Times" w:hAnsi="Times New Roman" w:cs="Times New Roman"/>
-        </w:rPr>
-      </w:pPr>
-    </w:p>
-    <w:p>
-      <w:pPr>
-        <w:spacing w:before="0"/>
-        <w:ind w:left="0" w:right="300"/>
-        <w:jc w:val="both"/>
-        <w:rPr>
-          <w:rFonts w:ascii="Times New Roman" w:eastAsia="Times" w:hAnsi="Times New Roman" w:cs="Times New Roman"/>
-        </w:rPr>
-      </w:pPr>
-    </w:p>
-    <w:p>
-      <w:pPr>
-        <w:spacing w:before="0"/>
-        <w:ind w:left="0" w:right="300"/>
-        <w:jc w:val="both"/>
-        <w:rPr>
-          <w:rFonts w:ascii="Times New Roman" w:eastAsia="Times" w:hAnsi="Times New Roman" w:cs="Times New Roman"/>
-        </w:rPr>
-      </w:pPr>
-    </w:p>
-    <w:p>
-      <w:pPr>
-        <w:spacing w:before="0"/>
-        <w:ind w:left="0" w:right="300"/>
-        <w:jc w:val="both"/>
-        <w:rPr>
-          <w:rFonts w:ascii="Times New Roman" w:eastAsia="Times" w:hAnsi="Times New Roman" w:cs="Times New Roman"/>
-        </w:rPr>
-      </w:pPr>
-    </w:p>
-    <w:p>
-      <w:pPr>
-        <w:spacing w:before="0"/>
-        <w:ind w:left="0" w:right="300"/>
-        <w:jc w:val="both"/>
-        <w:rPr>
-          <w:rFonts w:ascii="Times New Roman" w:eastAsia="Times" w:hAnsi="Times New Roman" w:cs="Times New Roman"/>
-        </w:rPr>
-      </w:pPr>
-    </w:p>
-    <w:p>
-      <w:pPr>
-        <w:spacing w:before="0"/>
-        <w:ind w:left="0" w:right="300"/>
-        <w:jc w:val="both"/>
-        <w:rPr>
-          <w:rFonts w:ascii="Times New Roman" w:eastAsia="Times" w:hAnsi="Times New Roman" w:cs="Times New Roman"/>
-        </w:rPr>
-      </w:pPr>
-    </w:p>
-    <w:p>
-      <w:pPr>
-        <w:spacing w:before="0"/>
-        <w:ind w:left="0" w:right="300"/>
-        <w:jc w:val="both"/>
-        <w:rPr>
-          <w:rFonts w:ascii="Times New Roman" w:eastAsia="Times" w:hAnsi="Times New Roman" w:cs="Times New Roman"/>
-        </w:rPr>
-      </w:pPr>
-    </w:p>
-    <w:p>
-      <w:pPr>
-        <w:spacing w:before="0"/>
-        <w:ind w:left="0" w:right="300"/>
-        <w:jc w:val="both"/>
-        <w:rPr>
-          <w:rFonts w:ascii="Times New Roman" w:eastAsia="Times" w:hAnsi="Times New Roman" w:cs="Times New Roman"/>
-        </w:rPr>
-      </w:pPr>
-    </w:p>
-    <w:p>
-      <w:pPr>
-        <w:spacing w:before="0"/>
-        <w:ind w:left="0" w:right="300"/>
-        <w:jc w:val="both"/>
-        <w:rPr>
-          <w:rFonts w:ascii="Times New Roman" w:eastAsia="Times" w:hAnsi="Times New Roman" w:cs="Times New Roman"/>
-        </w:rPr>
-      </w:pPr>
-      <w:bookmarkStart w:id="9" w:name="_GoBack"/>
-      <w:bookmarkEnd w:id="9"/>
-    </w:p>
-    <w:p>
-      <w:pPr>
-        <w:spacing w:before="0"/>
-        <w:ind w:left="0" w:right="300"/>
-        <w:jc w:val="both"/>
-        <w:rPr>
-          <w:rFonts w:ascii="Times New Roman" w:eastAsia="Times" w:hAnsi="Times New Roman" w:cs="Times New Roman"/>
-        </w:rPr>
-      </w:pPr>
-    </w:p>
-    <w:p>
-      <w:pPr>
-        <w:pStyle w:val="ListParagraph"/>
-        <w:widowControl w:val="0"/>
-        <w:numPr>
-          <w:ilvl w:val="0"/>
-          <w:numId w:val="17"/>
-        </w:numPr>
-        <w:spacing w:before="0" w:line="240" w:lineRule="auto"/>
-        <w:ind w:right="390"/>
         <w:rPr>
           <w:rFonts w:ascii="Times New Roman" w:eastAsia="Times" w:hAnsi="Times New Roman" w:cs="Times New Roman"/>
           <w:sz w:val="28"/>
@@ -2461,201 +2259,10 @@
       <w:r>
         <w:rPr>
           <w:rFonts w:ascii="Times New Roman" w:eastAsia="Times" w:hAnsi="Times New Roman" w:cs="Times New Roman"/>
-        </w:rPr>
-        <w:t xml:space="preserve">Article refers to </w:t>
-      </w:r>
-      <w:r>
-        <w:rPr>
-          <w:rFonts w:ascii="Times New Roman" w:eastAsia="Times" w:hAnsi="Times New Roman" w:cs="Times New Roman"/>
+          <w:sz w:val="28"/>
           <w:szCs w:val="28"/>
         </w:rPr>
-        <w:t xml:space="preserve">Sharon, G. (2021). Alleviating Road Traffic Congestion with Artificial Intelligence. In IJCAI (pp. 4965-4969). </w:t>
-      </w:r>
-    </w:p>
-    <w:p>
-      <w:pPr>
-        <w:pStyle w:val="ListParagraph"/>
-        <w:numPr>
-          <w:ilvl w:val="0"/>
-          <w:numId w:val="17"/>
-        </w:numPr>
-        <w:spacing w:before="0"/>
-        <w:ind w:right="300"/>
-        <w:jc w:val="both"/>
-        <w:rPr>
-          <w:rFonts w:ascii="Times New Roman" w:eastAsia="Times" w:hAnsi="Times New Roman" w:cs="Times New Roman"/>
-        </w:rPr>
-      </w:pPr>
-      <w:r>
-        <w:rPr>
-          <w:rFonts w:ascii="Times New Roman" w:eastAsia="Times" w:hAnsi="Times New Roman" w:cs="Times New Roman"/>
-          <w:noProof/>
-          <w:lang w:val="en-US"/>
-        </w:rPr>
-        <mc:AlternateContent>
-          <mc:Choice Requires="wps">
-            <w:drawing>
-              <wp:anchor distT="0" distB="0" distL="114300" distR="114300" simplePos="0" relativeHeight="251665408" behindDoc="0" locked="0" layoutInCell="1" allowOverlap="1">
-                <wp:simplePos x="0" y="0"/>
-                <wp:positionH relativeFrom="margin">
-                  <wp:align>center</wp:align>
-                </wp:positionH>
-                <wp:positionV relativeFrom="paragraph">
-                  <wp:posOffset>570865</wp:posOffset>
-                </wp:positionV>
-                <wp:extent cx="769544" cy="389186"/>
-                <wp:effectExtent l="0" t="0" r="12065" b="11430"/>
-                <wp:wrapNone/>
-                <wp:docPr id="2" name="Text Box 2"/>
-                <wp:cNvGraphicFramePr/>
-                <a:graphic xmlns:a="http://schemas.openxmlformats.org/drawingml/2006/main">
-                  <a:graphicData uri="http://schemas.microsoft.com/office/word/2010/wordprocessingShape">
-                    <wps:wsp>
-                      <wps:cNvSpPr txBox="1"/>
-                      <wps:spPr>
-                        <a:xfrm>
-                          <a:off x="0" y="0"/>
-                          <a:ext cx="769544" cy="389186"/>
-                        </a:xfrm>
-                        <a:prstGeom prst="rect">
-                          <a:avLst/>
-                        </a:prstGeom>
-                        <a:solidFill>
-                          <a:schemeClr val="lt1"/>
-                        </a:solidFill>
-                        <a:ln w="6350">
-                          <a:solidFill>
-                            <a:schemeClr val="bg1"/>
-                          </a:solidFill>
-                        </a:ln>
-                        <a:effectLst/>
-                      </wps:spPr>
-                      <wps:style>
-                        <a:lnRef idx="0">
-                          <a:schemeClr val="accent1"/>
-                        </a:lnRef>
-                        <a:fillRef idx="0">
-                          <a:schemeClr val="accent1"/>
-                        </a:fillRef>
-                        <a:effectRef idx="0">
-                          <a:schemeClr val="accent1"/>
-                        </a:effectRef>
-                        <a:fontRef idx="minor">
-                          <a:schemeClr val="dk1"/>
-                        </a:fontRef>
-                      </wps:style>
-                      <wps:txbx>
-                        <w:txbxContent>
-                          <w:p>
-                            <w:pPr>
-                              <w:ind w:left="0"/>
-                              <w:jc w:val="center"/>
-                              <w:rPr>
-                                <w:rFonts w:ascii="Times New Roman" w:hAnsi="Times New Roman" w:cs="Times New Roman"/>
-                                <w:lang w:val="en-IN"/>
-                              </w:rPr>
-                            </w:pPr>
-                            <w:proofErr w:type="spellStart"/>
-                            <w:proofErr w:type="gramStart"/>
-                            <w:r>
-                              <w:rPr>
-                                <w:rFonts w:ascii="Times New Roman" w:hAnsi="Times New Roman" w:cs="Times New Roman"/>
-                                <w:lang w:val="en-IN"/>
-                              </w:rPr>
-                              <w:t>i</w:t>
-                            </w:r>
-                            <w:proofErr w:type="spellEnd"/>
-                            <w:proofErr w:type="gramEnd"/>
-                          </w:p>
-                        </w:txbxContent>
-                      </wps:txbx>
-                      <wps:bodyPr rot="0" spcFirstLastPara="0" vertOverflow="overflow" horzOverflow="overflow" vert="horz" wrap="square" lIns="91440" tIns="45720" rIns="91440" bIns="45720" numCol="1" spcCol="0" rtlCol="0" fromWordArt="0" anchor="t" anchorCtr="0" forceAA="0" compatLnSpc="1">
-                        <a:prstTxWarp prst="textNoShape">
-                          <a:avLst/>
-                        </a:prstTxWarp>
-                        <a:noAutofit/>
-                      </wps:bodyPr>
-                    </wps:wsp>
-                  </a:graphicData>
-                </a:graphic>
-                <wp14:sizeRelV relativeFrom="margin">
-                  <wp14:pctHeight>0</wp14:pctHeight>
-                </wp14:sizeRelV>
-              </wp:anchor>
-            </w:drawing>
-          </mc:Choice>
-          <mc:Fallback>
-            <w:pict>
-              <v:shapetype id="_x0000_t202" coordsize="21600,21600" o:spt="202" path="m,l,21600r21600,l21600,xe">
-                <v:stroke joinstyle="miter"/>
-                <v:path gradientshapeok="t" o:connecttype="rect"/>
-              </v:shapetype>
-              <v:shape id="Text Box 2" o:spid="_x0000_s1026" type="#_x0000_t202" style="position:absolute;left:0;text-align:left;margin-left:0;margin-top:44.95pt;width:60.6pt;height:30.65pt;z-index:251665408;visibility:visible;mso-wrap-style:square;mso-height-percent:0;mso-wrap-distance-left:9pt;mso-wrap-distance-top:0;mso-wrap-distance-right:9pt;mso-wrap-distance-bottom:0;mso-position-horizontal:center;mso-position-horizontal-relative:margin;mso-position-vertical:absolute;mso-position-vertical-relative:text;mso-height-percent:0;mso-height-relative:margin;v-text-anchor:top" o:gfxdata="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" fillcolor="white [3201]" strokecolor="white [3212]" strokeweight=".5pt">
-                <v:textbox>
-                  <w:txbxContent>
-                    <w:p>
-                      <w:pPr>
-                        <w:ind w:left="0"/>
-                        <w:jc w:val="center"/>
-                        <w:rPr>
-                          <w:rFonts w:ascii="Times New Roman" w:hAnsi="Times New Roman" w:cs="Times New Roman"/>
-                          <w:lang w:val="en-IN"/>
-                        </w:rPr>
-                      </w:pPr>
-                      <w:proofErr w:type="spellStart"/>
-                      <w:proofErr w:type="gramStart"/>
-                      <w:r>
-                        <w:rPr>
-                          <w:rFonts w:ascii="Times New Roman" w:hAnsi="Times New Roman" w:cs="Times New Roman"/>
-                          <w:lang w:val="en-IN"/>
-                        </w:rPr>
-                        <w:t>i</w:t>
-                      </w:r>
-                      <w:proofErr w:type="spellEnd"/>
-                      <w:proofErr w:type="gramEnd"/>
-                    </w:p>
-                  </w:txbxContent>
-                </v:textbox>
-                <w10:wrap anchorx="margin"/>
-              </v:shape>
-            </w:pict>
-          </mc:Fallback>
-        </mc:AlternateContent>
-      </w:r>
-      <w:r>
-        <w:rPr>
-          <w:rFonts w:ascii="Times New Roman" w:eastAsia="Times" w:hAnsi="Times New Roman" w:cs="Times New Roman"/>
-        </w:rPr>
-        <w:t xml:space="preserve">Source : </w:t>
-      </w:r>
-      <w:r>
-        <w:rPr>
-          <w:rFonts w:ascii="Times New Roman" w:eastAsia="Times" w:hAnsi="Times New Roman" w:cs="Times New Roman"/>
-        </w:rPr>
-        <w:t>https://www.ncbi.nlm.nih.gov/pmc/articles/PMC4243514/</w:t>
-      </w:r>
-    </w:p>
-    <w:p>
-      <w:pPr>
-        <w:spacing w:before="0"/>
-        <w:ind w:left="0" w:right="300"/>
-        <w:jc w:val="center"/>
-        <w:rPr>
-          <w:rFonts w:ascii="Times New Roman" w:eastAsia="Times" w:hAnsi="Times New Roman" w:cs="Times New Roman"/>
-          <w:b/>
-          <w:sz w:val="36"/>
-          <w:szCs w:val="36"/>
-        </w:rPr>
-      </w:pPr>
-      <w:r>
-        <w:rPr>
-          <w:rFonts w:ascii="Times New Roman" w:eastAsia="Times" w:hAnsi="Times New Roman" w:cs="Times New Roman"/>
-          <w:b/>
-          <w:sz w:val="36"/>
-          <w:szCs w:val="36"/>
-        </w:rPr>
-        <w:lastRenderedPageBreak/>
-        <w:t>TABLE OF CONTENTS</w:t>
+        <w:t>1.1 Literature review ……………………………………………………...1</w:t>
       </w:r>
     </w:p>
     <w:p>
@@ -2664,9 +2271,84 @@
         <w:ind w:left="720" w:right="300"/>
         <w:rPr>
           <w:rFonts w:ascii="Times New Roman" w:eastAsia="Times" w:hAnsi="Times New Roman" w:cs="Times New Roman"/>
-          <w:b/>
-          <w:sz w:val="32"/>
-          <w:szCs w:val="32"/>
+          <w:sz w:val="28"/>
+          <w:szCs w:val="28"/>
+        </w:rPr>
+      </w:pPr>
+      <w:r>
+        <w:rPr>
+          <w:rFonts w:ascii="Times New Roman" w:eastAsia="Times" w:hAnsi="Times New Roman" w:cs="Times New Roman"/>
+          <w:sz w:val="28"/>
+          <w:szCs w:val="28"/>
+        </w:rPr>
+        <w:t>1.2 Motivation……………………………………………………………..2</w:t>
+      </w:r>
+    </w:p>
+    <w:p>
+      <w:pPr>
+        <w:spacing w:before="0"/>
+        <w:ind w:left="720" w:right="300"/>
+        <w:rPr>
+          <w:rFonts w:ascii="Times New Roman" w:eastAsia="Times" w:hAnsi="Times New Roman" w:cs="Times New Roman"/>
+          <w:sz w:val="28"/>
+          <w:szCs w:val="28"/>
+        </w:rPr>
+      </w:pPr>
+      <w:r>
+        <w:rPr>
+          <w:rFonts w:ascii="Times New Roman" w:eastAsia="Times" w:hAnsi="Times New Roman" w:cs="Times New Roman"/>
+          <w:sz w:val="28"/>
+          <w:szCs w:val="28"/>
+        </w:rPr>
+        <w:t>1.3 Problem Definition…………………………………………………….3</w:t>
+      </w:r>
+    </w:p>
+    <w:p>
+      <w:pPr>
+        <w:spacing w:before="0"/>
+        <w:ind w:left="720" w:right="300"/>
+        <w:rPr>
+          <w:rFonts w:ascii="Times New Roman" w:eastAsia="Times" w:hAnsi="Times New Roman" w:cs="Times New Roman"/>
+          <w:sz w:val="28"/>
+          <w:szCs w:val="28"/>
+        </w:rPr>
+      </w:pPr>
+      <w:r>
+        <w:rPr>
+          <w:rFonts w:ascii="Times New Roman" w:eastAsia="Times" w:hAnsi="Times New Roman" w:cs="Times New Roman"/>
+          <w:sz w:val="28"/>
+          <w:szCs w:val="28"/>
+        </w:rPr>
+        <w:t>1.4 Objectives……………………………………………………………...3</w:t>
+      </w:r>
+    </w:p>
+    <w:p>
+      <w:pPr>
+        <w:spacing w:before="0"/>
+        <w:ind w:left="720" w:right="300"/>
+        <w:rPr>
+          <w:rFonts w:ascii="Times New Roman" w:eastAsia="Times" w:hAnsi="Times New Roman" w:cs="Times New Roman"/>
+          <w:sz w:val="28"/>
+          <w:szCs w:val="28"/>
+        </w:rPr>
+      </w:pPr>
+      <w:r>
+        <w:rPr>
+          <w:rFonts w:ascii="Times New Roman" w:eastAsia="Times" w:hAnsi="Times New Roman" w:cs="Times New Roman"/>
+          <w:sz w:val="28"/>
+          <w:szCs w:val="28"/>
+        </w:rPr>
+        <w:t>1.5 Expected Outcomes……………………………………………………3</w:t>
+      </w:r>
+    </w:p>
+    <w:p>
+      <w:pPr>
+        <w:spacing w:before="0"/>
+        <w:ind w:left="720" w:right="300"/>
+        <w:rPr>
+          <w:rFonts w:ascii="Times New Roman" w:eastAsia="Times" w:hAnsi="Times New Roman" w:cs="Times New Roman"/>
+          <w:sz w:val="28"/>
+          <w:szCs w:val="28"/>
         </w:rPr>
       </w:pPr>
     </w:p>
@@ -2688,7 +2370,7 @@
           <w:sz w:val="30"/>
           <w:szCs w:val="30"/>
         </w:rPr>
-        <w:t xml:space="preserve">ABSTRACT </w:t>
+        <w:t xml:space="preserve">CHAPTER 2: PROPOSED METHODOLOGY             </w:t>
       </w:r>
       <w:r>
         <w:rPr>
@@ -2707,19 +2389,20 @@
           <w:szCs w:val="30"/>
         </w:rPr>
         <w:tab/>
-        <w:t xml:space="preserve">                                                                                           </w:t>
-      </w:r>
-      <w:proofErr w:type="spellStart"/>
-      <w:r>
+        <w:t xml:space="preserve">                  4-12</w:t>
+      </w:r>
+    </w:p>
+    <w:p>
+      <w:pPr>
+        <w:spacing w:before="0"/>
+        <w:ind w:left="0" w:right="300"/>
         <w:rPr>
           <w:rFonts w:ascii="Times New Roman" w:eastAsia="Times" w:hAnsi="Times New Roman" w:cs="Times New Roman"/>
           <w:b/>
           <w:sz w:val="30"/>
           <w:szCs w:val="30"/>
         </w:rPr>
-        <w:t>i</w:t>
-      </w:r>
-      <w:proofErr w:type="spellEnd"/>
+      </w:pPr>
     </w:p>
     <w:p>
       <w:pPr>
@@ -2727,11 +2410,88 @@
         <w:ind w:left="720" w:right="300"/>
         <w:rPr>
           <w:rFonts w:ascii="Times New Roman" w:eastAsia="Times" w:hAnsi="Times New Roman" w:cs="Times New Roman"/>
-          <w:b/>
-          <w:sz w:val="32"/>
-          <w:szCs w:val="32"/>
-        </w:rPr>
-      </w:pPr>
+          <w:sz w:val="28"/>
+          <w:szCs w:val="28"/>
+        </w:rPr>
+      </w:pPr>
+      <w:r>
+        <w:rPr>
+          <w:rFonts w:ascii="Times New Roman" w:eastAsia="Times" w:hAnsi="Times New Roman" w:cs="Times New Roman"/>
+          <w:sz w:val="28"/>
+          <w:szCs w:val="28"/>
+        </w:rPr>
+        <w:t>2.1 Algorithms…………………………………………………………</w:t>
+      </w:r>
+      <w:r>
+        <w:rPr>
+          <w:rFonts w:ascii="Times New Roman" w:eastAsia="Times" w:hAnsi="Times New Roman" w:cs="Times New Roman"/>
+          <w:sz w:val="28"/>
+          <w:szCs w:val="28"/>
+        </w:rPr>
+        <w:t>.</w:t>
+      </w:r>
+      <w:r>
+        <w:rPr>
+          <w:rFonts w:ascii="Times New Roman" w:eastAsia="Times" w:hAnsi="Times New Roman" w:cs="Times New Roman"/>
+          <w:sz w:val="28"/>
+          <w:szCs w:val="28"/>
+        </w:rPr>
+        <w:t xml:space="preserve">….5   </w:t>
+      </w:r>
+    </w:p>
+    <w:p>
+      <w:pPr>
+        <w:spacing w:before="0"/>
+        <w:ind w:left="720" w:right="300"/>
+        <w:rPr>
+          <w:rFonts w:ascii="Times New Roman" w:eastAsia="Times" w:hAnsi="Times New Roman" w:cs="Times New Roman"/>
+          <w:sz w:val="28"/>
+          <w:szCs w:val="28"/>
+        </w:rPr>
+      </w:pPr>
+      <w:r>
+        <w:rPr>
+          <w:rFonts w:ascii="Times New Roman" w:eastAsia="Times" w:hAnsi="Times New Roman" w:cs="Times New Roman"/>
+          <w:sz w:val="28"/>
+          <w:szCs w:val="28"/>
+        </w:rPr>
+        <w:t>2.2 Flow Chart…………………………………………………………</w:t>
+      </w:r>
+      <w:r>
+        <w:rPr>
+          <w:rFonts w:ascii="Times New Roman" w:eastAsia="Times" w:hAnsi="Times New Roman" w:cs="Times New Roman"/>
+          <w:sz w:val="28"/>
+          <w:szCs w:val="28"/>
+        </w:rPr>
+        <w:t>.</w:t>
+      </w:r>
+      <w:r>
+        <w:rPr>
+          <w:rFonts w:ascii="Times New Roman" w:eastAsia="Times" w:hAnsi="Times New Roman" w:cs="Times New Roman"/>
+          <w:sz w:val="28"/>
+          <w:szCs w:val="28"/>
+        </w:rPr>
+        <w:t xml:space="preserve">….7             </w:t>
+      </w:r>
+    </w:p>
+    <w:p>
+      <w:pPr>
+        <w:spacing w:before="0"/>
+        <w:ind w:left="720" w:right="300"/>
+        <w:rPr>
+          <w:rFonts w:ascii="Times New Roman" w:eastAsia="Times" w:hAnsi="Times New Roman" w:cs="Times New Roman"/>
+          <w:sz w:val="28"/>
+          <w:szCs w:val="28"/>
+        </w:rPr>
+      </w:pPr>
+      <w:r>
+        <w:rPr>
+          <w:rFonts w:ascii="Times New Roman" w:eastAsia="Times" w:hAnsi="Times New Roman" w:cs="Times New Roman"/>
+          <w:sz w:val="28"/>
+          <w:szCs w:val="28"/>
+        </w:rPr>
+        <w:t xml:space="preserve">                                             </w:t>
+      </w:r>
     </w:p>
     <w:p>
       <w:pPr>
@@ -2751,7 +2511,7 @@
           <w:sz w:val="30"/>
           <w:szCs w:val="30"/>
         </w:rPr>
-        <w:t xml:space="preserve">CHAPTER 1: INTRODUCTION                           </w:t>
+        <w:t>CHAPTER 3</w:t>
       </w:r>
       <w:r>
         <w:rPr>
@@ -2760,7 +2520,7 @@
           <w:sz w:val="30"/>
           <w:szCs w:val="30"/>
         </w:rPr>
-        <w:tab/>
+        <w:t xml:space="preserve">: </w:t>
       </w:r>
       <w:r>
         <w:rPr>
@@ -2769,8 +2529,7 @@
           <w:sz w:val="30"/>
           <w:szCs w:val="30"/>
         </w:rPr>
-        <w:tab/>
-        <w:t xml:space="preserve">                              1-3</w:t>
+        <w:t>RESULT AND DISCUSSION</w:t>
       </w:r>
       <w:r>
         <w:rPr>
@@ -2779,20 +2538,17 @@
           <w:sz w:val="30"/>
           <w:szCs w:val="30"/>
         </w:rPr>
-        <w:t xml:space="preserve">   </w:t>
-      </w:r>
-    </w:p>
-    <w:p>
-      <w:pPr>
-        <w:spacing w:before="0"/>
-        <w:ind w:left="0" w:right="300"/>
+        <w:tab/>
+      </w:r>
+      <w:r>
         <w:rPr>
           <w:rFonts w:ascii="Times New Roman" w:eastAsia="Times" w:hAnsi="Times New Roman" w:cs="Times New Roman"/>
           <w:b/>
           <w:sz w:val="30"/>
           <w:szCs w:val="30"/>
         </w:rPr>
-      </w:pPr>
+        <w:tab/>
+      </w:r>
       <w:r>
         <w:rPr>
           <w:rFonts w:ascii="Times New Roman" w:eastAsia="Times" w:hAnsi="Times New Roman" w:cs="Times New Roman"/>
@@ -2800,8 +2556,38 @@
           <w:sz w:val="30"/>
           <w:szCs w:val="30"/>
         </w:rPr>
-        <w:t xml:space="preserve">                                                              </w:t>
-      </w:r>
+        <w:tab/>
+      </w:r>
+      <w:r>
+        <w:rPr>
+          <w:rFonts w:ascii="Times New Roman" w:eastAsia="Times" w:hAnsi="Times New Roman" w:cs="Times New Roman"/>
+          <w:b/>
+          <w:sz w:val="30"/>
+          <w:szCs w:val="30"/>
+        </w:rPr>
+        <w:tab/>
+      </w:r>
+      <w:r>
+        <w:rPr>
+          <w:rFonts w:ascii="Times New Roman" w:eastAsia="Times" w:hAnsi="Times New Roman" w:cs="Times New Roman"/>
+          <w:b/>
+          <w:sz w:val="30"/>
+          <w:szCs w:val="30"/>
+        </w:rPr>
+        <w:t xml:space="preserve">                 13-14</w:t>
+      </w:r>
+    </w:p>
+    <w:p>
+      <w:pPr>
+        <w:spacing w:before="0"/>
+        <w:ind w:left="0" w:right="300"/>
+        <w:rPr>
+          <w:rFonts w:ascii="Times New Roman" w:eastAsia="Times" w:hAnsi="Times New Roman" w:cs="Times New Roman"/>
+          <w:b/>
+          <w:sz w:val="30"/>
+          <w:szCs w:val="30"/>
+        </w:rPr>
+      </w:pPr>
     </w:p>
     <w:p>
       <w:pPr>
@@ -2819,7 +2605,7 @@
           <w:sz w:val="28"/>
           <w:szCs w:val="28"/>
         </w:rPr>
-        <w:t>1.1 Literature</w:t>
+        <w:t>3</w:t>
       </w:r>
       <w:r>
         <w:rPr>
@@ -2827,26 +2613,23 @@
           <w:sz w:val="28"/>
           <w:szCs w:val="28"/>
         </w:rPr>
-        <w:t xml:space="preserve"> review ……………………………………………………...1</w:t>
-      </w:r>
-    </w:p>
-    <w:p>
-      <w:pPr>
-        <w:spacing w:before="0"/>
-        <w:ind w:left="720" w:right="300"/>
+        <w:t xml:space="preserve">.1 </w:t>
+      </w:r>
+      <w:r>
         <w:rPr>
           <w:rFonts w:ascii="Times New Roman" w:eastAsia="Times" w:hAnsi="Times New Roman" w:cs="Times New Roman"/>
           <w:sz w:val="28"/>
           <w:szCs w:val="28"/>
         </w:rPr>
-      </w:pPr>
+        <w:t>Output</w:t>
+      </w:r>
       <w:r>
         <w:rPr>
           <w:rFonts w:ascii="Times New Roman" w:eastAsia="Times" w:hAnsi="Times New Roman" w:cs="Times New Roman"/>
           <w:sz w:val="28"/>
           <w:szCs w:val="28"/>
         </w:rPr>
-        <w:t>1.2 Moti</w:t>
+        <w:t>……………………………………………</w:t>
       </w:r>
       <w:r>
         <w:rPr>
@@ -2854,26 +2637,23 @@
           <w:sz w:val="28"/>
           <w:szCs w:val="28"/>
         </w:rPr>
-        <w:t>vation……………………………………………………………..2</w:t>
-      </w:r>
-    </w:p>
-    <w:p>
-      <w:pPr>
-        <w:spacing w:before="0"/>
-        <w:ind w:left="720" w:right="300"/>
+        <w:t>……</w:t>
+      </w:r>
+      <w:r>
         <w:rPr>
           <w:rFonts w:ascii="Times New Roman" w:eastAsia="Times" w:hAnsi="Times New Roman" w:cs="Times New Roman"/>
           <w:sz w:val="28"/>
           <w:szCs w:val="28"/>
         </w:rPr>
-      </w:pPr>
+        <w:t>……………</w:t>
+      </w:r>
       <w:r>
         <w:rPr>
           <w:rFonts w:ascii="Times New Roman" w:eastAsia="Times" w:hAnsi="Times New Roman" w:cs="Times New Roman"/>
           <w:sz w:val="28"/>
           <w:szCs w:val="28"/>
         </w:rPr>
-        <w:t xml:space="preserve">1.3 Problem </w:t>
+        <w:t>….</w:t>
       </w:r>
       <w:r>
         <w:rPr>
@@ -2881,7 +2661,7 @@
           <w:sz w:val="28"/>
           <w:szCs w:val="28"/>
         </w:rPr>
-        <w:t>Definition…………………………………………………….3</w:t>
+        <w:t>13</w:t>
       </w:r>
     </w:p>
     <w:p>
@@ -2900,7 +2680,7 @@
           <w:sz w:val="28"/>
           <w:szCs w:val="28"/>
         </w:rPr>
-        <w:t>1.4 Objectives………………</w:t>
+        <w:t>3</w:t>
       </w:r>
       <w:r>
         <w:rPr>
@@ -2908,26 +2688,23 @@
           <w:sz w:val="28"/>
           <w:szCs w:val="28"/>
         </w:rPr>
-        <w:t>……………………………………………...3</w:t>
-      </w:r>
-    </w:p>
-    <w:p>
-      <w:pPr>
-        <w:spacing w:before="0"/>
-        <w:ind w:left="720" w:right="300"/>
+        <w:t xml:space="preserve">.2 </w:t>
+      </w:r>
+      <w:r>
         <w:rPr>
           <w:rFonts w:ascii="Times New Roman" w:eastAsia="Times" w:hAnsi="Times New Roman" w:cs="Times New Roman"/>
           <w:sz w:val="28"/>
           <w:szCs w:val="28"/>
         </w:rPr>
-      </w:pPr>
+        <w:t>Drawbacks</w:t>
+      </w:r>
       <w:r>
         <w:rPr>
           <w:rFonts w:ascii="Times New Roman" w:eastAsia="Times" w:hAnsi="Times New Roman" w:cs="Times New Roman"/>
           <w:sz w:val="28"/>
           <w:szCs w:val="28"/>
         </w:rPr>
-        <w:t>1.5 Expect</w:t>
+        <w:t>……………………………………………</w:t>
       </w:r>
       <w:r>
         <w:rPr>
@@ -2935,13 +2712,48 @@
           <w:sz w:val="28"/>
           <w:szCs w:val="28"/>
         </w:rPr>
-        <w:t>ed Outcomes……………………………………………………3</w:t>
+        <w:t>…...</w:t>
+      </w:r>
+      <w:r>
+        <w:rPr>
+          <w:rFonts w:ascii="Times New Roman" w:eastAsia="Times" w:hAnsi="Times New Roman" w:cs="Times New Roman"/>
+          <w:sz w:val="28"/>
+          <w:szCs w:val="28"/>
+        </w:rPr>
+        <w:t>…</w:t>
+      </w:r>
+      <w:r>
+        <w:rPr>
+          <w:rFonts w:ascii="Times New Roman" w:eastAsia="Times" w:hAnsi="Times New Roman" w:cs="Times New Roman"/>
+          <w:sz w:val="28"/>
+          <w:szCs w:val="28"/>
+        </w:rPr>
+        <w:t>……...</w:t>
+      </w:r>
+      <w:r>
+        <w:rPr>
+          <w:rFonts w:ascii="Times New Roman" w:eastAsia="Times" w:hAnsi="Times New Roman" w:cs="Times New Roman"/>
+          <w:sz w:val="28"/>
+          <w:szCs w:val="28"/>
+        </w:rPr>
+        <w:t>…14</w:t>
       </w:r>
     </w:p>
     <w:p>
       <w:pPr>
         <w:spacing w:before="0"/>
         <w:ind w:left="720" w:right="300"/>
+        <w:rPr>
+          <w:rFonts w:ascii="Times New Roman" w:eastAsia="Times" w:hAnsi="Times New Roman" w:cs="Times New Roman"/>
+          <w:sz w:val="28"/>
+          <w:szCs w:val="28"/>
+        </w:rPr>
+      </w:pPr>
+    </w:p>
+    <w:p>
+      <w:pPr>
+        <w:spacing w:before="0"/>
+        <w:ind w:left="0" w:right="300"/>
         <w:rPr>
           <w:rFonts w:ascii="Times New Roman" w:eastAsia="Times" w:hAnsi="Times New Roman" w:cs="Times New Roman"/>
           <w:b/>
@@ -2949,18 +2761,15 @@
           <w:szCs w:val="30"/>
         </w:rPr>
       </w:pPr>
-    </w:p>
-    <w:p>
-      <w:pPr>
-        <w:spacing w:before="0"/>
-        <w:ind w:left="0" w:right="300"/>
+      <w:r>
         <w:rPr>
           <w:rFonts w:ascii="Times New Roman" w:eastAsia="Times" w:hAnsi="Times New Roman" w:cs="Times New Roman"/>
           <w:b/>
           <w:sz w:val="30"/>
           <w:szCs w:val="30"/>
         </w:rPr>
-      </w:pPr>
+        <w:t>CHAPTER 4</w:t>
+      </w:r>
       <w:r>
         <w:rPr>
           <w:rFonts w:ascii="Times New Roman" w:eastAsia="Times" w:hAnsi="Times New Roman" w:cs="Times New Roman"/>
@@ -2968,26 +2777,180 @@
           <w:sz w:val="30"/>
           <w:szCs w:val="30"/>
         </w:rPr>
-        <w:t xml:space="preserve">CHAPTER 2: PROPOSED METHODOLOGY   </w:t>
-      </w:r>
-      <w:r>
+        <w:t>: CONCLUSION AND LEARNING OUTCOME                 13-14</w:t>
+      </w:r>
+    </w:p>
+    <w:p>
+      <w:pPr>
+        <w:spacing w:before="0"/>
+        <w:ind w:left="0" w:right="300"/>
         <w:rPr>
           <w:rFonts w:ascii="Times New Roman" w:eastAsia="Times" w:hAnsi="Times New Roman" w:cs="Times New Roman"/>
           <w:b/>
           <w:sz w:val="30"/>
           <w:szCs w:val="30"/>
         </w:rPr>
-        <w:t xml:space="preserve">          </w:t>
-      </w:r>
-      <w:r>
+      </w:pPr>
+    </w:p>
+    <w:p>
+      <w:pPr>
+        <w:spacing w:before="0"/>
+        <w:ind w:left="720" w:right="300"/>
+        <w:rPr>
+          <w:rFonts w:ascii="Times New Roman" w:eastAsia="Times" w:hAnsi="Times New Roman" w:cs="Times New Roman"/>
+          <w:sz w:val="28"/>
+          <w:szCs w:val="28"/>
+        </w:rPr>
+      </w:pPr>
+      <w:r>
+        <w:rPr>
+          <w:rFonts w:ascii="Times New Roman" w:eastAsia="Times" w:hAnsi="Times New Roman" w:cs="Times New Roman"/>
+          <w:sz w:val="28"/>
+          <w:szCs w:val="28"/>
+        </w:rPr>
+        <w:t>4</w:t>
+      </w:r>
+      <w:r>
+        <w:rPr>
+          <w:rFonts w:ascii="Times New Roman" w:eastAsia="Times" w:hAnsi="Times New Roman" w:cs="Times New Roman"/>
+          <w:sz w:val="28"/>
+          <w:szCs w:val="28"/>
+        </w:rPr>
+        <w:t>.1 Conclusion…………………………………………………………</w:t>
+      </w:r>
+      <w:r>
+        <w:rPr>
+          <w:rFonts w:ascii="Times New Roman" w:eastAsia="Times" w:hAnsi="Times New Roman" w:cs="Times New Roman"/>
+          <w:sz w:val="28"/>
+          <w:szCs w:val="28"/>
+        </w:rPr>
+        <w:t>….</w:t>
+      </w:r>
+      <w:r>
+        <w:rPr>
+          <w:rFonts w:ascii="Times New Roman" w:eastAsia="Times" w:hAnsi="Times New Roman" w:cs="Times New Roman"/>
+          <w:sz w:val="28"/>
+          <w:szCs w:val="28"/>
+        </w:rPr>
+        <w:t>13</w:t>
+      </w:r>
+    </w:p>
+    <w:p>
+      <w:pPr>
+        <w:spacing w:before="0"/>
+        <w:ind w:left="720" w:right="300"/>
+        <w:rPr>
+          <w:rFonts w:ascii="Times New Roman" w:eastAsia="Times" w:hAnsi="Times New Roman" w:cs="Times New Roman"/>
+          <w:sz w:val="28"/>
+          <w:szCs w:val="28"/>
+        </w:rPr>
+      </w:pPr>
+      <w:r>
+        <w:rPr>
+          <w:rFonts w:ascii="Times New Roman" w:eastAsia="Times" w:hAnsi="Times New Roman" w:cs="Times New Roman"/>
+          <w:sz w:val="28"/>
+          <w:szCs w:val="28"/>
+        </w:rPr>
+        <w:t>4</w:t>
+      </w:r>
+      <w:r>
+        <w:rPr>
+          <w:rFonts w:ascii="Times New Roman" w:eastAsia="Times" w:hAnsi="Times New Roman" w:cs="Times New Roman"/>
+          <w:sz w:val="28"/>
+          <w:szCs w:val="28"/>
+        </w:rPr>
+        <w:t xml:space="preserve">.2 </w:t>
+      </w:r>
+      <w:r>
+        <w:rPr>
+          <w:rFonts w:ascii="Times New Roman" w:eastAsia="Times" w:hAnsi="Times New Roman" w:cs="Times New Roman"/>
+          <w:sz w:val="28"/>
+          <w:szCs w:val="28"/>
+        </w:rPr>
+        <w:t>Future Enhancements</w:t>
+      </w:r>
+      <w:r>
+        <w:rPr>
+          <w:rFonts w:ascii="Times New Roman" w:eastAsia="Times" w:hAnsi="Times New Roman" w:cs="Times New Roman"/>
+          <w:sz w:val="28"/>
+          <w:szCs w:val="28"/>
+        </w:rPr>
+        <w:t>…………………………………………………14</w:t>
+      </w:r>
+    </w:p>
+    <w:p>
+      <w:pPr>
+        <w:spacing w:before="0"/>
+        <w:ind w:left="720" w:right="300"/>
+        <w:rPr>
+          <w:rFonts w:ascii="Times New Roman" w:eastAsia="Times" w:hAnsi="Times New Roman" w:cs="Times New Roman"/>
+          <w:sz w:val="28"/>
+          <w:szCs w:val="28"/>
+        </w:rPr>
+      </w:pPr>
+      <w:r>
+        <w:rPr>
+          <w:rFonts w:ascii="Times New Roman" w:eastAsia="Times" w:hAnsi="Times New Roman" w:cs="Times New Roman"/>
+          <w:sz w:val="28"/>
+          <w:szCs w:val="28"/>
+        </w:rPr>
+        <w:t>4</w:t>
+      </w:r>
+      <w:r>
+        <w:rPr>
+          <w:rFonts w:ascii="Times New Roman" w:eastAsia="Times" w:hAnsi="Times New Roman" w:cs="Times New Roman"/>
+          <w:sz w:val="28"/>
+          <w:szCs w:val="28"/>
+        </w:rPr>
+        <w:t>.3</w:t>
+      </w:r>
+      <w:r>
+        <w:rPr>
+          <w:rFonts w:ascii="Times New Roman" w:eastAsia="Times" w:hAnsi="Times New Roman" w:cs="Times New Roman"/>
+          <w:sz w:val="28"/>
+          <w:szCs w:val="28"/>
+        </w:rPr>
+        <w:t xml:space="preserve"> Learning Outcome………………………………………………</w:t>
+      </w:r>
+      <w:r>
+        <w:rPr>
+          <w:rFonts w:ascii="Times New Roman" w:eastAsia="Times" w:hAnsi="Times New Roman" w:cs="Times New Roman"/>
+          <w:sz w:val="28"/>
+          <w:szCs w:val="28"/>
+        </w:rPr>
+        <w:t>….</w:t>
+      </w:r>
+      <w:r>
+        <w:rPr>
+          <w:rFonts w:ascii="Times New Roman" w:eastAsia="Times" w:hAnsi="Times New Roman" w:cs="Times New Roman"/>
+          <w:sz w:val="28"/>
+          <w:szCs w:val="28"/>
+        </w:rPr>
+        <w:t>…14</w:t>
+      </w:r>
+    </w:p>
+    <w:p>
+      <w:pPr>
+        <w:spacing w:before="0"/>
+        <w:ind w:left="720" w:right="300"/>
+        <w:rPr>
+          <w:rFonts w:ascii="Times New Roman" w:eastAsia="Times" w:hAnsi="Times New Roman" w:cs="Times New Roman"/>
+          <w:sz w:val="28"/>
+          <w:szCs w:val="28"/>
+        </w:rPr>
+      </w:pPr>
+    </w:p>
+    <w:p>
+      <w:pPr>
+        <w:spacing w:before="0"/>
+        <w:ind w:left="0" w:right="300"/>
         <w:rPr>
           <w:rFonts w:ascii="Times New Roman" w:eastAsia="Times" w:hAnsi="Times New Roman" w:cs="Times New Roman"/>
           <w:b/>
           <w:sz w:val="30"/>
           <w:szCs w:val="30"/>
         </w:rPr>
-        <w:tab/>
-      </w:r>
+      </w:pPr>
       <w:r>
         <w:rPr>
           <w:rFonts w:ascii="Times New Roman" w:eastAsia="Times" w:hAnsi="Times New Roman" w:cs="Times New Roman"/>
@@ -2995,169 +2958,36 @@
           <w:sz w:val="30"/>
           <w:szCs w:val="30"/>
         </w:rPr>
-        <w:tab/>
-        <w:t xml:space="preserve">                  4-12</w:t>
-      </w:r>
-    </w:p>
-    <w:p>
-      <w:pPr>
-        <w:spacing w:before="0"/>
-        <w:ind w:left="0" w:right="300"/>
+        <w:t xml:space="preserve">REFERENCES                                                                   </w:t>
+      </w:r>
+      <w:r>
         <w:rPr>
           <w:rFonts w:ascii="Times New Roman" w:eastAsia="Times" w:hAnsi="Times New Roman" w:cs="Times New Roman"/>
           <w:b/>
           <w:sz w:val="30"/>
           <w:szCs w:val="30"/>
         </w:rPr>
-      </w:pPr>
-    </w:p>
-    <w:p>
-      <w:pPr>
-        <w:spacing w:before="0"/>
-        <w:ind w:left="720" w:right="300"/>
-        <w:rPr>
-          <w:rFonts w:ascii="Times New Roman" w:eastAsia="Times" w:hAnsi="Times New Roman" w:cs="Times New Roman"/>
-          <w:sz w:val="28"/>
-          <w:szCs w:val="28"/>
-        </w:rPr>
-      </w:pPr>
-      <w:r>
-        <w:rPr>
-          <w:rFonts w:ascii="Times New Roman" w:eastAsia="Times" w:hAnsi="Times New Roman" w:cs="Times New Roman"/>
-          <w:sz w:val="28"/>
-          <w:szCs w:val="28"/>
-        </w:rPr>
-        <w:t>2.1 Algo</w:t>
-      </w:r>
-      <w:r>
-        <w:rPr>
-          <w:rFonts w:ascii="Times New Roman" w:eastAsia="Times" w:hAnsi="Times New Roman" w:cs="Times New Roman"/>
-          <w:sz w:val="28"/>
-          <w:szCs w:val="28"/>
-        </w:rPr>
-        <w:t>rithms…………………………………………………………….5</w:t>
-      </w:r>
-      <w:r>
-        <w:rPr>
-          <w:rFonts w:ascii="Times New Roman" w:eastAsia="Times" w:hAnsi="Times New Roman" w:cs="Times New Roman"/>
-          <w:sz w:val="28"/>
-          <w:szCs w:val="28"/>
-        </w:rPr>
-        <w:t xml:space="preserve">   </w:t>
-      </w:r>
-    </w:p>
-    <w:p>
-      <w:pPr>
-        <w:spacing w:before="0"/>
-        <w:ind w:left="720" w:right="300"/>
-        <w:rPr>
-          <w:rFonts w:ascii="Times New Roman" w:eastAsia="Times" w:hAnsi="Times New Roman" w:cs="Times New Roman"/>
-          <w:sz w:val="28"/>
-          <w:szCs w:val="28"/>
-        </w:rPr>
-      </w:pPr>
-      <w:r>
-        <w:rPr>
-          <w:rFonts w:ascii="Times New Roman" w:eastAsia="Times" w:hAnsi="Times New Roman" w:cs="Times New Roman"/>
-          <w:sz w:val="28"/>
-          <w:szCs w:val="28"/>
-        </w:rPr>
-        <w:t>2.2 Flow</w:t>
-      </w:r>
-      <w:r>
-        <w:rPr>
-          <w:rFonts w:ascii="Times New Roman" w:eastAsia="Times" w:hAnsi="Times New Roman" w:cs="Times New Roman"/>
-          <w:sz w:val="28"/>
-          <w:szCs w:val="28"/>
-        </w:rPr>
-        <w:t xml:space="preserve"> Chart…………………………………………………………….7</w:t>
-      </w:r>
-      <w:r>
-        <w:rPr>
-          <w:rFonts w:ascii="Times New Roman" w:eastAsia="Times" w:hAnsi="Times New Roman" w:cs="Times New Roman"/>
-          <w:sz w:val="28"/>
-          <w:szCs w:val="28"/>
-        </w:rPr>
-        <w:t xml:space="preserve">                                                          </w:t>
-      </w:r>
-    </w:p>
-    <w:p>
-      <w:pPr>
-        <w:spacing w:before="0"/>
-        <w:ind w:left="720" w:right="300"/>
-        <w:rPr>
-          <w:rFonts w:ascii="Times New Roman" w:eastAsia="Times" w:hAnsi="Times New Roman" w:cs="Times New Roman"/>
-          <w:sz w:val="28"/>
-          <w:szCs w:val="28"/>
-        </w:rPr>
-      </w:pPr>
-      <w:r>
-        <w:rPr>
-          <w:rFonts w:ascii="Times New Roman" w:eastAsia="Times" w:hAnsi="Times New Roman" w:cs="Times New Roman"/>
-          <w:sz w:val="28"/>
-          <w:szCs w:val="28"/>
-        </w:rPr>
-        <w:t>2.3 Impleme</w:t>
-      </w:r>
-      <w:r>
-        <w:rPr>
-          <w:rFonts w:ascii="Times New Roman" w:eastAsia="Times" w:hAnsi="Times New Roman" w:cs="Times New Roman"/>
-          <w:sz w:val="28"/>
-          <w:szCs w:val="28"/>
-        </w:rPr>
-        <w:t>ntation………………………………………………………..8</w:t>
-      </w:r>
-    </w:p>
-    <w:p>
-      <w:pPr>
-        <w:spacing w:before="0"/>
-        <w:ind w:left="720" w:right="300"/>
-        <w:rPr>
-          <w:rFonts w:ascii="Times New Roman" w:eastAsia="Times" w:hAnsi="Times New Roman" w:cs="Times New Roman"/>
-          <w:sz w:val="28"/>
-          <w:szCs w:val="28"/>
-        </w:rPr>
-      </w:pPr>
-      <w:r>
-        <w:rPr>
-          <w:rFonts w:ascii="Times New Roman" w:eastAsia="Times" w:hAnsi="Times New Roman" w:cs="Times New Roman"/>
-          <w:sz w:val="28"/>
-          <w:szCs w:val="28"/>
-        </w:rPr>
-        <w:t>2.4 Compo</w:t>
-      </w:r>
-      <w:r>
-        <w:rPr>
-          <w:rFonts w:ascii="Times New Roman" w:eastAsia="Times" w:hAnsi="Times New Roman" w:cs="Times New Roman"/>
-          <w:sz w:val="28"/>
-          <w:szCs w:val="28"/>
-        </w:rPr>
-        <w:t>nents…………………………………………………………...10</w:t>
-      </w:r>
-    </w:p>
-    <w:p>
-      <w:pPr>
-        <w:spacing w:before="0"/>
-        <w:ind w:left="720" w:right="300"/>
+        <w:tab/>
+      </w:r>
+      <w:r>
         <w:rPr>
           <w:rFonts w:ascii="Times New Roman" w:eastAsia="Times" w:hAnsi="Times New Roman" w:cs="Times New Roman"/>
           <w:b/>
           <w:sz w:val="30"/>
           <w:szCs w:val="30"/>
         </w:rPr>
-      </w:pPr>
-    </w:p>
-    <w:p>
-      <w:pPr>
-        <w:spacing w:before="0"/>
-        <w:ind w:left="0" w:right="300"/>
+        <w:tab/>
+        <w:t xml:space="preserve">               </w:t>
+      </w:r>
+      <w:r>
         <w:rPr>
           <w:rFonts w:ascii="Times New Roman" w:eastAsia="Times" w:hAnsi="Times New Roman" w:cs="Times New Roman"/>
           <w:b/>
           <w:sz w:val="30"/>
           <w:szCs w:val="30"/>
         </w:rPr>
-      </w:pPr>
+        <w:tab/>
+      </w:r>
       <w:r>
         <w:rPr>
           <w:rFonts w:ascii="Times New Roman" w:eastAsia="Times" w:hAnsi="Times New Roman" w:cs="Times New Roman"/>
@@ -3165,199 +2995,8 @@
           <w:sz w:val="30"/>
           <w:szCs w:val="30"/>
         </w:rPr>
-        <w:t>CHAPTER 3: CONCLUSION AND LEA</w:t>
-      </w:r>
-      <w:r>
-        <w:rPr>
-          <w:rFonts w:ascii="Times New Roman" w:eastAsia="Times" w:hAnsi="Times New Roman" w:cs="Times New Roman"/>
-          <w:b/>
-          <w:sz w:val="30"/>
-          <w:szCs w:val="30"/>
-        </w:rPr>
-        <w:t>RNING OUTCOME                 13-14</w:t>
-      </w:r>
-    </w:p>
-    <w:p>
-      <w:pPr>
-        <w:spacing w:before="0"/>
-        <w:ind w:left="0" w:right="300"/>
-        <w:rPr>
-          <w:rFonts w:ascii="Times New Roman" w:eastAsia="Times" w:hAnsi="Times New Roman" w:cs="Times New Roman"/>
-          <w:b/>
-          <w:sz w:val="30"/>
-          <w:szCs w:val="30"/>
-        </w:rPr>
-      </w:pPr>
-    </w:p>
-    <w:p>
-      <w:pPr>
-        <w:spacing w:before="0"/>
-        <w:ind w:left="720" w:right="300"/>
-        <w:rPr>
-          <w:rFonts w:ascii="Times New Roman" w:eastAsia="Times" w:hAnsi="Times New Roman" w:cs="Times New Roman"/>
-          <w:sz w:val="28"/>
-          <w:szCs w:val="28"/>
-        </w:rPr>
-      </w:pPr>
-      <w:r>
-        <w:rPr>
-          <w:rFonts w:ascii="Times New Roman" w:eastAsia="Times" w:hAnsi="Times New Roman" w:cs="Times New Roman"/>
-          <w:sz w:val="28"/>
-          <w:szCs w:val="28"/>
-        </w:rPr>
-        <w:t>3.1 Co</w:t>
-      </w:r>
-      <w:r>
-        <w:rPr>
-          <w:rFonts w:ascii="Times New Roman" w:eastAsia="Times" w:hAnsi="Times New Roman" w:cs="Times New Roman"/>
-          <w:sz w:val="28"/>
-          <w:szCs w:val="28"/>
-        </w:rPr>
-        <w:t>nclusion…………………………………………………………13</w:t>
-      </w:r>
-    </w:p>
-    <w:p>
-      <w:pPr>
-        <w:spacing w:before="0"/>
-        <w:ind w:left="720" w:right="300"/>
-        <w:rPr>
-          <w:rFonts w:ascii="Times New Roman" w:eastAsia="Times" w:hAnsi="Times New Roman" w:cs="Times New Roman"/>
-          <w:sz w:val="28"/>
-          <w:szCs w:val="28"/>
-        </w:rPr>
-      </w:pPr>
-      <w:r>
-        <w:rPr>
-          <w:rFonts w:ascii="Times New Roman" w:eastAsia="Times" w:hAnsi="Times New Roman" w:cs="Times New Roman"/>
-          <w:sz w:val="28"/>
-          <w:szCs w:val="28"/>
-        </w:rPr>
-        <w:t>3.2 Learning Outcome…………………………………………………1</w:t>
-      </w:r>
-      <w:r>
-        <w:rPr>
-          <w:rFonts w:ascii="Times New Roman" w:eastAsia="Times" w:hAnsi="Times New Roman" w:cs="Times New Roman"/>
-          <w:sz w:val="28"/>
-          <w:szCs w:val="28"/>
-        </w:rPr>
-        <w:t>4</w:t>
-      </w:r>
-    </w:p>
-    <w:p>
-      <w:pPr>
-        <w:spacing w:before="0"/>
-        <w:ind w:left="0" w:right="300"/>
-        <w:rPr>
-          <w:rFonts w:ascii="Times New Roman" w:eastAsia="Times" w:hAnsi="Times New Roman" w:cs="Times New Roman"/>
-          <w:b/>
-          <w:sz w:val="30"/>
-          <w:szCs w:val="30"/>
-        </w:rPr>
-      </w:pPr>
-    </w:p>
-    <w:p>
-      <w:pPr>
-        <w:spacing w:before="0"/>
-        <w:ind w:left="0" w:right="300"/>
-        <w:rPr>
-          <w:rFonts w:ascii="Times New Roman" w:eastAsia="Times" w:hAnsi="Times New Roman" w:cs="Times New Roman"/>
-          <w:b/>
-          <w:sz w:val="30"/>
-          <w:szCs w:val="30"/>
-        </w:rPr>
-      </w:pPr>
-      <w:r>
-        <w:rPr>
-          <w:rFonts w:ascii="Times New Roman" w:eastAsia="Times" w:hAnsi="Times New Roman" w:cs="Times New Roman"/>
-          <w:b/>
-          <w:sz w:val="30"/>
-          <w:szCs w:val="30"/>
-        </w:rPr>
-        <w:t xml:space="preserve">REFERENCES                                                       </w:t>
-      </w:r>
-      <w:r>
-        <w:rPr>
-          <w:rFonts w:ascii="Times New Roman" w:eastAsia="Times" w:hAnsi="Times New Roman" w:cs="Times New Roman"/>
-          <w:b/>
-          <w:sz w:val="30"/>
-          <w:szCs w:val="30"/>
-        </w:rPr>
-        <w:t xml:space="preserve">            </w:t>
-      </w:r>
-      <w:r>
-        <w:rPr>
-          <w:rFonts w:ascii="Times New Roman" w:eastAsia="Times" w:hAnsi="Times New Roman" w:cs="Times New Roman"/>
-          <w:b/>
-          <w:sz w:val="30"/>
-          <w:szCs w:val="30"/>
-        </w:rPr>
-        <w:tab/>
-      </w:r>
-      <w:r>
-        <w:rPr>
-          <w:rFonts w:ascii="Times New Roman" w:eastAsia="Times" w:hAnsi="Times New Roman" w:cs="Times New Roman"/>
-          <w:b/>
-          <w:sz w:val="30"/>
-          <w:szCs w:val="30"/>
-        </w:rPr>
-        <w:tab/>
-        <w:t xml:space="preserve">                15</w:t>
-      </w:r>
-    </w:p>
-    <w:p>
-      <w:pPr>
-        <w:spacing w:before="0"/>
-        <w:ind w:left="0" w:right="300"/>
-        <w:rPr>
-          <w:rFonts w:ascii="Times New Roman" w:eastAsia="Times" w:hAnsi="Times New Roman" w:cs="Times New Roman"/>
-          <w:b/>
-          <w:sz w:val="32"/>
-          <w:szCs w:val="32"/>
-        </w:rPr>
-      </w:pPr>
-    </w:p>
-    <w:p>
-      <w:pPr>
-        <w:spacing w:before="0"/>
-        <w:ind w:left="0" w:right="570"/>
-        <w:rPr>
-          <w:rFonts w:ascii="Times New Roman" w:eastAsia="Times" w:hAnsi="Times New Roman" w:cs="Times New Roman"/>
-          <w:b/>
-          <w:sz w:val="32"/>
-          <w:szCs w:val="32"/>
-        </w:rPr>
-      </w:pPr>
-      <w:r>
-        <w:rPr>
-          <w:rFonts w:ascii="Times New Roman" w:eastAsia="Times" w:hAnsi="Times New Roman" w:cs="Times New Roman"/>
-          <w:b/>
-          <w:sz w:val="32"/>
-          <w:szCs w:val="32"/>
-        </w:rPr>
-        <w:t xml:space="preserve">   </w:t>
-      </w:r>
-    </w:p>
-    <w:p>
-      <w:pPr>
-        <w:spacing w:before="0"/>
-        <w:ind w:left="0" w:right="570"/>
-        <w:rPr>
-          <w:rFonts w:ascii="Times New Roman" w:eastAsia="Times" w:hAnsi="Times New Roman" w:cs="Times New Roman"/>
-          <w:b/>
-          <w:sz w:val="32"/>
-          <w:szCs w:val="32"/>
-        </w:rPr>
-      </w:pPr>
-    </w:p>
-    <w:p>
-      <w:pPr>
-        <w:spacing w:before="0"/>
-        <w:ind w:left="0" w:right="300"/>
-        <w:jc w:val="both"/>
-        <w:rPr>
-          <w:rFonts w:ascii="Times New Roman" w:eastAsia="Times" w:hAnsi="Times New Roman" w:cs="Times New Roman"/>
-        </w:rPr>
-      </w:pPr>
+        <w:t xml:space="preserve"> 15</w:t>
+      </w:r>
     </w:p>
     <w:sectPr>
       <w:footerReference w:type="default" r:id="rId9"/>
@@ -7010,7 +6649,7 @@
   </w:latentStyles>
   <w:style w:type="paragraph" w:default="1" w:styleId="Normal">
     <w:name w:val="Normal"/>
-    <w:rsid w:val="001264D2"/>
+    <w:rsid w:val="005B3C2A"/>
   </w:style>
   <w:style w:type="paragraph" w:styleId="Heading1">
     <w:name w:val="heading 1"/>

</xml_diff>